<commit_message>
Initial work on version 2
</commit_message>
<xml_diff>
--- a/Scraps.docx
+++ b/Scraps.docx
@@ -46,6 +46,9 @@
         <w:t xml:space="preserve">). When this feature is used, the final GPT decision is based on the probability of inclusion across the iterated requests, and the specific inclusion threshold can then be determined by the user (see Figure 4 of this paper). This also allows the users to test model response consistency. Moreover, the software has been built to draw on multi-core processing, thereby allowing users to significantly speed up the screening. Finally, we built the package so that reviewers can work with two different types of function calls; one yielding simple/trinary (i.e., 1 = {include}, 1.1 ={uncertain}, and 0 = {exclude}) decisions and/or another yielding descriptive responses </w:t>
       </w:r>
       <w:r>
+        <w:rPr>
+          <w:lang w:val="en-US"/>
+        </w:rPr>
         <w:t xml:space="preserve">to the </w:t>
       </w:r>
       <w:r>
@@ -91,6 +94,9 @@
     <w:p>
       <w:pPr>
         <w:pStyle w:val="CommentText"/>
+        <w:rPr>
+          <w:lang w:val="en-US"/>
+        </w:rPr>
       </w:pPr>
       <w:r>
         <w:rPr>
@@ -102,9 +108,18 @@
     <w:p>
       <w:pPr>
         <w:pStyle w:val="CommentText"/>
-      </w:pPr>
-    </w:p>
-    <w:p>
+        <w:rPr>
+          <w:lang w:val="en-US"/>
+        </w:rPr>
+      </w:pPr>
+    </w:p>
+    <w:p>
+      <w:pPr>
+        <w:rPr>
+          <w:rStyle w:val="translation"/>
+          <w:lang w:val="en-US"/>
+        </w:rPr>
+      </w:pPr>
       <w:r>
         <w:rPr>
           <w:lang w:val="en-US"/>
@@ -118,8 +133,886 @@
         </w:rPr>
         <w:t>hese models are still rather expensive (in absolute terms, not compared to hiring a human screener). Thus, another line for future research could be to investigate the performance of cheaper GPT-4 models, such as GPT-4o and GPT-4-turbo.</w:t>
       </w:r>
-      <w:bookmarkStart w:id="2" w:name="_GoBack"/>
-      <w:bookmarkEnd w:id="2"/>
+    </w:p>
+    <w:p>
+      <w:pPr>
+        <w:rPr>
+          <w:lang w:val="en-US"/>
+        </w:rPr>
+      </w:pPr>
+    </w:p>
+    <w:p>
+      <w:pPr>
+        <w:rPr>
+          <w:lang w:val="en-US"/>
+        </w:rPr>
+      </w:pPr>
+      <w:r>
+        <w:rPr>
+          <w:i/>
+          <w:lang w:val="en-US"/>
+        </w:rPr>
+        <w:t>Evidence from previous research about common human performance</w:t>
+      </w:r>
+      <w:r>
+        <w:rPr>
+          <w:lang w:val="en-US"/>
+        </w:rPr>
+        <w:t>:</w:t>
+      </w:r>
+    </w:p>
+    <w:p>
+      <w:pPr>
+        <w:rPr>
+          <w:rStyle w:val="translation"/>
+          <w:lang w:val="en-US"/>
+        </w:rPr>
+      </w:pPr>
+      <w:r>
+        <w:rPr>
+          <w:rStyle w:val="translation"/>
+          <w:lang w:val="en-US"/>
+        </w:rPr>
+        <w:t xml:space="preserve">In fact, </w:t>
+      </w:r>
+      <w:r>
+        <w:rPr>
+          <w:rStyle w:val="translation"/>
+          <w:lang w:val="en-US"/>
+        </w:rPr>
+        <w:t>research sugg</w:t>
+      </w:r>
+      <w:r>
+        <w:rPr>
+          <w:rStyle w:val="translation"/>
+          <w:lang w:val="en-US"/>
+        </w:rPr>
+        <w:t>ests</w:t>
+      </w:r>
+      <w:r>
+        <w:rPr>
+          <w:rStyle w:val="translation"/>
+          <w:lang w:val="en-US"/>
+        </w:rPr>
+        <w:t xml:space="preserve"> that screeners</w:t>
+      </w:r>
+      <w:r>
+        <w:rPr>
+          <w:rStyle w:val="translation"/>
+          <w:lang w:val="en-US"/>
+        </w:rPr>
+        <w:t xml:space="preserve"> on average</w:t>
+      </w:r>
+      <w:r>
+        <w:rPr>
+          <w:rStyle w:val="translation"/>
+          <w:lang w:val="en-US"/>
+        </w:rPr>
+        <w:t xml:space="preserve"> tend to miss between 3% </w:t>
+      </w:r>
+      <w:r>
+        <w:rPr>
+          <w:rStyle w:val="translation"/>
+          <w:lang w:val="en-US"/>
+        </w:rPr>
+        <w:t>and</w:t>
+      </w:r>
+      <w:r>
+        <w:rPr>
+          <w:rStyle w:val="translation"/>
+          <w:lang w:val="en-US"/>
+        </w:rPr>
+        <w:t xml:space="preserve"> 24% of all eligible studies</w:t>
+      </w:r>
+      <w:r>
+        <w:rPr>
+          <w:rStyle w:val="translation"/>
+          <w:lang w:val="en-US"/>
+        </w:rPr>
+        <w:t xml:space="preserve"> depending on the level of content knowledge – </w:t>
+      </w:r>
+      <w:r>
+        <w:rPr>
+          <w:rStyle w:val="translation"/>
+          <w:lang w:val="en-US"/>
+        </w:rPr>
+        <w:t>often</w:t>
+      </w:r>
+      <w:r>
+        <w:rPr>
+          <w:rStyle w:val="translation"/>
+          <w:lang w:val="en-US"/>
+        </w:rPr>
+        <w:t xml:space="preserve"> with a substantial</w:t>
+      </w:r>
+      <w:r>
+        <w:rPr>
+          <w:rStyle w:val="translation"/>
+          <w:lang w:val="en-US"/>
+        </w:rPr>
+        <w:t xml:space="preserve"> impact</w:t>
+      </w:r>
+      <w:r>
+        <w:rPr>
+          <w:rStyle w:val="translation"/>
+          <w:lang w:val="en-US"/>
+        </w:rPr>
+        <w:t xml:space="preserve"> on</w:t>
+      </w:r>
+      <w:r>
+        <w:rPr>
+          <w:rStyle w:val="translation"/>
+          <w:lang w:val="en-US"/>
+        </w:rPr>
+        <w:t xml:space="preserve"> the final </w:t>
+      </w:r>
+      <w:r>
+        <w:rPr>
+          <w:rStyle w:val="translation"/>
+          <w:lang w:val="en-US"/>
+        </w:rPr>
+        <w:t xml:space="preserve">quantitative </w:t>
+      </w:r>
+      <w:r>
+        <w:rPr>
+          <w:rStyle w:val="translation"/>
+          <w:lang w:val="en-US"/>
+        </w:rPr>
+        <w:t xml:space="preserve">results </w:t>
+      </w:r>
+      <w:r>
+        <w:fldChar w:fldCharType="begin" w:fldLock="1"/>
+      </w:r>
+      <w:r>
+        <w:rPr>
+          <w:lang w:val="en-US"/>
+        </w:rPr>
+        <w:instrText>ADDIN CSL_CITATION {"citationItems":[{"id":"ITEM-1","itemData":{"DOI":"10.1186/s12874-019-0782-0","ISSN":"1471-2288","abstract":"Stringent requirements exist regarding the transparency of the study selection process and the reliability of results. A 2-step selection process is generally recommended; this is conducted by 2 reviewers independently of each other (conventional double-screening). However, the approach is resource intensive, which can be a problem, as systematic reviews generally need to be completed within a defined period with a limited budget. The aim of the following methodological systematic review was to analyse the evidence available on whether single screening is equivalent to double screening in the screening process conducted in systematic reviews.","author":[{"dropping-particle":"","family":"Waffenschmidt","given":"Siw","non-dropping-particle":"","parse-names":false,"suffix":""},{"dropping-particle":"","family":"Knelangen","given":"Marco","non-dropping-particle":"","parse-names":false,"suffix":""},{"dropping-particle":"","family":"Sieben","given":"Wiebke","non-dropping-particle":"","parse-names":false,"suffix":""},{"dropping-particle":"","family":"Bühn","given":"Stefanie","non-dropping-particle":"","parse-names":false,"suffix":""},{"dropping-particle":"","family":"Pieper","given":"Dawid","non-dropping-particle":"","parse-names":false,"suffix":""}],"container-title":"BMC Medical Research Methodology","id":"ITEM-1","issue":"1","issued":{"date-parts":[["2019"]]},"page":"132","title":"Single screening versus conventional double screening for study selection in systematic reviews: a methodological systematic review","type":"article-journal","volume":"19"},"uris":["http://www.mendeley.com/documents/?uuid=55d972d4-01a7-462d-894b-5e35da15ff3c"]},{"id":"ITEM-2","itemData":{"ISSN":"0895-4356","author":[{"dropping-particle":"","family":"Buscemi","given":"Nina","non-dropping-particle":"","parse-names":false,"suffix":""},{"dropping-particle":"","family":"Hartling","given":"Lisa","non-dropping-particle":"","parse-names":false,"suffix":""},{"dropping-particle":"","family":"Vandermeer","given":"Ben","non-dropping-particle":"","parse-names":false,"suffix":""},{"dropping-particle":"","family":"Tjosvold","given":"Lisa","non-dropping-particle":"","parse-names":false,"suffix":""},{"dropping-particle":"","family":"Klassen","given":"Terry P","non-dropping-particle":"","parse-names":false,"suffix":""}],"container-title":"Journal of clinical epidemiology","id":"ITEM-2","issue":"7","issued":{"date-parts":[["2006"]]},"page":"697-703","publisher":"Elsevier","title":"Single data extraction generated more errors than double data extraction in systematic reviews","type":"article-journal","volume":"59"},"uris":["http://www.mendeley.com/documents/?uuid=1cb16646-2217-4497-a37d-bcd4f18b3b25"]}],"mendeley":{"formattedCitation":"(Buscemi et al., 2006; Waffenschmidt et al., 2019)","plainTextFormattedCitation":"(Buscemi et al., 2006; Waffenschmidt et al., 2019)","previouslyFormattedCitation":"(Buscemi et al., 2006; Waffenschmidt et al., 2019)"},"properties":{"noteIndex":0},"schema":"https://github.com/citation-style-language/schema/raw/master/csl-citation.json"}</w:instrText>
+      </w:r>
+      <w:r>
+        <w:fldChar w:fldCharType="separate"/>
+      </w:r>
+      <w:r>
+        <w:rPr>
+          <w:noProof/>
+          <w:lang w:val="en-US"/>
+        </w:rPr>
+        <w:t>(Buscemi et al., 2006; Waffenschmidt et al., 2019)</w:t>
+      </w:r>
+      <w:r>
+        <w:fldChar w:fldCharType="end"/>
+      </w:r>
+      <w:r>
+        <w:rPr>
+          <w:rStyle w:val="translation"/>
+          <w:lang w:val="en-US"/>
+        </w:rPr>
+        <w:t xml:space="preserve">. In medicine, </w:t>
+      </w:r>
+      <w:r>
+        <w:rPr>
+          <w:rStyle w:val="translation"/>
+          <w:lang w:val="en-US"/>
+        </w:rPr>
+        <w:t>the</w:t>
+      </w:r>
+      <w:r>
+        <w:rPr>
+          <w:rStyle w:val="translation"/>
+          <w:lang w:val="en-US"/>
+        </w:rPr>
+        <w:t xml:space="preserve"> number </w:t>
+      </w:r>
+      <w:r>
+        <w:rPr>
+          <w:rStyle w:val="translation"/>
+          <w:lang w:val="en-US"/>
+        </w:rPr>
+        <w:t xml:space="preserve">of missed studies may be </w:t>
+      </w:r>
+      <w:r>
+        <w:rPr>
+          <w:rStyle w:val="translation"/>
+          <w:lang w:val="en-US"/>
+        </w:rPr>
+        <w:t>even higher</w:t>
+      </w:r>
+      <w:r>
+        <w:rPr>
+          <w:rStyle w:val="translation"/>
+          <w:lang w:val="en-US"/>
+        </w:rPr>
+        <w:t>, especially</w:t>
+      </w:r>
+      <w:r>
+        <w:rPr>
+          <w:rStyle w:val="translation"/>
+          <w:lang w:val="en-US"/>
+        </w:rPr>
+        <w:t xml:space="preserve"> when </w:t>
+      </w:r>
+      <w:r>
+        <w:rPr>
+          <w:rStyle w:val="translation"/>
+          <w:lang w:val="en-US"/>
+        </w:rPr>
+        <w:t>relying on</w:t>
+      </w:r>
+      <w:r>
+        <w:rPr>
+          <w:rStyle w:val="translation"/>
+          <w:lang w:val="en-US"/>
+        </w:rPr>
+        <w:t xml:space="preserve"> student screeners </w:t>
+      </w:r>
+      <w:r>
+        <w:rPr>
+          <w:rStyle w:val="translation"/>
+        </w:rPr>
+        <w:fldChar w:fldCharType="begin" w:fldLock="1"/>
+      </w:r>
+      <w:r>
+        <w:rPr>
+          <w:rStyle w:val="translation"/>
+          <w:lang w:val="en-US"/>
+        </w:rPr>
+        <w:instrText>ADDIN CSL_CITATION {"citationItems":[{"id":"ITEM-1","itemData":{"author":[{"dropping-particle":"","family":"Ng","given":"Lauren","non-dropping-particle":"","parse-names":false,"suffix":""},{"dropping-particle":"","family":"Pitt","given":"Veronica","non-dropping-particle":"","parse-names":false,"suffix":""},{"dropping-particle":"","family":"Huckvale","given":"Kit","non-dropping-particle":"","parse-names":false,"suffix":""},{"dropping-particle":"","family":"Clavisi","given":"Ornella","non-dropping-particle":"","parse-names":false,"suffix":""},{"dropping-particle":"","family":"Turner","given":"Tari","non-dropping-particle":"","parse-names":false,"suffix":""},{"dropping-particle":"","family":"Gruen","given":"Russell","non-dropping-particle":"","parse-names":false,"suffix":""},{"dropping-particle":"","family":"Elliott","given":"Julian H","non-dropping-particle":"","parse-names":false,"suffix":""}],"container-title":"Systematic reviews","id":"ITEM-1","issued":{"date-parts":[["2014"]]},"page":"1-8","publisher":"Springer","title":"Title and Abstract Screening and Evaluation in Systematic Reviews (TASER): a pilot randomised controlled trial of title and abstract screening by medical students","type":"article-journal","volume":"3"},"uris":["http://www.mendeley.com/documents/?uuid=77c2b683-ec5b-45d8-8b3b-6dae606d5c32"]}],"mendeley":{"formattedCitation":"(Ng et al., 2014)","plainTextFormattedCitation":"(Ng et al., 2014)","previouslyFormattedCitation":"(Ng et al., 2014)"},"properties":{"noteIndex":0},"schema":"https://github.com/citation-style-language/schema/raw/master/csl-citation.json"}</w:instrText>
+      </w:r>
+      <w:r>
+        <w:rPr>
+          <w:rStyle w:val="translation"/>
+        </w:rPr>
+        <w:fldChar w:fldCharType="separate"/>
+      </w:r>
+      <w:r>
+        <w:rPr>
+          <w:rStyle w:val="translation"/>
+          <w:noProof/>
+          <w:lang w:val="en-US"/>
+        </w:rPr>
+        <w:t>(Ng et al., 2014)</w:t>
+      </w:r>
+      <w:r>
+        <w:rPr>
+          <w:rStyle w:val="translation"/>
+        </w:rPr>
+        <w:fldChar w:fldCharType="end"/>
+      </w:r>
+      <w:r>
+        <w:rPr>
+          <w:rStyle w:val="translation"/>
+          <w:lang w:val="en-US"/>
+        </w:rPr>
+        <w:t>.</w:t>
+      </w:r>
+    </w:p>
+    <w:p>
+      <w:pPr>
+        <w:rPr>
+          <w:lang w:val="en-US"/>
+        </w:rPr>
+      </w:pPr>
+    </w:p>
+    <w:p>
+      <w:pPr>
+        <w:autoSpaceDE w:val="0"/>
+        <w:autoSpaceDN w:val="0"/>
+        <w:adjustRightInd w:val="0"/>
+        <w:spacing w:after="0" w:line="360" w:lineRule="auto"/>
+        <w:ind w:firstLine="1304"/>
+        <w:jc w:val="both"/>
+        <w:rPr>
+          <w:del w:id="2" w:author="Julian Christensen" w:date="2024-08-08T11:21:00Z"/>
+          <w:rPrChange w:id="3" w:author="Julian Christensen" w:date="2024-08-08T12:48:00Z">
+            <w:rPr>
+              <w:del w:id="4" w:author="Julian Christensen" w:date="2024-08-08T11:21:00Z"/>
+              <w:lang w:val="en-US"/>
+            </w:rPr>
+          </w:rPrChange>
+        </w:rPr>
+      </w:pPr>
+      <w:commentRangeStart w:id="5"/>
+      <w:r>
+        <w:rPr>
+          <w:rFonts w:cs="Times New Roman"/>
+          <w:szCs w:val="24"/>
+          <w:lang w:val="en-US"/>
+        </w:rPr>
+        <w:lastRenderedPageBreak/>
+        <w:t>An additional challenge is that most automated screening</w:t>
+      </w:r>
+      <w:ins w:id="6" w:author="Julian Christensen" w:date="2024-08-13T09:00:00Z">
+        <w:r>
+          <w:rPr>
+            <w:rFonts w:cs="Times New Roman"/>
+            <w:szCs w:val="24"/>
+            <w:lang w:val="en-US"/>
+          </w:rPr>
+          <w:t xml:space="preserve"> tools</w:t>
+        </w:r>
+      </w:ins>
+      <w:del w:id="7" w:author="Julian Christensen" w:date="2024-08-13T09:00:00Z">
+        <w:r>
+          <w:rPr>
+            <w:rFonts w:cs="Times New Roman"/>
+            <w:szCs w:val="24"/>
+            <w:lang w:val="en-US"/>
+          </w:rPr>
+          <w:delText>s</w:delText>
+        </w:r>
+      </w:del>
+      <w:r>
+        <w:rPr>
+          <w:rFonts w:cs="Times New Roman"/>
+          <w:szCs w:val="24"/>
+          <w:lang w:val="en-US"/>
+        </w:rPr>
+        <w:t xml:space="preserve"> are based on supervised and active learning methods. This means that </w:t>
+      </w:r>
+      <w:commentRangeStart w:id="8"/>
+      <w:commentRangeStart w:id="9"/>
+      <w:r>
+        <w:rPr>
+          <w:rFonts w:cs="Times New Roman"/>
+          <w:szCs w:val="24"/>
+          <w:lang w:val="en-US"/>
+        </w:rPr>
+        <w:t>they need to be trained on a large enough set of in</w:t>
+      </w:r>
+      <w:ins w:id="10" w:author="Therese Deocampo Pigott" w:date="2024-08-07T20:03:00Z">
+        <w:r>
+          <w:rPr>
+            <w:rFonts w:cs="Times New Roman"/>
+            <w:szCs w:val="24"/>
+            <w:lang w:val="en-US"/>
+          </w:rPr>
+          <w:t>cluded</w:t>
+        </w:r>
+      </w:ins>
+      <w:del w:id="11" w:author="Therese Deocampo Pigott" w:date="2024-08-07T20:03:00Z">
+        <w:r>
+          <w:rPr>
+            <w:rFonts w:cs="Times New Roman"/>
+            <w:szCs w:val="24"/>
+            <w:lang w:val="en-US"/>
+          </w:rPr>
+          <w:delText>-</w:delText>
+        </w:r>
+      </w:del>
+      <w:r>
+        <w:rPr>
+          <w:rFonts w:cs="Times New Roman"/>
+          <w:szCs w:val="24"/>
+          <w:lang w:val="en-US"/>
+        </w:rPr>
+        <w:t xml:space="preserve"> and excluded references to perform adequately</w:t>
+      </w:r>
+      <w:commentRangeEnd w:id="8"/>
+      <w:r>
+        <w:rPr>
+          <w:rStyle w:val="CommentReference"/>
+        </w:rPr>
+        <w:commentReference w:id="8"/>
+      </w:r>
+      <w:commentRangeEnd w:id="9"/>
+      <w:r>
+        <w:rPr>
+          <w:rStyle w:val="CommentReference"/>
+        </w:rPr>
+        <w:commentReference w:id="9"/>
+      </w:r>
+      <w:ins w:id="12" w:author="Julian Christensen" w:date="2024-08-08T11:17:00Z">
+        <w:r>
+          <w:rPr>
+            <w:rFonts w:cs="Times New Roman"/>
+            <w:szCs w:val="24"/>
+            <w:lang w:val="en-US"/>
+          </w:rPr>
+          <w:t>,</w:t>
+        </w:r>
+      </w:ins>
+      <w:r>
+        <w:rPr>
+          <w:rFonts w:cs="Times New Roman"/>
+          <w:szCs w:val="24"/>
+          <w:lang w:val="en-US"/>
+        </w:rPr>
+        <w:t xml:space="preserve"> which </w:t>
+      </w:r>
+      <w:del w:id="13" w:author="Julian Christensen" w:date="2024-08-08T11:18:00Z">
+        <w:r>
+          <w:rPr>
+            <w:rFonts w:cs="Times New Roman"/>
+            <w:szCs w:val="24"/>
+            <w:lang w:val="en-US"/>
+          </w:rPr>
+          <w:delText xml:space="preserve">in turn </w:delText>
+        </w:r>
+      </w:del>
+      <w:del w:id="14" w:author="Julian Christensen" w:date="2024-08-12T12:53:00Z">
+        <w:r>
+          <w:rPr>
+            <w:rFonts w:cs="Times New Roman"/>
+            <w:szCs w:val="24"/>
+            <w:lang w:val="en-US"/>
+          </w:rPr>
+          <w:delText>can be</w:delText>
+        </w:r>
+      </w:del>
+      <w:ins w:id="15" w:author="Julian Christensen" w:date="2024-08-12T12:53:00Z">
+        <w:r>
+          <w:rPr>
+            <w:rFonts w:cs="Times New Roman"/>
+            <w:szCs w:val="24"/>
+            <w:lang w:val="en-US"/>
+          </w:rPr>
+          <w:t>is</w:t>
+        </w:r>
+      </w:ins>
+      <w:r>
+        <w:rPr>
+          <w:rFonts w:cs="Times New Roman"/>
+          <w:szCs w:val="24"/>
+          <w:lang w:val="en-US"/>
+        </w:rPr>
+        <w:t xml:space="preserve"> </w:t>
+      </w:r>
+      <w:del w:id="16" w:author="Julian Christensen" w:date="2024-08-12T12:59:00Z">
+        <w:r>
+          <w:rPr>
+            <w:rFonts w:cs="Times New Roman"/>
+            <w:szCs w:val="24"/>
+            <w:lang w:val="en-US"/>
+          </w:rPr>
+          <w:delText xml:space="preserve">a </w:delText>
+        </w:r>
+      </w:del>
+      <w:r>
+        <w:rPr>
+          <w:rFonts w:cs="Times New Roman"/>
+          <w:szCs w:val="24"/>
+          <w:lang w:val="en-US"/>
+        </w:rPr>
+        <w:t xml:space="preserve">time-consuming </w:t>
+      </w:r>
+      <w:del w:id="17" w:author="Julian Christensen" w:date="2024-08-12T12:59:00Z">
+        <w:r>
+          <w:rPr>
+            <w:rFonts w:cs="Times New Roman"/>
+            <w:szCs w:val="24"/>
+            <w:lang w:val="en-US"/>
+          </w:rPr>
+          <w:delText>task</w:delText>
+        </w:r>
+      </w:del>
+      <w:del w:id="18" w:author="Julian Christensen" w:date="2024-08-09T10:00:00Z">
+        <w:r>
+          <w:rPr>
+            <w:rFonts w:cs="Times New Roman"/>
+            <w:szCs w:val="24"/>
+            <w:lang w:val="en-US"/>
+          </w:rPr>
+          <w:delText>,</w:delText>
+        </w:r>
+      </w:del>
+      <w:del w:id="19" w:author="Julian Christensen" w:date="2024-08-12T12:59:00Z">
+        <w:r>
+          <w:rPr>
+            <w:rFonts w:cs="Times New Roman"/>
+            <w:szCs w:val="24"/>
+            <w:lang w:val="en-US"/>
+          </w:rPr>
+          <w:delText xml:space="preserve"> </w:delText>
+        </w:r>
+      </w:del>
+      <w:r>
+        <w:rPr>
+          <w:rFonts w:cs="Times New Roman"/>
+          <w:szCs w:val="24"/>
+          <w:lang w:val="en-US"/>
+        </w:rPr>
+        <w:t xml:space="preserve">as well. </w:t>
+      </w:r>
+      <w:del w:id="20" w:author="Julian Christensen" w:date="2024-08-08T11:18:00Z">
+        <w:r>
+          <w:rPr>
+            <w:rFonts w:cs="Times New Roman"/>
+            <w:szCs w:val="24"/>
+            <w:lang w:val="en-US"/>
+          </w:rPr>
+          <w:delText>Moreover</w:delText>
+        </w:r>
+      </w:del>
+      <w:ins w:id="21" w:author="Julian Christensen" w:date="2024-08-08T11:18:00Z">
+        <w:r>
+          <w:rPr>
+            <w:rFonts w:cs="Times New Roman"/>
+            <w:szCs w:val="24"/>
+            <w:lang w:val="en-US"/>
+          </w:rPr>
+          <w:t>Finally</w:t>
+        </w:r>
+      </w:ins>
+      <w:r>
+        <w:rPr>
+          <w:rFonts w:cs="Times New Roman"/>
+          <w:szCs w:val="24"/>
+          <w:lang w:val="en-US"/>
+        </w:rPr>
+        <w:t xml:space="preserve">, when automation tools are used for prioritized screening, there is no clear rule for </w:t>
+      </w:r>
+      <w:r>
+        <w:rPr>
+          <w:lang w:val="en-US"/>
+          <w:rPrChange w:id="22" w:author="Julian Christensen" w:date="2024-08-08T10:51:00Z">
+            <w:rPr/>
+          </w:rPrChange>
+        </w:rPr>
+        <w:t xml:space="preserve">determining when it is safe to stop screening </w:t>
+      </w:r>
+      <w:r>
+        <w:rPr>
+          <w:rFonts w:cs="Times New Roman"/>
+          <w:szCs w:val="24"/>
+          <w:lang w:val="en-US"/>
+        </w:rPr>
+        <w:t xml:space="preserve">with regard to finding all or close to all eligible references. Although various stopping rules have been proposed, the adequacy of these rules is sensitive to a range of factors, such as the length of the database, the prevalence of relevant studies, and the balance between relevant and irrelevant records </w:t>
+      </w:r>
+      <w:r>
+        <w:rPr>
+          <w:rFonts w:cs="Times New Roman"/>
+          <w:szCs w:val="24"/>
+          <w:lang w:val="en-US"/>
+        </w:rPr>
+        <w:fldChar w:fldCharType="begin" w:fldLock="1"/>
+      </w:r>
+      <w:r>
+        <w:rPr>
+          <w:rFonts w:cs="Times New Roman"/>
+          <w:szCs w:val="24"/>
+          <w:lang w:val="en-US"/>
+        </w:rPr>
+        <w:instrText>ADDIN CSL_CITATION {"citationItems":[{"id":"ITEM-1","itemData":{"author":[{"dropping-particle":"","family":"König","given":"Lars","non-dropping-particle":"","parse-names":false,"suffix":""},{"dropping-particle":"","family":"Zitzmann","given":"Steffen","non-dropping-particle":"","parse-names":false,"suffix":""},{"dropping-particle":"","family":"Fütterer","given":"Tim","non-dropping-particle":"","parse-names":false,"suffix":""},{"dropping-particle":"","family":"Campos","given":"Diego G","non-dropping-particle":"","parse-names":false,"suffix":""},{"dropping-particle":"","family":"Scherer","given":"Ronny","non-dropping-particle":"","parse-names":false,"suffix":""},{"dropping-particle":"","family":"Hecht","given":"Martin","non-dropping-particle":"","parse-names":false,"suffix":""}],"id":"ITEM-1","issued":{"date-parts":[["2023"]]},"publisher":"OSF","title":"When to stop and what to expect—An Evaluation of the performance of stopping rules in AI-assisted reviewing for psychological meta-analytical research","type":"article-journal"},"uris":["http://www.mendeley.com/documents/?uuid=cdf32fbe-e1d0-415f-9c0d-1713235b5415"]},{"id":"ITEM-2","itemData":{"author":[{"dropping-particle":"","family":"Campos","given":"Diego G","non-dropping-particle":"","parse-names":false,"suffix":""},{"dropping-particle":"","family":"Fütterer","given":"Tim","non-dropping-particle":"","parse-names":false,"suffix":""},{"dropping-particle":"","family":"Gfrörer","given":"Thomas","non-dropping-particle":"","parse-names":false,"suffix":""},{"dropping-particle":"","family":"Lavelle-Hill","given":"Rosa Ellen","non-dropping-particle":"","parse-names":false,"suffix":""},{"dropping-particle":"","family":"Murayama","given":"Kou","non-dropping-particle":"","parse-names":false,"suffix":""},{"dropping-particle":"","family":"König","given":"Lars","non-dropping-particle":"","parse-names":false,"suffix":""},{"dropping-particle":"","family":"Hecht","given":"Martin","non-dropping-particle":"","parse-names":false,"suffix":""},{"dropping-particle":"","family":"Zitzmann","given":"Steffen","non-dropping-particle":"","parse-names":false,"suffix":""},{"dropping-particle":"","family":"Scherer","given":"Ronny","non-dropping-particle":"","parse-names":false,"suffix":""}],"id":"ITEM-2","issued":{"date-parts":[["2023"]]},"publisher":"PsyArXiv","title":"Screening Smarter, Not Harder: A Comparative Analysis of Machine Learning Screening Algorithms and Heuristic Stopping Criteria for Systematic Reviews in Educational Research","type":"article-journal"},"uris":["http://www.mendeley.com/documents/?uuid=95eae932-1d78-401b-8fcc-7bcfc45a2fe0"]},{"id":"ITEM-3","itemData":{"ISSN":"2522-5839","author":[{"dropping-particle":"","family":"Schoot","given":"Rens","non-dropping-particle":"Van De","parse-names":false,"suffix":""},{"dropping-particle":"","family":"Bruin","given":"Jonathan","non-dropping-particle":"De","parse-names":false,"suffix":""},{"dropping-particle":"","family":"Schram","given":"Raoul","non-dropping-particle":"","parse-names":false,"suffix":""},{"dropping-particle":"","family":"Zahedi","given":"Parisa","non-dropping-particle":"","parse-names":false,"suffix":""},{"dropping-particle":"","family":"Boer","given":"Jan","no</w:instrText>
+      </w:r>
+      <w:r>
+        <w:rPr>
+          <w:rFonts w:cs="Times New Roman"/>
+          <w:szCs w:val="24"/>
+        </w:rPr>
+        <w:instrText>n-dropping-particle":"De","parse-names":false,"suffix":""},{"dropping-particle":"","family":"Weijdema","given":"Felix","non-dropping-particle":"","parse-names":false,"suffix":""},{"dropping-particle":"","family":"Kramer","given":"Bianca","non-dropping-particle":"","parse-names":false,"suffix":""},{"dropping-particle":"","family":"Huijts","given":"Martijn","non-dropping-particle":"","parse-names":false,"suffix":""},{"dropping-particle":"","family":"Hoogerwerf","given":"Maarten","non-dropping-particle":"","parse-names":false,"suffix":""},{"dropping-particle":"","family":"Ferdinands","given":"Gerbrich","non-dropping-particle":"","parse-names":false,"suffix":""}],"container-title":"Nature machine intelligence","id":"ITEM-3","issue":"2","issued":{"date-parts":[["2021"]]},"page":"125-133","publisher":"Nature Publishing Group UK London","title":"An open source machine learning framework for efficient and transparent systematic reviews","type":"article-journal","volume":"3"},"uris":["http://www.mendeley.com/documents/?uuid=7f678686-0882-4047-9080-d553b8b81a1e"]}],"mendeley":{"formattedCitation":"(Campos et al., 2023; König et al., 2023; Van De Schoot et al., 2021)","plainTextFormattedCitation":"(Campos et al., 2023; König et al., 2023; Van De Schoot et al., 2021)","previouslyFormattedCitation":"(Campos et al., 2023; König et al., 2023; Van De Schoot et al., 2021)"},"properties":{"noteIndex":0},"schema":"https://github.com/citation-style-language/schema/raw/master/csl-citation.json"}</w:instrText>
+      </w:r>
+      <w:r>
+        <w:rPr>
+          <w:rFonts w:cs="Times New Roman"/>
+          <w:szCs w:val="24"/>
+          <w:lang w:val="en-US"/>
+        </w:rPr>
+        <w:fldChar w:fldCharType="separate"/>
+      </w:r>
+      <w:r>
+        <w:rPr>
+          <w:rFonts w:cs="Times New Roman"/>
+          <w:noProof/>
+          <w:szCs w:val="24"/>
+        </w:rPr>
+        <w:t>(Campos et al., 2023; König et al., 2023; Van De Schoot et al., 2021)</w:t>
+      </w:r>
+      <w:r>
+        <w:rPr>
+          <w:rFonts w:cs="Times New Roman"/>
+          <w:szCs w:val="24"/>
+          <w:lang w:val="en-US"/>
+        </w:rPr>
+        <w:fldChar w:fldCharType="end"/>
+      </w:r>
+      <w:del w:id="23" w:author="Julian Christensen" w:date="2024-08-09T10:39:00Z">
+        <w:r>
+          <w:rPr>
+            <w:rFonts w:cs="Times New Roman"/>
+            <w:szCs w:val="24"/>
+          </w:rPr>
+          <w:delText xml:space="preserve">. </w:delText>
+        </w:r>
+      </w:del>
+      <w:commentRangeEnd w:id="5"/>
+      <w:r>
+        <w:rPr>
+          <w:rStyle w:val="CommentReference"/>
+        </w:rPr>
+        <w:commentReference w:id="5"/>
+      </w:r>
+    </w:p>
+    <w:p>
+      <w:pPr>
+        <w:rPr>
+          <w:lang w:val="en-US"/>
+        </w:rPr>
+      </w:pPr>
+    </w:p>
+    <w:p>
+      <w:pPr>
+        <w:rPr>
+          <w:lang w:val="en-US"/>
+        </w:rPr>
+      </w:pPr>
+      <w:r>
+        <w:rPr>
+          <w:lang w:val="en-US"/>
+        </w:rPr>
+        <w:t>By doing so, we provide a basis for making sense of specific</w:t>
+      </w:r>
+      <w:r>
+        <w:rPr>
+          <w:lang w:val="en-US"/>
+        </w:rPr>
+        <w:t xml:space="preserve"> </w:t>
+      </w:r>
+      <w:r>
+        <w:rPr>
+          <w:lang w:val="en-US"/>
+        </w:rPr>
+        <w:t>TAB screening performances, which is needed in order to meaningfully assess the fruitfulness of using GPT models (and other LLMs) as independent TAB screeners in systematic reviews.</w:t>
+      </w:r>
+    </w:p>
+    <w:p>
+      <w:pPr>
+        <w:rPr>
+          <w:lang w:val="en-US"/>
+        </w:rPr>
+      </w:pPr>
+      <w:commentRangeStart w:id="24"/>
+    </w:p>
+    <w:p>
+      <w:pPr>
+        <w:spacing w:after="0" w:line="360" w:lineRule="auto"/>
+        <w:ind w:firstLine="1304"/>
+        <w:jc w:val="both"/>
+        <w:rPr>
+          <w:rFonts w:eastAsiaTheme="minorEastAsia"/>
+          <w:lang w:val="en-US"/>
+        </w:rPr>
+      </w:pPr>
+      <w:del w:id="25" w:author="Julian Christensen" w:date="2024-08-13T15:08:00Z">
+        <w:r>
+          <w:rPr>
+            <w:rFonts w:eastAsiaTheme="minorEastAsia"/>
+            <w:highlight w:val="yellow"/>
+            <w:lang w:val="en-US"/>
+            <w:rPrChange w:id="26" w:author="Julian Christensen" w:date="2024-08-12T13:44:00Z">
+              <w:rPr>
+                <w:rFonts w:eastAsiaTheme="minorEastAsia"/>
+                <w:lang w:val="en-US"/>
+              </w:rPr>
+            </w:rPrChange>
+          </w:rPr>
+          <w:delText xml:space="preserve">For our benchmark development, the </w:delText>
+        </w:r>
+        <m:oMath>
+          <m:r>
+            <w:rPr>
+              <w:rFonts w:ascii="Cambria Math" w:eastAsiaTheme="minorEastAsia" w:hAnsi="Cambria Math"/>
+              <w:highlight w:val="yellow"/>
+              <w:lang w:val="en-US"/>
+              <w:rPrChange w:id="27" w:author="Julian Christensen" w:date="2024-08-12T13:44:00Z">
+                <w:rPr>
+                  <w:rFonts w:ascii="Cambria Math" w:eastAsiaTheme="minorEastAsia" w:hAnsi="Cambria Math"/>
+                  <w:lang w:val="en-US"/>
+                </w:rPr>
+              </w:rPrChange>
+            </w:rPr>
+            <m:t>TP</m:t>
+          </m:r>
+        </m:oMath>
+        <w:r>
+          <w:rPr>
+            <w:rFonts w:eastAsiaTheme="minorEastAsia"/>
+            <w:highlight w:val="yellow"/>
+            <w:lang w:val="en-US"/>
+            <w:rPrChange w:id="28" w:author="Julian Christensen" w:date="2024-08-12T13:44:00Z">
+              <w:rPr>
+                <w:rFonts w:eastAsiaTheme="minorEastAsia"/>
+                <w:lang w:val="en-US"/>
+              </w:rPr>
+            </w:rPrChange>
+          </w:rPr>
+          <w:delText xml:space="preserve">, </w:delText>
+        </w:r>
+        <m:oMath>
+          <m:r>
+            <w:rPr>
+              <w:rFonts w:ascii="Cambria Math" w:eastAsiaTheme="minorEastAsia" w:hAnsi="Cambria Math"/>
+              <w:highlight w:val="yellow"/>
+              <w:lang w:val="en-US"/>
+              <w:rPrChange w:id="29" w:author="Julian Christensen" w:date="2024-08-12T13:44:00Z">
+                <w:rPr>
+                  <w:rFonts w:ascii="Cambria Math" w:eastAsiaTheme="minorEastAsia" w:hAnsi="Cambria Math"/>
+                  <w:lang w:val="en-US"/>
+                </w:rPr>
+              </w:rPrChange>
+            </w:rPr>
+            <m:t>TN</m:t>
+          </m:r>
+        </m:oMath>
+        <w:r>
+          <w:rPr>
+            <w:rFonts w:eastAsiaTheme="minorEastAsia"/>
+            <w:highlight w:val="yellow"/>
+            <w:lang w:val="en-US"/>
+            <w:rPrChange w:id="30" w:author="Julian Christensen" w:date="2024-08-12T13:44:00Z">
+              <w:rPr>
+                <w:rFonts w:eastAsiaTheme="minorEastAsia"/>
+                <w:lang w:val="en-US"/>
+              </w:rPr>
+            </w:rPrChange>
+          </w:rPr>
+          <w:delText xml:space="preserve">, </w:delText>
+        </w:r>
+        <m:oMath>
+          <m:r>
+            <w:rPr>
+              <w:rFonts w:ascii="Cambria Math" w:eastAsiaTheme="minorEastAsia" w:hAnsi="Cambria Math"/>
+              <w:highlight w:val="yellow"/>
+              <w:lang w:val="en-US"/>
+              <w:rPrChange w:id="31" w:author="Julian Christensen" w:date="2024-08-12T13:44:00Z">
+                <w:rPr>
+                  <w:rFonts w:ascii="Cambria Math" w:eastAsiaTheme="minorEastAsia" w:hAnsi="Cambria Math"/>
+                  <w:lang w:val="en-US"/>
+                </w:rPr>
+              </w:rPrChange>
+            </w:rPr>
+            <m:t>FN</m:t>
+          </m:r>
+        </m:oMath>
+        <w:r>
+          <w:rPr>
+            <w:rFonts w:eastAsiaTheme="minorEastAsia"/>
+            <w:highlight w:val="yellow"/>
+            <w:lang w:val="en-US"/>
+            <w:rPrChange w:id="32" w:author="Julian Christensen" w:date="2024-08-12T13:44:00Z">
+              <w:rPr>
+                <w:rFonts w:eastAsiaTheme="minorEastAsia"/>
+                <w:lang w:val="en-US"/>
+              </w:rPr>
+            </w:rPrChange>
+          </w:rPr>
+          <w:delText xml:space="preserve">, and </w:delText>
+        </w:r>
+        <m:oMath>
+          <m:r>
+            <w:rPr>
+              <w:rFonts w:ascii="Cambria Math" w:eastAsiaTheme="minorEastAsia" w:hAnsi="Cambria Math"/>
+              <w:highlight w:val="yellow"/>
+              <w:lang w:val="en-US"/>
+              <w:rPrChange w:id="33" w:author="Julian Christensen" w:date="2024-08-12T13:44:00Z">
+                <w:rPr>
+                  <w:rFonts w:ascii="Cambria Math" w:eastAsiaTheme="minorEastAsia" w:hAnsi="Cambria Math"/>
+                  <w:lang w:val="en-US"/>
+                </w:rPr>
+              </w:rPrChange>
+            </w:rPr>
+            <m:t>FP</m:t>
+          </m:r>
+        </m:oMath>
+        <w:r>
+          <w:rPr>
+            <w:rFonts w:eastAsiaTheme="minorEastAsia"/>
+            <w:highlight w:val="yellow"/>
+            <w:lang w:val="en-US"/>
+            <w:rPrChange w:id="34" w:author="Julian Christensen" w:date="2024-08-12T13:44:00Z">
+              <w:rPr>
+                <w:rFonts w:eastAsiaTheme="minorEastAsia"/>
+                <w:lang w:val="en-US"/>
+              </w:rPr>
+            </w:rPrChange>
+          </w:rPr>
+          <w:delText xml:space="preserve"> conditions </w:delText>
+        </w:r>
+      </w:del>
+      <w:del w:id="35" w:author="Julian Christensen" w:date="2024-08-12T13:43:00Z">
+        <w:r>
+          <w:rPr>
+            <w:rFonts w:eastAsiaTheme="minorEastAsia"/>
+            <w:highlight w:val="yellow"/>
+            <w:lang w:val="en-US"/>
+            <w:rPrChange w:id="36" w:author="Julian Christensen" w:date="2024-08-12T13:44:00Z">
+              <w:rPr>
+                <w:rFonts w:eastAsiaTheme="minorEastAsia"/>
+                <w:lang w:val="en-US"/>
+              </w:rPr>
+            </w:rPrChange>
+          </w:rPr>
+          <w:delText xml:space="preserve">were </w:delText>
+        </w:r>
+      </w:del>
+      <w:del w:id="37" w:author="Julian Christensen" w:date="2024-08-13T15:08:00Z">
+        <w:r>
+          <w:rPr>
+            <w:rFonts w:eastAsiaTheme="minorEastAsia"/>
+            <w:highlight w:val="yellow"/>
+            <w:lang w:val="en-US"/>
+            <w:rPrChange w:id="38" w:author="Julian Christensen" w:date="2024-08-12T13:44:00Z">
+              <w:rPr>
+                <w:rFonts w:eastAsiaTheme="minorEastAsia"/>
+                <w:lang w:val="en-US"/>
+              </w:rPr>
+            </w:rPrChange>
+          </w:rPr>
+          <w:delText xml:space="preserve">determined by comparing single human screener decisions to final decisions agreed upon </w:delText>
+        </w:r>
+      </w:del>
+      <w:del w:id="39" w:author="Julian Christensen" w:date="2024-08-08T15:05:00Z">
+        <w:r>
+          <w:rPr>
+            <w:rFonts w:eastAsiaTheme="minorEastAsia"/>
+            <w:highlight w:val="yellow"/>
+            <w:lang w:val="en-US"/>
+            <w:rPrChange w:id="40" w:author="Julian Christensen" w:date="2024-08-12T13:44:00Z">
+              <w:rPr>
+                <w:rFonts w:eastAsiaTheme="minorEastAsia"/>
+                <w:lang w:val="en-US"/>
+              </w:rPr>
+            </w:rPrChange>
+          </w:rPr>
+          <w:delText xml:space="preserve">between </w:delText>
+        </w:r>
+      </w:del>
+      <w:del w:id="41" w:author="Julian Christensen" w:date="2024-08-13T15:08:00Z">
+        <w:r>
+          <w:rPr>
+            <w:rFonts w:eastAsiaTheme="minorEastAsia"/>
+            <w:highlight w:val="yellow"/>
+            <w:lang w:val="en-US"/>
+            <w:rPrChange w:id="42" w:author="Julian Christensen" w:date="2024-08-12T13:44:00Z">
+              <w:rPr>
+                <w:rFonts w:eastAsiaTheme="minorEastAsia"/>
+                <w:lang w:val="en-US"/>
+              </w:rPr>
+            </w:rPrChange>
+          </w:rPr>
+          <w:delText>a minimum of two human screeners. In our classifier experiment, the conditions were determined by comparing the GPT decision with the final decision made by a minimum of two independent human screeners.</w:delText>
+        </w:r>
+        <w:r>
+          <w:rPr>
+            <w:rFonts w:eastAsiaTheme="minorEastAsia"/>
+            <w:lang w:val="en-US"/>
+          </w:rPr>
+          <w:delText xml:space="preserve"> </w:delText>
+        </w:r>
+      </w:del>
+      <w:commentRangeEnd w:id="24"/>
+      <w:r>
+        <w:rPr>
+          <w:rStyle w:val="CommentReference"/>
+        </w:rPr>
+        <w:commentReference w:id="24"/>
+      </w:r>
+    </w:p>
+    <w:p>
+      <w:pPr>
+        <w:rPr>
+          <w:lang w:val="en-US"/>
+        </w:rPr>
+      </w:pPr>
     </w:p>
     <w:sectPr>
       <w:pgSz w:w="11906" w:h="16838"/>
@@ -165,6 +1058,93 @@
       </w:r>
     </w:p>
   </w:comment>
+  <w:comment w:id="8" w:author="Julian Christensen" w:date="2024-08-12T12:58:00Z" w:initials="JC">
+    <w:p>
+      <w:pPr>
+        <w:pStyle w:val="CommentText"/>
+      </w:pPr>
+      <w:r>
+        <w:rPr>
+          <w:rStyle w:val="CommentReference"/>
+        </w:rPr>
+        <w:annotationRef/>
+      </w:r>
+      <w:r>
+        <w:t>Slipper man for det med vores setup? Altså: Er antallet af trænings-studier, der er krævet i de traditionelle værktøjer, højere end antallet af studier, der er brug for ifm. prompt-kalibreringen jf. tabel 5?</w:t>
+      </w:r>
+    </w:p>
+  </w:comment>
+  <w:comment w:id="9" w:author="Mikkel Helding Vembye" w:date="2024-08-19T07:25:00Z" w:initials="MHV">
+    <w:p>
+      <w:pPr>
+        <w:pStyle w:val="CommentText"/>
+      </w:pPr>
+      <w:r>
+        <w:rPr>
+          <w:rStyle w:val="CommentReference"/>
+        </w:rPr>
+        <w:annotationRef/>
+      </w:r>
+      <w:r>
+        <w:t xml:space="preserve">Tænker ikke vi kan sige, at man slipper helt af med dette program. Mere at problemet bliver mindre med GPT modellerne. Og ja, man skal benytte meget færre studier. I nogle ML tools skal man benytte 1000-2000 studier før algoritmen præsterer nogenlunde. </w:t>
+      </w:r>
+      <w:r>
+        <w:rPr>
+          <mc:AlternateContent>
+            <mc:Choice Requires="w16se"/>
+            <mc:Fallback>
+              <w:rFonts w:ascii="Segoe UI Emoji" w:eastAsia="Segoe UI Emoji" w:hAnsi="Segoe UI Emoji" w:cs="Segoe UI Emoji"/>
+            </mc:Fallback>
+          </mc:AlternateContent>
+        </w:rPr>
+        <mc:AlternateContent>
+          <mc:Choice Requires="w16se">
+            <w16se:symEx w16se:font="Segoe UI Emoji" w16se:char="1F60A"/>
+          </mc:Choice>
+          <mc:Fallback>
+            <w:t>😊</w:t>
+          </mc:Fallback>
+        </mc:AlternateContent>
+      </w:r>
+      <w:r>
+        <w:t xml:space="preserve"> </w:t>
+      </w:r>
+    </w:p>
+  </w:comment>
+  <w:comment w:id="5" w:author="Mikkel Helding Vembye" w:date="2024-08-19T08:31:00Z" w:initials="MHV">
+    <w:p>
+      <w:pPr>
+        <w:pStyle w:val="CommentText"/>
+      </w:pPr>
+      <w:r>
+        <w:rPr>
+          <w:rStyle w:val="CommentReference"/>
+        </w:rPr>
+        <w:annotationRef/>
+      </w:r>
+      <w:r>
+        <w:t>Delete</w:t>
+      </w:r>
+    </w:p>
+  </w:comment>
+  <w:comment w:id="24" w:author="Mikkel Helding Vembye" w:date="2024-08-19T11:05:00Z" w:initials="MHV">
+    <w:p>
+      <w:pPr>
+        <w:pStyle w:val="CommentText"/>
+      </w:pPr>
+      <w:r>
+        <w:rPr>
+          <w:rStyle w:val="CommentReference"/>
+        </w:rPr>
+        <w:annotationRef/>
+      </w:r>
+      <w:r>
+        <w:t>Ensure this is mentioned somewhere in the text</w:t>
+      </w:r>
+      <w:bookmarkStart w:id="43" w:name="_GoBack"/>
+      <w:bookmarkEnd w:id="43"/>
+    </w:p>
+  </w:comment>
 </w:comments>
 </file>
 
@@ -172,6 +1152,10 @@
 <w15:commentsEx xmlns:wpc="http://schemas.microsoft.com/office/word/2010/wordprocessingCanvas" xmlns:cx="http://schemas.microsoft.com/office/drawing/2014/chartex" xmlns:cx1="http://schemas.microsoft.com/office/drawing/2015/9/8/chartex" xmlns:cx2="http://schemas.microsoft.com/office/drawing/2015/10/21/chartex" xmlns:cx3="http://schemas.microsoft.com/office/drawing/2016/5/9/chartex" xmlns:cx4="http://schemas.microsoft.com/office/drawing/2016/5/10/chartex" xmlns:cx5="http://schemas.microsoft.com/office/drawing/2016/5/11/chartex" xmlns:cx6="http://schemas.microsoft.com/office/drawing/2016/5/12/chartex" xmlns:cx7="http://schemas.microsoft.com/office/drawing/2016/5/13/chartex" xmlns:cx8="http://schemas.microsoft.com/office/drawing/2016/5/14/chartex" xmlns:mc="http://schemas.openxmlformats.org/markup-compatibility/2006" xmlns:aink="http://schemas.microsoft.com/office/drawing/2016/ink" xmlns:am3d="http://schemas.microsoft.com/office/drawing/2017/model3d" xmlns:o="urn:schemas-microsoft-com:office:office" xmlns:r="http://schemas.openxmlformats.org/officeDocument/2006/relationships" xmlns:m="http://schemas.openxmlformats.org/officeDocument/2006/math" xmlns:v="urn:schemas-microsoft-com:vml" xmlns:wp14="http://schemas.microsoft.com/office/word/2010/wordprocessingDrawing" xmlns:wp="http://schemas.openxmlformats.org/drawingml/2006/wordprocessingDrawing" xmlns:w10="urn:schemas-microsoft-com:office:word" xmlns:w="http://schemas.openxmlformats.org/wordprocessingml/2006/main" xmlns:w14="http://schemas.microsoft.com/office/word/2010/wordml" xmlns:w15="http://schemas.microsoft.com/office/word/2012/wordml" xmlns:w16cid="http://schemas.microsoft.com/office/word/2016/wordml/cid" xmlns:w16se="http://schemas.microsoft.com/office/word/2015/wordml/symex" xmlns:wpg="http://schemas.microsoft.com/office/word/2010/wordprocessingGroup" xmlns:wpi="http://schemas.microsoft.com/office/word/2010/wordprocessingInk" xmlns:wne="http://schemas.microsoft.com/office/word/2006/wordml" xmlns:wps="http://schemas.microsoft.com/office/word/2010/wordprocessingShape" mc:Ignorable="w14 w15 w16se w16cid wp14">
   <w15:commentEx w15:paraId="5560B680" w15:done="1"/>
   <w15:commentEx w15:paraId="7A46328D" w15:paraIdParent="5560B680" w15:done="1"/>
+  <w15:commentEx w15:paraId="2AD2860F" w15:done="0"/>
+  <w15:commentEx w15:paraId="696DC4D0" w15:paraIdParent="2AD2860F" w15:done="0"/>
+  <w15:commentEx w15:paraId="332457D3" w15:done="0"/>
+  <w15:commentEx w15:paraId="230BE08D" w15:done="0"/>
 </w15:commentsEx>
 </file>
 
@@ -179,6 +1163,10 @@
 <w16cid:commentsIds xmlns:wpc="http://schemas.microsoft.com/office/word/2010/wordprocessingCanvas" xmlns:cx="http://schemas.microsoft.com/office/drawing/2014/chartex" xmlns:cx1="http://schemas.microsoft.com/office/drawing/2015/9/8/chartex" xmlns:cx2="http://schemas.microsoft.com/office/drawing/2015/10/21/chartex" xmlns:cx3="http://schemas.microsoft.com/office/drawing/2016/5/9/chartex" xmlns:cx4="http://schemas.microsoft.com/office/drawing/2016/5/10/chartex" xmlns:cx5="http://schemas.microsoft.com/office/drawing/2016/5/11/chartex" xmlns:cx6="http://schemas.microsoft.com/office/drawing/2016/5/12/chartex" xmlns:cx7="http://schemas.microsoft.com/office/drawing/2016/5/13/chartex" xmlns:cx8="http://schemas.microsoft.com/office/drawing/2016/5/14/chartex" xmlns:mc="http://schemas.openxmlformats.org/markup-compatibility/2006" xmlns:aink="http://schemas.microsoft.com/office/drawing/2016/ink" xmlns:am3d="http://schemas.microsoft.com/office/drawing/2017/model3d" xmlns:o="urn:schemas-microsoft-com:office:office" xmlns:r="http://schemas.openxmlformats.org/officeDocument/2006/relationships" xmlns:m="http://schemas.openxmlformats.org/officeDocument/2006/math" xmlns:v="urn:schemas-microsoft-com:vml" xmlns:wp14="http://schemas.microsoft.com/office/word/2010/wordprocessingDrawing" xmlns:wp="http://schemas.openxmlformats.org/drawingml/2006/wordprocessingDrawing" xmlns:w10="urn:schemas-microsoft-com:office:word" xmlns:w="http://schemas.openxmlformats.org/wordprocessingml/2006/main" xmlns:w14="http://schemas.microsoft.com/office/word/2010/wordml" xmlns:w15="http://schemas.microsoft.com/office/word/2012/wordml" xmlns:w16cid="http://schemas.microsoft.com/office/word/2016/wordml/cid" xmlns:w16se="http://schemas.microsoft.com/office/word/2015/wordml/symex" xmlns:wpg="http://schemas.microsoft.com/office/word/2010/wordprocessingGroup" xmlns:wpi="http://schemas.microsoft.com/office/word/2010/wordprocessingInk" xmlns:wne="http://schemas.microsoft.com/office/word/2006/wordml" xmlns:wps="http://schemas.microsoft.com/office/word/2010/wordprocessingShape" mc:Ignorable="w14 w15 w16se w16cid wp14">
   <w16cid:commentId w16cid:paraId="5560B680" w16cid:durableId="2A37A935"/>
   <w16cid:commentId w16cid:paraId="7A46328D" w16cid:durableId="2A37A936"/>
+  <w16cid:commentId w16cid:paraId="2AD2860F" w16cid:durableId="2A648566"/>
+  <w16cid:commentId w16cid:paraId="696DC4D0" w16cid:durableId="2A6D71FC"/>
+  <w16cid:commentId w16cid:paraId="332457D3" w16cid:durableId="2A6D8166"/>
+  <w16cid:commentId w16cid:paraId="230BE08D" w16cid:durableId="2A6DA57F"/>
 </w16cid:commentsIds>
 </file>
 
@@ -186,6 +1174,9 @@
 <w15:people xmlns:wpc="http://schemas.microsoft.com/office/word/2010/wordprocessingCanvas" xmlns:cx="http://schemas.microsoft.com/office/drawing/2014/chartex" xmlns:cx1="http://schemas.microsoft.com/office/drawing/2015/9/8/chartex" xmlns:cx2="http://schemas.microsoft.com/office/drawing/2015/10/21/chartex" xmlns:cx3="http://schemas.microsoft.com/office/drawing/2016/5/9/chartex" xmlns:cx4="http://schemas.microsoft.com/office/drawing/2016/5/10/chartex" xmlns:cx5="http://schemas.microsoft.com/office/drawing/2016/5/11/chartex" xmlns:cx6="http://schemas.microsoft.com/office/drawing/2016/5/12/chartex" xmlns:cx7="http://schemas.microsoft.com/office/drawing/2016/5/13/chartex" xmlns:cx8="http://schemas.microsoft.com/office/drawing/2016/5/14/chartex" xmlns:mc="http://schemas.openxmlformats.org/markup-compatibility/2006" xmlns:aink="http://schemas.microsoft.com/office/drawing/2016/ink" xmlns:am3d="http://schemas.microsoft.com/office/drawing/2017/model3d" xmlns:o="urn:schemas-microsoft-com:office:office" xmlns:r="http://schemas.openxmlformats.org/officeDocument/2006/relationships" xmlns:m="http://schemas.openxmlformats.org/officeDocument/2006/math" xmlns:v="urn:schemas-microsoft-com:vml" xmlns:wp14="http://schemas.microsoft.com/office/word/2010/wordprocessingDrawing" xmlns:wp="http://schemas.openxmlformats.org/drawingml/2006/wordprocessingDrawing" xmlns:w10="urn:schemas-microsoft-com:office:word" xmlns:w="http://schemas.openxmlformats.org/wordprocessingml/2006/main" xmlns:w14="http://schemas.microsoft.com/office/word/2010/wordml" xmlns:w15="http://schemas.microsoft.com/office/word/2012/wordml" xmlns:w16cid="http://schemas.microsoft.com/office/word/2016/wordml/cid" xmlns:w16se="http://schemas.microsoft.com/office/word/2015/wordml/symex" xmlns:wpg="http://schemas.microsoft.com/office/word/2010/wordprocessingGroup" xmlns:wpi="http://schemas.microsoft.com/office/word/2010/wordprocessingInk" xmlns:wne="http://schemas.microsoft.com/office/word/2006/wordml" xmlns:wps="http://schemas.microsoft.com/office/word/2010/wordprocessingShape" mc:Ignorable="w14 w15 w16se w16cid wp14">
   <w15:person w15:author="Mikkel Helding Vembye">
     <w15:presenceInfo w15:providerId="AD" w15:userId="S-1-5-21-2100284113-1573851820-878952375-413702"/>
+  </w15:person>
+  <w15:person w15:author="Therese Deocampo Pigott">
+    <w15:presenceInfo w15:providerId="AD" w15:userId="S::tpigott@gsu.edu::6a4e5a90-a28d-4336-a807-01fa4ccd2b76"/>
   </w15:person>
 </w15:people>
 </file>
@@ -662,7 +1653,6 @@
     <w:basedOn w:val="Normal"/>
     <w:link w:val="CommentTextChar"/>
     <w:uiPriority w:val="99"/>
-    <w:semiHidden/>
     <w:unhideWhenUsed/>
     <w:rsid w:val="001576BA"/>
     <w:pPr>
@@ -678,7 +1668,6 @@
     <w:basedOn w:val="DefaultParagraphFont"/>
     <w:link w:val="CommentText"/>
     <w:uiPriority w:val="99"/>
-    <w:semiHidden/>
     <w:rsid w:val="001576BA"/>
     <w:rPr>
       <w:rFonts w:ascii="Times New Roman" w:hAnsi="Times New Roman"/>
@@ -732,6 +1721,35 @@
     <w:name w:val="translation"/>
     <w:basedOn w:val="DefaultParagraphFont"/>
     <w:rsid w:val="008333D3"/>
+  </w:style>
+  <w:style w:type="paragraph" w:styleId="CommentSubject">
+    <w:name w:val="annotation subject"/>
+    <w:basedOn w:val="CommentText"/>
+    <w:next w:val="CommentText"/>
+    <w:link w:val="CommentSubjectChar"/>
+    <w:uiPriority w:val="99"/>
+    <w:semiHidden/>
+    <w:unhideWhenUsed/>
+    <w:rsid w:val="00A63323"/>
+    <w:rPr>
+      <w:b/>
+      <w:bCs/>
+    </w:rPr>
+  </w:style>
+  <w:style w:type="character" w:customStyle="1" w:styleId="CommentSubjectChar">
+    <w:name w:val="Comment Subject Char"/>
+    <w:basedOn w:val="CommentTextChar"/>
+    <w:link w:val="CommentSubject"/>
+    <w:uiPriority w:val="99"/>
+    <w:semiHidden/>
+    <w:rsid w:val="00A63323"/>
+    <w:rPr>
+      <w:rFonts w:ascii="Times New Roman" w:hAnsi="Times New Roman"/>
+      <w:b/>
+      <w:bCs/>
+      <w:sz w:val="20"/>
+      <w:szCs w:val="20"/>
+    </w:rPr>
   </w:style>
 </w:styles>
 </file>

</xml_diff>

<commit_message>
Version 2 day 2
</commit_message>
<xml_diff>
--- a/Scraps.docx
+++ b/Scraps.docx
@@ -1014,6 +1014,1266 @@
         </w:rPr>
       </w:pPr>
     </w:p>
+    <w:p>
+      <w:pPr>
+        <w:rPr>
+          <w:rFonts w:cs="Times New Roman"/>
+          <w:szCs w:val="24"/>
+          <w:lang w:val="en-US"/>
+        </w:rPr>
+      </w:pPr>
+      <w:bookmarkStart w:id="43" w:name="_Hlk175027650"/>
+      <w:r>
+        <w:rPr>
+          <w:rFonts w:cs="Times New Roman"/>
+          <w:szCs w:val="24"/>
+          <w:lang w:val="en-US"/>
+        </w:rPr>
+        <w:t>This seems to create a screening paradox,</w:t>
+      </w:r>
+      <w:r>
+        <w:rPr>
+          <w:rFonts w:cs="Times New Roman"/>
+          <w:szCs w:val="24"/>
+          <w:lang w:val="en-US"/>
+        </w:rPr>
+        <w:t xml:space="preserve"> </w:t>
+      </w:r>
+      <w:r>
+        <w:rPr>
+          <w:rFonts w:cs="Times New Roman"/>
+          <w:szCs w:val="24"/>
+          <w:lang w:val="en-US"/>
+        </w:rPr>
+        <w:t xml:space="preserve">which might be one of the main reasons for reviewers to mistrust the application of machine-learning tools </w:t>
+      </w:r>
+      <w:r>
+        <w:rPr>
+          <w:rFonts w:cs="Times New Roman"/>
+          <w:szCs w:val="24"/>
+          <w:lang w:val="en-US"/>
+        </w:rPr>
+        <w:fldChar w:fldCharType="begin" w:fldLock="1"/>
+      </w:r>
+      <w:r>
+        <w:rPr>
+          <w:rFonts w:cs="Times New Roman"/>
+          <w:szCs w:val="24"/>
+          <w:lang w:val="en-US"/>
+        </w:rPr>
+        <w:instrText>ADDIN CSL_CITATION {"citationItems":[{"id":"ITEM-1","itemData":{"ISSN":"2046-4053","author":[{"dropping-particle":"","family":"O’Connor","given":"Annette M","non-dropping-particle":"","parse-names":false,"suffix":""},{"dropping-particle":"","family":"Tsafnat","given":"Guy","non-dropping-particle":"","parse-names":false,"suffix":""},{"dropping-particle":"","family":"Thomas","given":"James","non-dropping-particle":"","parse-names":false,"suffix":""},{"dropping-particle":"","family":"Glasziou","given":"Paul","non-dropping-particle":"","parse-names":false,"suffix":""},{"dropping-particle":"","family":"Gilbert","given":"Stephen B","non-dropping-particle":"","parse-names":false,"suffix":""},{"dropping-particle":"","family":"Hutton","given":"Brian","non-dropping-particle":"","parse-names":false,"suffix":""}],"container-title":"Systematic reviews","id":"ITEM-1","issue":"1","issued":{"date-parts":[["2019"]]},"page":"1-8","publisher":"BioMed Central","title":"A question of trust: can we build an evidence base to gain trust in systematic review automation technologies?","type":"article-journal","volume":"8"},"uris":["http://www.mendeley.com/documents/?uuid=8f61ba94-f472-4915-a2bb-0f188703ac32"]}],"mendeley":{"formattedCitation":"(O’Connor et al., 2019)","plainTextFormattedCitation":"(O’Connor et al., 2019)","previouslyFormattedCitation":"(O’Connor et al., 2019)"},"properties":{"noteIndex":0},"schema":"https://github.com/citation-style-language/schema/raw/master/csl-citation.json"}</w:instrText>
+      </w:r>
+      <w:r>
+        <w:rPr>
+          <w:rFonts w:cs="Times New Roman"/>
+          <w:szCs w:val="24"/>
+          <w:lang w:val="en-US"/>
+        </w:rPr>
+        <w:fldChar w:fldCharType="separate"/>
+      </w:r>
+      <w:r>
+        <w:rPr>
+          <w:rFonts w:cs="Times New Roman"/>
+          <w:noProof/>
+          <w:szCs w:val="24"/>
+          <w:lang w:val="en-US"/>
+        </w:rPr>
+        <w:t>(O’Connor et al., 2019)</w:t>
+      </w:r>
+      <w:r>
+        <w:rPr>
+          <w:rFonts w:cs="Times New Roman"/>
+          <w:szCs w:val="24"/>
+          <w:lang w:val="en-US"/>
+        </w:rPr>
+        <w:fldChar w:fldCharType="end"/>
+      </w:r>
+      <w:r>
+        <w:rPr>
+          <w:rFonts w:cs="Times New Roman"/>
+          <w:szCs w:val="24"/>
+          <w:lang w:val="en-US"/>
+        </w:rPr>
+        <w:t xml:space="preserve">. While trying to reduce selection biases caused by single screening, automated screening potentially introduces a novel type of publication/selection bias, referred to by König et al. </w:t>
+      </w:r>
+      <w:r>
+        <w:rPr>
+          <w:rFonts w:cs="Times New Roman"/>
+          <w:szCs w:val="24"/>
+          <w:lang w:val="en-US"/>
+        </w:rPr>
+        <w:fldChar w:fldCharType="begin" w:fldLock="1"/>
+      </w:r>
+      <w:r>
+        <w:rPr>
+          <w:rFonts w:cs="Times New Roman"/>
+          <w:szCs w:val="24"/>
+          <w:lang w:val="en-US"/>
+        </w:rPr>
+        <w:instrText>ADDIN CSL_CITATION {"citationItems":[{"id":"ITEM-1","itemData":{"author":[{"dropping-particle":"","family":"König","given":"Lars","non-dropping-particle":"","parse-names":false,"suffix":""},{"dropping-particle":"","family":"Zitzmann","given":"Steffen","non-dropping-particle":"","parse-names":false,"suffix":""},{"dropping-particle":"","family":"Fütterer","given":"Tim","non-dropping-particle":"","parse-names":false,"suffix":""},{"dropping-particle":"","family":"Campos","given":"Diego G","non-dropping-particle":"","parse-names":false,"suffix":""},{"dropping-particle":"","family":"Scherer","given":"Ronny","non-dropping-particle":"","parse-names":false,"suffix":""},{"dropping-particle":"","family":"Hecht","given":"Martin","non-dropping-particle":"","parse-names":false,"suffix":""}],"id":"ITEM-1","issued":{"date-parts":[["2023"]]},"publisher":"OSF","title":"When to stop and what to expect—An Evaluation of the performance of stopping rules in AI-assisted reviewing for psychological meta-analytical research","type":"article-journal"},"suppress-author":1,"uris":["http://www.mendeley.com/documents/?uuid=cdf32fbe-e1d0-415f-9c0d-1713235b5415"]}],"mendeley":{"formattedCitation":"(2023)","plainTextFormattedCitation":"(2023)","previouslyFormattedCitation":"(2023)"},"properties":{"noteIndex":0},"schema":"https://github.com/citation-style-language/schema/raw/master/csl-citation.json"}</w:instrText>
+      </w:r>
+      <w:r>
+        <w:rPr>
+          <w:rFonts w:cs="Times New Roman"/>
+          <w:szCs w:val="24"/>
+          <w:lang w:val="en-US"/>
+        </w:rPr>
+        <w:fldChar w:fldCharType="separate"/>
+      </w:r>
+      <w:r>
+        <w:rPr>
+          <w:rFonts w:cs="Times New Roman"/>
+          <w:noProof/>
+          <w:szCs w:val="24"/>
+          <w:lang w:val="en-US"/>
+        </w:rPr>
+        <w:t>(2023)</w:t>
+      </w:r>
+      <w:r>
+        <w:rPr>
+          <w:rFonts w:cs="Times New Roman"/>
+          <w:szCs w:val="24"/>
+          <w:lang w:val="en-US"/>
+        </w:rPr>
+        <w:fldChar w:fldCharType="end"/>
+      </w:r>
+      <w:r>
+        <w:rPr>
+          <w:rFonts w:cs="Times New Roman"/>
+          <w:szCs w:val="24"/>
+          <w:lang w:val="en-US"/>
+        </w:rPr>
+        <w:t xml:space="preserve"> as ‘artificial screening bias’.</w:t>
+      </w:r>
+      <w:commentRangeStart w:id="44"/>
+      <w:commentRangeStart w:id="45"/>
+      <w:r>
+        <w:rPr>
+          <w:rStyle w:val="FootnoteReference"/>
+        </w:rPr>
+        <w:footnoteReference w:id="1"/>
+      </w:r>
+      <w:commentRangeEnd w:id="44"/>
+      <w:r>
+        <w:rPr>
+          <w:rStyle w:val="CommentReference"/>
+        </w:rPr>
+        <w:commentReference w:id="44"/>
+      </w:r>
+      <w:commentRangeEnd w:id="45"/>
+    </w:p>
+    <w:p>
+      <w:pPr>
+        <w:rPr>
+          <w:lang w:val="en-US"/>
+        </w:rPr>
+      </w:pPr>
+    </w:p>
+    <w:p>
+      <w:pPr>
+        <w:spacing w:after="0" w:line="360" w:lineRule="auto"/>
+        <w:ind w:firstLine="1304"/>
+        <w:jc w:val="both"/>
+        <w:rPr>
+          <w:lang w:val="en-US"/>
+        </w:rPr>
+      </w:pPr>
+      <w:r>
+        <w:rPr>
+          <w:rStyle w:val="CommentReference"/>
+        </w:rPr>
+        <w:commentReference w:id="45"/>
+      </w:r>
+      <w:bookmarkEnd w:id="43"/>
+      <w:r>
+        <w:rPr>
+          <w:lang w:val="en-US"/>
+        </w:rPr>
+        <w:t xml:space="preserve"> </w:t>
+      </w:r>
+      <w:bookmarkStart w:id="46" w:name="_Hlk175048337"/>
+      <w:r>
+        <w:rPr>
+          <w:lang w:val="en-US"/>
+        </w:rPr>
+        <w:t xml:space="preserve">Moving on to the </w:t>
+      </w:r>
+      <w:r>
+        <w:rPr>
+          <w:i/>
+          <w:lang w:val="en-US"/>
+        </w:rPr>
+        <w:t>balanced accuracy</w:t>
+      </w:r>
+      <w:r>
+        <w:rPr>
+          <w:lang w:val="en-US"/>
+        </w:rPr>
+        <w:t xml:space="preserve"> metric, we found average performance levels of 0.874, 95% </w:t>
+      </w:r>
+      <w:r>
+        <w:rPr>
+          <w:i/>
+          <w:lang w:val="en-US"/>
+        </w:rPr>
+        <w:t>CI</w:t>
+      </w:r>
+      <w:r>
+        <w:rPr>
+          <w:lang w:val="en-US"/>
+        </w:rPr>
+        <w:t>[0.857, 0.890]</w:t>
+      </w:r>
+      <w:r>
+        <w:rPr>
+          <w:lang w:val="en-US"/>
+        </w:rPr>
+        <w:t xml:space="preserve"> </w:t>
+      </w:r>
+      <w:r>
+        <w:rPr>
+          <w:lang w:val="en-US"/>
+        </w:rPr>
+        <w:t xml:space="preserve">among assistant screeners and 0.933, 95% </w:t>
+      </w:r>
+      <w:r>
+        <w:rPr>
+          <w:i/>
+          <w:lang w:val="en-US"/>
+        </w:rPr>
+        <w:t>CI</w:t>
+      </w:r>
+      <w:r>
+        <w:rPr>
+          <w:lang w:val="en-US"/>
+        </w:rPr>
+        <w:t xml:space="preserve">[0.899, 0.961] among author screeners. We found the difference between the group means to be statistically significant with </w:t>
+      </w:r>
+      <w:r>
+        <w:rPr>
+          <w:i/>
+          <w:lang w:val="en-US"/>
+        </w:rPr>
+        <w:t>F</w:t>
+      </w:r>
+      <w:r>
+        <w:rPr>
+          <w:lang w:val="en-US"/>
+        </w:rPr>
+        <w:t xml:space="preserve">(1, 10.1) = 18.22, </w:t>
+      </w:r>
+      <w:r>
+        <w:rPr>
+          <w:i/>
+          <w:lang w:val="en-US"/>
+        </w:rPr>
+        <w:t>p</w:t>
+      </w:r>
+      <w:r>
+        <w:rPr>
+          <w:lang w:val="en-US"/>
+        </w:rPr>
+        <w:t xml:space="preserve"> = .002. </w:t>
+      </w:r>
+      <w:bookmarkEnd w:id="46"/>
+      <w:r>
+        <w:rPr>
+          <w:lang w:val="en-US"/>
+        </w:rPr>
+        <w:t xml:space="preserve">Finally, the overall </w:t>
+      </w:r>
+      <w:r>
+        <w:rPr>
+          <w:i/>
+          <w:lang w:val="en-US"/>
+        </w:rPr>
+        <w:t xml:space="preserve">nMCC </w:t>
+      </w:r>
+      <w:r>
+        <w:rPr>
+          <w:rFonts w:eastAsiaTheme="minorEastAsia"/>
+          <w:lang w:val="en-US"/>
+        </w:rPr>
+        <w:t xml:space="preserve">values were 0.860, </w:t>
+      </w:r>
+      <w:r>
+        <w:rPr>
+          <w:lang w:val="en-US"/>
+        </w:rPr>
+        <w:t xml:space="preserve">95% </w:t>
+      </w:r>
+      <w:r>
+        <w:rPr>
+          <w:i/>
+          <w:lang w:val="en-US"/>
+        </w:rPr>
+        <w:t>CI</w:t>
+      </w:r>
+      <w:r>
+        <w:rPr>
+          <w:lang w:val="en-US"/>
+        </w:rPr>
+        <w:t xml:space="preserve">[0.835, 0.882] and </w:t>
+      </w:r>
+      <w:r>
+        <w:rPr>
+          <w:lang w:val="en-US"/>
+        </w:rPr>
+        <w:lastRenderedPageBreak/>
+        <w:t xml:space="preserve">0.925, 95% </w:t>
+      </w:r>
+      <w:r>
+        <w:rPr>
+          <w:i/>
+          <w:lang w:val="en-US"/>
+        </w:rPr>
+        <w:t>CI</w:t>
+      </w:r>
+      <w:r>
+        <w:rPr>
+          <w:lang w:val="en-US"/>
+        </w:rPr>
+        <w:t xml:space="preserve">[0.880, 0.953] for the assistant and author screeners, respectively. The group averages were found to be statistically different from each other with </w:t>
+      </w:r>
+      <w:r>
+        <w:rPr>
+          <w:i/>
+          <w:lang w:val="en-US"/>
+        </w:rPr>
+        <w:t>F</w:t>
+      </w:r>
+      <w:r>
+        <w:rPr>
+          <w:lang w:val="en-US"/>
+        </w:rPr>
+        <w:t xml:space="preserve">(1, 11) = 9.65, </w:t>
+      </w:r>
+      <w:r>
+        <w:rPr>
+          <w:i/>
+          <w:lang w:val="en-US"/>
+        </w:rPr>
+        <w:t>p</w:t>
+      </w:r>
+      <w:r>
+        <w:rPr>
+          <w:lang w:val="en-US"/>
+        </w:rPr>
+        <w:t xml:space="preserve"> = .01. </w:t>
+      </w:r>
+    </w:p>
+    <w:p>
+      <w:pPr>
+        <w:spacing w:after="0" w:line="360" w:lineRule="auto"/>
+        <w:ind w:firstLine="1304"/>
+        <w:jc w:val="both"/>
+        <w:rPr>
+          <w:lang w:val="en-US"/>
+        </w:rPr>
+      </w:pPr>
+    </w:p>
+    <w:p>
+      <w:pPr>
+        <w:spacing w:line="360" w:lineRule="auto"/>
+        <w:rPr>
+          <w:lang w:val="en-US"/>
+        </w:rPr>
+      </w:pPr>
+      <w:bookmarkStart w:id="47" w:name="_Hlk175048353"/>
+      <w:r>
+        <w:rPr>
+          <w:rFonts w:eastAsiaTheme="minorEastAsia"/>
+          <w:lang w:val="en-US"/>
+        </w:rPr>
+        <w:t>The average</w:t>
+      </w:r>
+      <w:r>
+        <w:rPr>
+          <w:lang w:val="en-US"/>
+        </w:rPr>
+        <w:t xml:space="preserve"> balanced accuracy and </w:t>
+      </w:r>
+      <w:r>
+        <w:rPr>
+          <w:i/>
+          <w:lang w:val="en-US"/>
+        </w:rPr>
+        <w:t>nMCC</w:t>
+      </w:r>
+      <w:r>
+        <w:rPr>
+          <w:lang w:val="en-US"/>
+        </w:rPr>
+        <w:t xml:space="preserve"> values of the NIPH researchers </w:t>
+      </w:r>
+      <w:r>
+        <w:rPr>
+          <w:lang w:val="en-US"/>
+        </w:rPr>
+        <w:t>were</w:t>
+      </w:r>
+      <w:r>
+        <w:rPr>
+          <w:lang w:val="en-US"/>
+        </w:rPr>
+        <w:t xml:space="preserve"> 0.905, 95% </w:t>
+      </w:r>
+      <w:r>
+        <w:rPr>
+          <w:i/>
+          <w:lang w:val="en-US"/>
+        </w:rPr>
+        <w:t>CI</w:t>
+      </w:r>
+      <w:r>
+        <w:rPr>
+          <w:lang w:val="en-US"/>
+        </w:rPr>
+        <w:t xml:space="preserve">[0.859, 0.943] and 0.879, 95% </w:t>
+      </w:r>
+      <w:r>
+        <w:rPr>
+          <w:i/>
+          <w:lang w:val="en-US"/>
+        </w:rPr>
+        <w:t>CI</w:t>
+      </w:r>
+      <w:r>
+        <w:rPr>
+          <w:lang w:val="en-US"/>
+        </w:rPr>
+        <w:t>[0.720, 0.951], respectively.</w:t>
+      </w:r>
+    </w:p>
+    <w:p>
+      <w:pPr>
+        <w:spacing w:after="0" w:line="360" w:lineRule="auto"/>
+        <w:ind w:firstLine="1304"/>
+        <w:jc w:val="both"/>
+        <w:rPr>
+          <w:rFonts w:eastAsiaTheme="minorEastAsia"/>
+          <w:lang w:val="en-US"/>
+        </w:rPr>
+      </w:pPr>
+      <w:r>
+        <w:rPr>
+          <w:rFonts w:eastAsiaTheme="minorEastAsia"/>
+          <w:lang w:val="en-US"/>
+        </w:rPr>
+        <w:t xml:space="preserve">For the </w:t>
+      </w:r>
+      <w:r>
+        <w:rPr>
+          <w:rFonts w:eastAsiaTheme="minorEastAsia"/>
+          <w:i/>
+          <w:lang w:val="en-US"/>
+        </w:rPr>
+        <w:t>nMCC</w:t>
+      </w:r>
+      <w:r>
+        <w:rPr>
+          <w:rFonts w:eastAsiaTheme="minorEastAsia"/>
+          <w:lang w:val="en-US"/>
+        </w:rPr>
+        <w:t xml:space="preserve"> metric, we calculated the sampling variance and confidence interval by transforming the correlations to Fisher’s z-scores, as typically done in meta-analysis </w:t>
+      </w:r>
+      <w:r>
+        <w:rPr>
+          <w:rFonts w:eastAsiaTheme="minorEastAsia"/>
+          <w:lang w:val="en-US"/>
+        </w:rPr>
+        <w:fldChar w:fldCharType="begin" w:fldLock="1"/>
+      </w:r>
+      <w:r>
+        <w:rPr>
+          <w:rFonts w:eastAsiaTheme="minorEastAsia"/>
+          <w:lang w:val="en-US"/>
+        </w:rPr>
+        <w:instrText>ADDIN CSL_CITATION {"citationItems":[{"id":"ITEM-1","itemData":{"ISBN":"1119964377","author":[{"dropping-particle":"","family":"Borenstein","given":"Michael","non-dropping-particle":"","parse-names":false,"suffix":""},{"dropping-particle":"V.","family":"Hedges","given":"Larry","non-dropping-particle":"","parse-names":false,"suffix":""},{"dropping-particle":"","family":"Higgins","given":"Julian P T","non-dropping-particle":"","parse-names":false,"suffix":""},{"dropping-particle":"","family":"Rothstein","given":"Hannah R.","non-dropping-particle":"","parse-names":false,"suffix":""}],"edition":"1","id":"ITEM-1","issued":{"date-parts":[["2009"]]},"publisher":"John Wiley &amp; Sons","title":"Introduction to meta-analysis","type":"book"},"uris":["http://www.mendeley.com/documents/?uuid=1896c3dd-dade-4d34-9f0a-83cf6bf5f9f8"]}],"mendeley":{"formattedCitation":"(Borenstein et al., 2009)","plainTextFormattedCitation":"(Borenstein et al., 2009)","previouslyFormattedCitation":"(Borenstein et al., 2009)"},"properties":{"noteIndex":0},"schema":"https://github.com/citation-style-language/schema/raw/master/csl-citation.json"}</w:instrText>
+      </w:r>
+      <w:r>
+        <w:rPr>
+          <w:rFonts w:eastAsiaTheme="minorEastAsia"/>
+          <w:lang w:val="en-US"/>
+        </w:rPr>
+        <w:fldChar w:fldCharType="separate"/>
+      </w:r>
+      <w:r>
+        <w:rPr>
+          <w:rFonts w:eastAsiaTheme="minorEastAsia"/>
+          <w:noProof/>
+          <w:lang w:val="en-US"/>
+        </w:rPr>
+        <w:t>(Borenstein et al., 2009)</w:t>
+      </w:r>
+      <w:r>
+        <w:rPr>
+          <w:rFonts w:eastAsiaTheme="minorEastAsia"/>
+          <w:lang w:val="en-US"/>
+        </w:rPr>
+        <w:fldChar w:fldCharType="end"/>
+      </w:r>
+      <w:r>
+        <w:rPr>
+          <w:rFonts w:eastAsiaTheme="minorEastAsia"/>
+          <w:lang w:val="en-US"/>
+        </w:rPr>
+        <w:t>.</w:t>
+      </w:r>
+    </w:p>
+    <w:p>
+      <w:pPr>
+        <w:spacing w:line="360" w:lineRule="auto"/>
+        <w:rPr>
+          <w:lang w:val="en-US"/>
+        </w:rPr>
+      </w:pPr>
+    </w:p>
+    <w:bookmarkEnd w:id="47"/>
+    <w:p>
+      <w:pPr>
+        <w:rPr>
+          <w:lang w:val="en-US"/>
+        </w:rPr>
+      </w:pPr>
+    </w:p>
+    <w:p>
+      <w:pPr>
+        <w:rPr>
+          <w:lang w:val="en-US"/>
+        </w:rPr>
+      </w:pPr>
+      <w:r>
+        <w:rPr>
+          <w:lang w:val="en-US"/>
+        </w:rPr>
+        <w:t xml:space="preserve">A side-effect of conducting these experiments was further to quality assure the AIscreenR package </w:t>
+      </w:r>
+      <w:r>
+        <w:rPr>
+          <w:lang w:val="en-US"/>
+        </w:rPr>
+        <w:fldChar w:fldCharType="begin" w:fldLock="1"/>
+      </w:r>
+      <w:r>
+        <w:rPr>
+          <w:lang w:val="en-US"/>
+        </w:rPr>
+        <w:instrText>ADDIN CSL_CITATION {"citationItems":[{"id":"ITEM-1","itemData":{"author":[{"dropping-particle":"","family":"Vembye","given":"Mikkel Helding","non-dropping-particle":"","parse-names":false,"suffix":""}],"id":"ITEM-1","issued":{"date-parts":[["2024"]]},"number":"R package version 0.0.1","title":"AIscreenR: AI screening tools for systematic reviews.","type":"article"},"uris":["http://www.mendeley.com/documents/?uuid=bb91c2f7-dbbb-411b-a363-63343277d6e2"]}],"mendeley":{"formattedCitation":"(Vembye, 2024)","plainTextFormattedCitation":"(Vembye, 2024)","previouslyFormattedCitation":"(Vembye, 2024)"},"properties":{"noteIndex":0},"schema":"https://github.com/citation-style-language/schema/raw/master/csl-citation.json"}</w:instrText>
+      </w:r>
+      <w:r>
+        <w:rPr>
+          <w:lang w:val="en-US"/>
+        </w:rPr>
+        <w:fldChar w:fldCharType="separate"/>
+      </w:r>
+      <w:r>
+        <w:rPr>
+          <w:noProof/>
+          <w:lang w:val="en-US"/>
+        </w:rPr>
+        <w:t>(Vembye, 2024)</w:t>
+      </w:r>
+      <w:r>
+        <w:rPr>
+          <w:lang w:val="en-US"/>
+        </w:rPr>
+        <w:fldChar w:fldCharType="end"/>
+      </w:r>
+      <w:r>
+        <w:rPr>
+          <w:lang w:val="en-US"/>
+        </w:rPr>
+        <w:t xml:space="preserve"> for automated TAB screenings using GPT API models. We consider this test to be important in order to be able to scale up our suggested screening approach.</w:t>
+      </w:r>
+    </w:p>
+    <w:p>
+      <w:pPr>
+        <w:spacing w:line="259" w:lineRule="auto"/>
+        <w:rPr>
+          <w:lang w:val="en-US"/>
+        </w:rPr>
+      </w:pPr>
+      <w:r>
+        <w:rPr>
+          <w:lang w:val="en-US"/>
+        </w:rPr>
+        <w:br w:type="page"/>
+      </w:r>
+    </w:p>
+    <w:p>
+      <w:pPr>
+        <w:rPr>
+          <w:lang w:val="en-US"/>
+        </w:rPr>
+      </w:pPr>
+      <w:commentRangeStart w:id="48"/>
+      <w:r>
+        <w:rPr>
+          <w:rFonts w:cs="Times New Roman"/>
+          <w:szCs w:val="20"/>
+          <w:lang w:val="en-US"/>
+        </w:rPr>
+        <w:lastRenderedPageBreak/>
+        <w:t xml:space="preserve">An impressive fact regarding these results is further that we approximately spent 5-10 minutes engineering the used prompt presented in Textbox 1. In fact, the prompt represents a first trial prompt. Unless we were extremely lucky to hit the right prompt in the first trial, this might indicate that in some applications the GPT API models are not as prompt-sensitive as would be theoretically expected. </w:t>
+      </w:r>
+      <w:r>
+        <w:rPr>
+          <w:rFonts w:cs="Times New Roman"/>
+          <w:szCs w:val="24"/>
+          <w:lang w:val="en-US"/>
+        </w:rPr>
+        <w:t xml:space="preserve">Yet, we only presume this to be the case in very specific circumstances as is the case here where the screening involves a standardized intervention with a specific name. </w:t>
+      </w:r>
+      <w:commentRangeEnd w:id="48"/>
+      <w:r>
+        <w:rPr>
+          <w:rStyle w:val="CommentReference"/>
+        </w:rPr>
+        <w:commentReference w:id="48"/>
+      </w:r>
+      <w:bookmarkStart w:id="49" w:name="_GoBack"/>
+      <w:bookmarkEnd w:id="49"/>
+    </w:p>
+    <w:p>
+      <w:pPr>
+        <w:spacing w:line="259" w:lineRule="auto"/>
+        <w:rPr>
+          <w:lang w:val="en-US"/>
+        </w:rPr>
+      </w:pPr>
+    </w:p>
+    <w:p>
+      <w:pPr>
+        <w:spacing w:line="259" w:lineRule="auto"/>
+        <w:rPr>
+          <w:lang w:val="en-US"/>
+        </w:rPr>
+      </w:pPr>
+    </w:p>
+    <w:p>
+      <w:pPr>
+        <w:spacing w:line="259" w:lineRule="auto"/>
+        <w:rPr>
+          <w:lang w:val="en-US"/>
+        </w:rPr>
+      </w:pPr>
+    </w:p>
+    <w:p>
+      <w:pPr>
+        <w:spacing w:line="259" w:lineRule="auto"/>
+        <w:rPr>
+          <w:lang w:val="en-US"/>
+        </w:rPr>
+      </w:pPr>
+    </w:p>
+    <w:p>
+      <w:pPr>
+        <w:spacing w:line="259" w:lineRule="auto"/>
+        <w:rPr>
+          <w:lang w:val="en-US"/>
+        </w:rPr>
+      </w:pPr>
+    </w:p>
+    <w:p>
+      <w:pPr>
+        <w:spacing w:line="259" w:lineRule="auto"/>
+        <w:rPr>
+          <w:lang w:val="en-US"/>
+        </w:rPr>
+      </w:pPr>
+    </w:p>
+    <w:p>
+      <w:pPr>
+        <w:spacing w:line="259" w:lineRule="auto"/>
+        <w:rPr>
+          <w:lang w:val="en-US"/>
+        </w:rPr>
+      </w:pPr>
+    </w:p>
+    <w:p>
+      <w:pPr>
+        <w:spacing w:line="259" w:lineRule="auto"/>
+        <w:rPr>
+          <w:lang w:val="en-US"/>
+        </w:rPr>
+      </w:pPr>
+    </w:p>
+    <w:p>
+      <w:pPr>
+        <w:spacing w:line="259" w:lineRule="auto"/>
+        <w:rPr>
+          <w:lang w:val="en-US"/>
+        </w:rPr>
+      </w:pPr>
+    </w:p>
+    <w:p>
+      <w:pPr>
+        <w:spacing w:line="259" w:lineRule="auto"/>
+        <w:rPr>
+          <w:lang w:val="en-US"/>
+        </w:rPr>
+      </w:pPr>
+    </w:p>
+    <w:p>
+      <w:pPr>
+        <w:spacing w:line="259" w:lineRule="auto"/>
+        <w:rPr>
+          <w:lang w:val="en-US"/>
+        </w:rPr>
+      </w:pPr>
+    </w:p>
+    <w:p>
+      <w:pPr>
+        <w:spacing w:line="259" w:lineRule="auto"/>
+        <w:rPr>
+          <w:lang w:val="en-US"/>
+        </w:rPr>
+      </w:pPr>
+    </w:p>
+    <w:p>
+      <w:pPr>
+        <w:spacing w:line="259" w:lineRule="auto"/>
+        <w:rPr>
+          <w:lang w:val="en-US"/>
+        </w:rPr>
+      </w:pPr>
+    </w:p>
+    <w:p>
+      <w:pPr>
+        <w:spacing w:line="259" w:lineRule="auto"/>
+        <w:rPr>
+          <w:lang w:val="en-US"/>
+        </w:rPr>
+      </w:pPr>
+    </w:p>
+    <w:p>
+      <w:pPr>
+        <w:spacing w:line="259" w:lineRule="auto"/>
+        <w:rPr>
+          <w:lang w:val="en-US"/>
+        </w:rPr>
+      </w:pPr>
+    </w:p>
+    <w:p>
+      <w:pPr>
+        <w:spacing w:line="259" w:lineRule="auto"/>
+        <w:rPr>
+          <w:lang w:val="en-US"/>
+        </w:rPr>
+      </w:pPr>
+    </w:p>
+    <w:p>
+      <w:pPr>
+        <w:spacing w:line="259" w:lineRule="auto"/>
+        <w:rPr>
+          <w:lang w:val="en-US"/>
+        </w:rPr>
+      </w:pPr>
+    </w:p>
+    <w:p>
+      <w:pPr>
+        <w:spacing w:after="0" w:line="360" w:lineRule="auto"/>
+        <w:rPr>
+          <w:rFonts w:cs="Times New Roman"/>
+          <w:szCs w:val="20"/>
+          <w:lang w:val="en-US"/>
+        </w:rPr>
+      </w:pPr>
+      <w:commentRangeStart w:id="50"/>
+      <w:r>
+        <w:rPr>
+          <w:rFonts w:cs="Times New Roman"/>
+          <w:szCs w:val="20"/>
+          <w:lang w:val="en-US"/>
+        </w:rPr>
+        <w:t>F</w:t>
+      </w:r>
+      <w:r>
+        <w:rPr>
+          <w:rFonts w:cs="Times New Roman"/>
+          <w:szCs w:val="20"/>
+          <w:lang w:val="en-US"/>
+        </w:rPr>
+        <w:t>IGURE</w:t>
+      </w:r>
+      <w:r>
+        <w:rPr>
+          <w:rFonts w:cs="Times New Roman"/>
+          <w:szCs w:val="20"/>
+          <w:lang w:val="en-US"/>
+        </w:rPr>
+        <w:t xml:space="preserve"> 4: Decision sensibility of the gpt-3.5-0613 model across inclusion probabilit</w:t>
+      </w:r>
+      <w:ins w:id="51" w:author="Julian Christensen" w:date="2024-08-14T16:06:00Z">
+        <w:r>
+          <w:rPr>
+            <w:rFonts w:cs="Times New Roman"/>
+            <w:szCs w:val="20"/>
+            <w:lang w:val="en-US"/>
+          </w:rPr>
+          <w:t>y thresholds</w:t>
+        </w:r>
+      </w:ins>
+      <w:del w:id="52" w:author="Julian Christensen" w:date="2024-08-14T16:06:00Z">
+        <w:r>
+          <w:rPr>
+            <w:rFonts w:cs="Times New Roman"/>
+            <w:szCs w:val="20"/>
+            <w:lang w:val="en-US"/>
+          </w:rPr>
+          <w:delText>ies</w:delText>
+        </w:r>
+      </w:del>
+      <w:r>
+        <w:rPr>
+          <w:rFonts w:cs="Times New Roman"/>
+          <w:szCs w:val="20"/>
+          <w:lang w:val="en-US"/>
+        </w:rPr>
+        <w:t xml:space="preserve"> </w:t>
+      </w:r>
+      <w:commentRangeEnd w:id="50"/>
+      <w:r>
+        <w:rPr>
+          <w:rStyle w:val="CommentReference"/>
+        </w:rPr>
+        <w:commentReference w:id="50"/>
+      </w:r>
+    </w:p>
+    <w:tbl>
+      <w:tblPr>
+        <w:tblStyle w:val="TableGrid"/>
+        <w:tblW w:w="0" w:type="auto"/>
+        <w:tblBorders>
+          <w:top w:val="none" w:sz="0" w:space="0" w:color="auto"/>
+          <w:left w:val="none" w:sz="0" w:space="0" w:color="auto"/>
+          <w:bottom w:val="none" w:sz="0" w:space="0" w:color="auto"/>
+          <w:right w:val="none" w:sz="0" w:space="0" w:color="auto"/>
+          <w:insideH w:val="none" w:sz="0" w:space="0" w:color="auto"/>
+          <w:insideV w:val="none" w:sz="0" w:space="0" w:color="auto"/>
+        </w:tblBorders>
+        <w:tblLook w:val="04A0" w:firstRow="1" w:lastRow="0" w:firstColumn="1" w:lastColumn="0" w:noHBand="0" w:noVBand="1"/>
+      </w:tblPr>
+      <w:tblGrid>
+        <w:gridCol w:w="9385"/>
+      </w:tblGrid>
+      <w:tr>
+        <w:trPr>
+          <w:trHeight w:val="5258"/>
+        </w:trPr>
+        <w:tc>
+          <w:tcPr>
+            <w:tcW w:w="9385" w:type="dxa"/>
+          </w:tcPr>
+          <w:p>
+            <w:pPr>
+              <w:spacing w:line="360" w:lineRule="auto"/>
+              <w:rPr>
+                <w:rFonts w:cs="Times New Roman"/>
+                <w:szCs w:val="20"/>
+                <w:lang w:val="en-US"/>
+              </w:rPr>
+            </w:pPr>
+            <w:r>
+              <w:rPr>
+                <w:rFonts w:cs="Times New Roman"/>
+                <w:szCs w:val="20"/>
+                <w:lang w:val="en-US"/>
+              </w:rPr>
+              <w:lastRenderedPageBreak/>
+              <w:t>A</w:t>
+            </w:r>
+          </w:p>
+          <w:p>
+            <w:pPr>
+              <w:spacing w:line="360" w:lineRule="auto"/>
+              <w:jc w:val="center"/>
+              <w:rPr>
+                <w:rFonts w:cs="Times New Roman"/>
+                <w:szCs w:val="20"/>
+                <w:lang w:val="en-US"/>
+              </w:rPr>
+            </w:pPr>
+            <w:r>
+              <w:rPr>
+                <w:noProof/>
+              </w:rPr>
+              <w:drawing>
+                <wp:inline distT="0" distB="0" distL="0" distR="0" wp14:anchorId="1E5BD130" wp14:editId="4374E312">
+                  <wp:extent cx="4212384" cy="3009900"/>
+                  <wp:effectExtent l="0" t="0" r="0" b="0"/>
+                  <wp:docPr id="6" name="Picture 6"/>
+                  <wp:cNvGraphicFramePr>
+                    <a:graphicFrameLocks xmlns:a="http://schemas.openxmlformats.org/drawingml/2006/main" noChangeAspect="1"/>
+                  </wp:cNvGraphicFramePr>
+                  <a:graphic xmlns:a="http://schemas.openxmlformats.org/drawingml/2006/main">
+                    <a:graphicData uri="http://schemas.openxmlformats.org/drawingml/2006/picture">
+                      <pic:pic xmlns:pic="http://schemas.openxmlformats.org/drawingml/2006/picture">
+                        <pic:nvPicPr>
+                          <pic:cNvPr id="1" name=""/>
+                          <pic:cNvPicPr/>
+                        </pic:nvPicPr>
+                        <pic:blipFill>
+                          <a:blip r:embed="rId9"/>
+                          <a:stretch>
+                            <a:fillRect/>
+                          </a:stretch>
+                        </pic:blipFill>
+                        <pic:spPr>
+                          <a:xfrm>
+                            <a:off x="0" y="0"/>
+                            <a:ext cx="4236153" cy="3026884"/>
+                          </a:xfrm>
+                          <a:prstGeom prst="rect">
+                            <a:avLst/>
+                          </a:prstGeom>
+                        </pic:spPr>
+                      </pic:pic>
+                    </a:graphicData>
+                  </a:graphic>
+                </wp:inline>
+              </w:drawing>
+            </w:r>
+          </w:p>
+        </w:tc>
+      </w:tr>
+      <w:tr>
+        <w:trPr>
+          <w:trHeight w:val="5420"/>
+        </w:trPr>
+        <w:tc>
+          <w:tcPr>
+            <w:tcW w:w="9385" w:type="dxa"/>
+          </w:tcPr>
+          <w:p>
+            <w:pPr>
+              <w:spacing w:line="360" w:lineRule="auto"/>
+              <w:rPr>
+                <w:noProof/>
+                <w:lang w:val="en-US"/>
+              </w:rPr>
+            </w:pPr>
+            <w:r>
+              <w:rPr>
+                <w:noProof/>
+                <w:lang w:val="en-US"/>
+              </w:rPr>
+              <w:t>B</w:t>
+            </w:r>
+          </w:p>
+          <w:p>
+            <w:pPr>
+              <w:spacing w:line="360" w:lineRule="auto"/>
+              <w:jc w:val="center"/>
+              <w:rPr>
+                <w:rFonts w:cs="Times New Roman"/>
+                <w:szCs w:val="20"/>
+                <w:lang w:val="en-US"/>
+              </w:rPr>
+            </w:pPr>
+            <w:r>
+              <w:rPr>
+                <w:noProof/>
+                <w:lang w:val="en-US"/>
+              </w:rPr>
+              <w:drawing>
+                <wp:inline distT="0" distB="0" distL="0" distR="0" wp14:anchorId="76381210" wp14:editId="6019D890">
+                  <wp:extent cx="4374062" cy="3124200"/>
+                  <wp:effectExtent l="0" t="0" r="7620" b="0"/>
+                  <wp:docPr id="1" name="Picture 1"/>
+                  <wp:cNvGraphicFramePr>
+                    <a:graphicFrameLocks xmlns:a="http://schemas.openxmlformats.org/drawingml/2006/main" noChangeAspect="1"/>
+                  </wp:cNvGraphicFramePr>
+                  <a:graphic xmlns:a="http://schemas.openxmlformats.org/drawingml/2006/main">
+                    <a:graphicData uri="http://schemas.openxmlformats.org/drawingml/2006/picture">
+                      <pic:pic xmlns:pic="http://schemas.openxmlformats.org/drawingml/2006/picture">
+                        <pic:nvPicPr>
+                          <pic:cNvPr id="1" name="plot_friends.png"/>
+                          <pic:cNvPicPr/>
+                        </pic:nvPicPr>
+                        <pic:blipFill>
+                          <a:blip r:embed="rId10" cstate="print">
+                            <a:extLst>
+                              <a:ext uri="{28A0092B-C50C-407E-A947-70E740481C1C}">
+                                <a14:useLocalDpi xmlns:a14="http://schemas.microsoft.com/office/drawing/2010/main" val="0"/>
+                              </a:ext>
+                            </a:extLst>
+                          </a:blip>
+                          <a:stretch>
+                            <a:fillRect/>
+                          </a:stretch>
+                        </pic:blipFill>
+                        <pic:spPr>
+                          <a:xfrm>
+                            <a:off x="0" y="0"/>
+                            <a:ext cx="4405123" cy="3146385"/>
+                          </a:xfrm>
+                          <a:prstGeom prst="rect">
+                            <a:avLst/>
+                          </a:prstGeom>
+                        </pic:spPr>
+                      </pic:pic>
+                    </a:graphicData>
+                  </a:graphic>
+                </wp:inline>
+              </w:drawing>
+            </w:r>
+          </w:p>
+        </w:tc>
+      </w:tr>
+    </w:tbl>
+    <w:p>
+      <w:pPr>
+        <w:spacing w:line="360" w:lineRule="auto"/>
+        <w:jc w:val="both"/>
+        <w:rPr>
+          <w:rFonts w:cs="Times New Roman"/>
+          <w:sz w:val="20"/>
+          <w:szCs w:val="24"/>
+          <w:lang w:val="en-US"/>
+        </w:rPr>
+      </w:pPr>
+      <w:r>
+        <w:rPr>
+          <w:rFonts w:cs="Times New Roman"/>
+          <w:i/>
+          <w:sz w:val="20"/>
+          <w:szCs w:val="24"/>
+          <w:lang w:val="en-US"/>
+        </w:rPr>
+        <w:t>Note</w:t>
+      </w:r>
+      <w:r>
+        <w:rPr>
+          <w:rFonts w:cs="Times New Roman"/>
+          <w:sz w:val="20"/>
+          <w:szCs w:val="24"/>
+          <w:lang w:val="en-US"/>
+        </w:rPr>
+        <w:t>: The inclusion probability</w:t>
+      </w:r>
+      <w:ins w:id="53" w:author="Julian Christensen" w:date="2024-08-14T16:08:00Z">
+        <w:r>
+          <w:rPr>
+            <w:rFonts w:cs="Times New Roman"/>
+            <w:sz w:val="20"/>
+            <w:szCs w:val="24"/>
+            <w:lang w:val="en-US"/>
+          </w:rPr>
+          <w:t xml:space="preserve"> threshold</w:t>
+        </w:r>
+      </w:ins>
+      <w:r>
+        <w:rPr>
+          <w:rFonts w:cs="Times New Roman"/>
+          <w:sz w:val="20"/>
+          <w:szCs w:val="24"/>
+          <w:lang w:val="en-US"/>
+        </w:rPr>
+        <w:t xml:space="preserve"> on the x-axis </w:t>
+      </w:r>
+      <w:del w:id="54" w:author="Julian Christensen" w:date="2024-08-14T16:08:00Z">
+        <w:r>
+          <w:rPr>
+            <w:rFonts w:cs="Times New Roman"/>
+            <w:sz w:val="20"/>
+            <w:szCs w:val="24"/>
+            <w:lang w:val="en-US"/>
+          </w:rPr>
+          <w:delText>is calculated from</w:delText>
+        </w:r>
+      </w:del>
+      <w:ins w:id="55" w:author="Julian Christensen" w:date="2024-08-14T16:08:00Z">
+        <w:r>
+          <w:rPr>
+            <w:rFonts w:cs="Times New Roman"/>
+            <w:sz w:val="20"/>
+            <w:szCs w:val="24"/>
+            <w:lang w:val="en-US"/>
+          </w:rPr>
+          <w:t>indicates the required</w:t>
+        </w:r>
+      </w:ins>
+      <w:del w:id="56" w:author="Julian Christensen" w:date="2024-08-14T16:08:00Z">
+        <w:r>
+          <w:rPr>
+            <w:rFonts w:cs="Times New Roman"/>
+            <w:sz w:val="20"/>
+            <w:szCs w:val="24"/>
+            <w:lang w:val="en-US"/>
+          </w:rPr>
+          <w:delText xml:space="preserve"> the</w:delText>
+        </w:r>
+      </w:del>
+      <w:r>
+        <w:rPr>
+          <w:rFonts w:cs="Times New Roman"/>
+          <w:sz w:val="20"/>
+          <w:szCs w:val="24"/>
+          <w:lang w:val="en-US"/>
+        </w:rPr>
+        <w:t xml:space="preserve"> number of times the given title and abstract record </w:t>
+      </w:r>
+      <w:del w:id="57" w:author="Julian Christensen" w:date="2024-08-14T16:08:00Z">
+        <w:r>
+          <w:rPr>
+            <w:rFonts w:cs="Times New Roman"/>
+            <w:sz w:val="20"/>
+            <w:szCs w:val="24"/>
+            <w:lang w:val="en-US"/>
+          </w:rPr>
+          <w:delText xml:space="preserve">was </w:delText>
+        </w:r>
+      </w:del>
+      <w:ins w:id="58" w:author="Julian Christensen" w:date="2024-08-14T16:08:00Z">
+        <w:r>
+          <w:rPr>
+            <w:rFonts w:cs="Times New Roman"/>
+            <w:sz w:val="20"/>
+            <w:szCs w:val="24"/>
+            <w:lang w:val="en-US"/>
+          </w:rPr>
+          <w:t>needed to be</w:t>
+        </w:r>
+        <w:r>
+          <w:rPr>
+            <w:rFonts w:cs="Times New Roman"/>
+            <w:sz w:val="20"/>
+            <w:szCs w:val="24"/>
+            <w:lang w:val="en-US"/>
+          </w:rPr>
+          <w:t xml:space="preserve"> </w:t>
+        </w:r>
+      </w:ins>
+      <w:r>
+        <w:rPr>
+          <w:rFonts w:cs="Times New Roman"/>
+          <w:sz w:val="20"/>
+          <w:szCs w:val="24"/>
+          <w:lang w:val="en-US"/>
+        </w:rPr>
+        <w:t>included over the 10 repeated requests</w:t>
+      </w:r>
+      <w:ins w:id="59" w:author="Julian Christensen" w:date="2024-08-14T16:08:00Z">
+        <w:r>
+          <w:rPr>
+            <w:rFonts w:cs="Times New Roman"/>
+            <w:sz w:val="20"/>
+            <w:szCs w:val="24"/>
+            <w:lang w:val="en-US"/>
+          </w:rPr>
+          <w:t xml:space="preserve"> in order to be coded as relevant</w:t>
+        </w:r>
+      </w:ins>
+      <w:r>
+        <w:rPr>
+          <w:rFonts w:cs="Times New Roman"/>
+          <w:sz w:val="20"/>
+          <w:szCs w:val="24"/>
+          <w:lang w:val="en-US"/>
+        </w:rPr>
+        <w:t>. For example an inclusion probability</w:t>
+      </w:r>
+      <w:ins w:id="60" w:author="Julian Christensen" w:date="2024-08-14T16:08:00Z">
+        <w:r>
+          <w:rPr>
+            <w:rFonts w:cs="Times New Roman"/>
+            <w:sz w:val="20"/>
+            <w:szCs w:val="24"/>
+            <w:lang w:val="en-US"/>
+          </w:rPr>
+          <w:t xml:space="preserve"> threshold</w:t>
+        </w:r>
+      </w:ins>
+      <w:r>
+        <w:rPr>
+          <w:rFonts w:cs="Times New Roman"/>
+          <w:sz w:val="20"/>
+          <w:szCs w:val="24"/>
+          <w:lang w:val="en-US"/>
+        </w:rPr>
+        <w:t xml:space="preserve"> of 0.1 means that the record was</w:t>
+      </w:r>
+      <w:ins w:id="61" w:author="Julian Christensen" w:date="2024-08-14T16:08:00Z">
+        <w:r>
+          <w:rPr>
+            <w:rFonts w:cs="Times New Roman"/>
+            <w:sz w:val="20"/>
+            <w:szCs w:val="24"/>
+            <w:lang w:val="en-US"/>
+          </w:rPr>
+          <w:t xml:space="preserve"> coded as</w:t>
+        </w:r>
+      </w:ins>
+      <w:ins w:id="62" w:author="Julian Christensen" w:date="2024-08-14T16:09:00Z">
+        <w:r>
+          <w:rPr>
+            <w:rFonts w:cs="Times New Roman"/>
+            <w:sz w:val="20"/>
+            <w:szCs w:val="24"/>
+            <w:lang w:val="en-US"/>
+          </w:rPr>
+          <w:t xml:space="preserve"> relevant if the GPT model</w:t>
+        </w:r>
+      </w:ins>
+      <w:r>
+        <w:rPr>
+          <w:rFonts w:cs="Times New Roman"/>
+          <w:sz w:val="20"/>
+          <w:szCs w:val="24"/>
+          <w:lang w:val="en-US"/>
+        </w:rPr>
+        <w:t xml:space="preserve"> included</w:t>
+      </w:r>
+      <w:ins w:id="63" w:author="Julian Christensen" w:date="2024-08-14T16:09:00Z">
+        <w:r>
+          <w:rPr>
+            <w:rFonts w:cs="Times New Roman"/>
+            <w:sz w:val="20"/>
+            <w:szCs w:val="24"/>
+            <w:lang w:val="en-US"/>
+          </w:rPr>
+          <w:t xml:space="preserve"> it</w:t>
+        </w:r>
+      </w:ins>
+      <w:r>
+        <w:rPr>
+          <w:rFonts w:cs="Times New Roman"/>
+          <w:sz w:val="20"/>
+          <w:szCs w:val="24"/>
+          <w:lang w:val="en-US"/>
+        </w:rPr>
+        <w:t xml:space="preserve"> in 1</w:t>
+      </w:r>
+      <w:ins w:id="64" w:author="Julian Christensen" w:date="2024-08-14T16:09:00Z">
+        <w:r>
+          <w:rPr>
+            <w:rFonts w:cs="Times New Roman"/>
+            <w:sz w:val="20"/>
+            <w:szCs w:val="24"/>
+            <w:lang w:val="en-US"/>
+          </w:rPr>
+          <w:t xml:space="preserve"> or more</w:t>
+        </w:r>
+      </w:ins>
+      <w:r>
+        <w:rPr>
+          <w:rFonts w:cs="Times New Roman"/>
+          <w:sz w:val="20"/>
+          <w:szCs w:val="24"/>
+          <w:lang w:val="en-US"/>
+        </w:rPr>
+        <w:t xml:space="preserve"> out of 10 requests.</w:t>
+      </w:r>
+    </w:p>
+    <w:p>
+      <w:pPr>
+        <w:rPr>
+          <w:lang w:val="en-US"/>
+        </w:rPr>
+      </w:pPr>
+    </w:p>
     <w:sectPr>
       <w:pgSz w:w="11906" w:h="16838"/>
       <w:pgMar w:top="1701" w:right="1134" w:bottom="1701" w:left="1134" w:header="708" w:footer="708" w:gutter="0"/>
@@ -1141,8 +2401,77 @@
       <w:r>
         <w:t>Ensure this is mentioned somewhere in the text</w:t>
       </w:r>
-      <w:bookmarkStart w:id="43" w:name="_GoBack"/>
-      <w:bookmarkEnd w:id="43"/>
+    </w:p>
+  </w:comment>
+  <w:comment w:id="44" w:author="Julian Christensen" w:date="2024-08-09T10:37:00Z" w:initials="JC">
+    <w:p>
+      <w:pPr>
+        <w:pStyle w:val="CommentText"/>
+      </w:pPr>
+      <w:r>
+        <w:rPr>
+          <w:rStyle w:val="CommentReference"/>
+        </w:rPr>
+        <w:annotationRef/>
+      </w:r>
+      <w:r>
+        <w:t>Jeg har flyttet denne fodnote som følge af anden revision – I må råbe højt, hvis det er helt off…</w:t>
+      </w:r>
+    </w:p>
+  </w:comment>
+  <w:comment w:id="45" w:author="Mikkel Helding Vembye" w:date="2024-08-19T10:33:00Z" w:initials="MHV">
+    <w:p>
+      <w:pPr>
+        <w:pStyle w:val="CommentText"/>
+      </w:pPr>
+      <w:r>
+        <w:rPr>
+          <w:rStyle w:val="CommentReference"/>
+        </w:rPr>
+        <w:annotationRef/>
+      </w:r>
+      <w:r>
+        <w:t>Det er så fint</w:t>
+      </w:r>
+    </w:p>
+  </w:comment>
+  <w:comment w:id="48" w:author="Julian Christensen" w:date="2024-08-14T15:41:00Z" w:initials="JC">
+    <w:p>
+      <w:pPr>
+        <w:pStyle w:val="CommentText"/>
+      </w:pPr>
+      <w:r>
+        <w:rPr>
+          <w:rStyle w:val="CommentReference"/>
+        </w:rPr>
+        <w:annotationRef/>
+      </w:r>
+      <w:r>
+        <w:t>Dette kan vi kun spekulere over, og under alle omstændigheder er det ikke en del af vores hovedhistorie, så derfor vil jeg foreslå at vi sletter det – alternativt sætter det i en fodnote…</w:t>
+      </w:r>
+    </w:p>
+  </w:comment>
+  <w:comment w:id="50" w:author="Julian Christensen" w:date="2024-08-14T16:05:00Z" w:initials="JC">
+    <w:p>
+      <w:pPr>
+        <w:pStyle w:val="CommentText"/>
+      </w:pPr>
+      <w:r>
+        <w:rPr>
+          <w:rStyle w:val="CommentReference"/>
+        </w:rPr>
+        <w:annotationRef/>
+      </w:r>
+      <w:r>
+        <w:t>Kan vi fjerne ”Percent” i venstre side? (Da det jo ikke er procenter, der er tale om)</w:t>
+      </w:r>
+      <w:r>
+        <w:br/>
+      </w:r>
+      <w:r>
+        <w:br/>
+        <w:t>Og er der en særlig grund til at vi kun viser de tre performance-mål og ikke alle fire?</w:t>
+      </w:r>
     </w:p>
   </w:comment>
 </w:comments>
@@ -1156,6 +2485,10 @@
   <w15:commentEx w15:paraId="696DC4D0" w15:paraIdParent="2AD2860F" w15:done="0"/>
   <w15:commentEx w15:paraId="332457D3" w15:done="0"/>
   <w15:commentEx w15:paraId="230BE08D" w15:done="0"/>
+  <w15:commentEx w15:paraId="0D0DA046" w15:done="1"/>
+  <w15:commentEx w15:paraId="5ECA5F5D" w15:paraIdParent="0D0DA046" w15:done="1"/>
+  <w15:commentEx w15:paraId="13C219C6" w15:done="0"/>
+  <w15:commentEx w15:paraId="3FA0E3ED" w15:done="0"/>
 </w15:commentsEx>
 </file>
 
@@ -1167,7 +2500,251 @@
   <w16cid:commentId w16cid:paraId="696DC4D0" w16cid:durableId="2A6D71FC"/>
   <w16cid:commentId w16cid:paraId="332457D3" w16cid:durableId="2A6D8166"/>
   <w16cid:commentId w16cid:paraId="230BE08D" w16cid:durableId="2A6DA57F"/>
+  <w16cid:commentId w16cid:paraId="0D0DA046" w16cid:durableId="2A606FF5"/>
+  <w16cid:commentId w16cid:paraId="5ECA5F5D" w16cid:durableId="2A6D9DFB"/>
+  <w16cid:commentId w16cid:paraId="13C219C6" w16cid:durableId="2A674E9A"/>
+  <w16cid:commentId w16cid:paraId="3FA0E3ED" w16cid:durableId="2A675463"/>
 </w16cid:commentsIds>
+</file>
+
+<file path=word/endnotes.xml><?xml version="1.0" encoding="utf-8"?>
+<w:endnotes xmlns:wpc="http://schemas.microsoft.com/office/word/2010/wordprocessingCanvas" xmlns:cx="http://schemas.microsoft.com/office/drawing/2014/chartex" xmlns:cx1="http://schemas.microsoft.com/office/drawing/2015/9/8/chartex" xmlns:cx2="http://schemas.microsoft.com/office/drawing/2015/10/21/chartex" xmlns:cx3="http://schemas.microsoft.com/office/drawing/2016/5/9/chartex" xmlns:cx4="http://schemas.microsoft.com/office/drawing/2016/5/10/chartex" xmlns:cx5="http://schemas.microsoft.com/office/drawing/2016/5/11/chartex" xmlns:cx6="http://schemas.microsoft.com/office/drawing/2016/5/12/chartex" xmlns:cx7="http://schemas.microsoft.com/office/drawing/2016/5/13/chartex" xmlns:cx8="http://schemas.microsoft.com/office/drawing/2016/5/14/chartex" xmlns:mc="http://schemas.openxmlformats.org/markup-compatibility/2006" xmlns:aink="http://schemas.microsoft.com/office/drawing/2016/ink" xmlns:am3d="http://schemas.microsoft.com/office/drawing/2017/model3d" xmlns:o="urn:schemas-microsoft-com:office:office" xmlns:r="http://schemas.openxmlformats.org/officeDocument/2006/relationships" xmlns:m="http://schemas.openxmlformats.org/officeDocument/2006/math" xmlns:v="urn:schemas-microsoft-com:vml" xmlns:wp14="http://schemas.microsoft.com/office/word/2010/wordprocessingDrawing" xmlns:wp="http://schemas.openxmlformats.org/drawingml/2006/wordprocessingDrawing" xmlns:w10="urn:schemas-microsoft-com:office:word" xmlns:w="http://schemas.openxmlformats.org/wordprocessingml/2006/main" xmlns:w14="http://schemas.microsoft.com/office/word/2010/wordml" xmlns:w15="http://schemas.microsoft.com/office/word/2012/wordml" xmlns:w16cid="http://schemas.microsoft.com/office/word/2016/wordml/cid" xmlns:w16se="http://schemas.microsoft.com/office/word/2015/wordml/symex" xmlns:wpg="http://schemas.microsoft.com/office/word/2010/wordprocessingGroup" xmlns:wpi="http://schemas.microsoft.com/office/word/2010/wordprocessingInk" xmlns:wne="http://schemas.microsoft.com/office/word/2006/wordml" xmlns:wps="http://schemas.microsoft.com/office/word/2010/wordprocessingShape" mc:Ignorable="w14 w15 w16se w16cid wp14">
+  <w:endnote w:type="separator" w:id="-1">
+    <w:p>
+      <w:pPr>
+        <w:spacing w:after="0" w:line="240" w:lineRule="auto"/>
+      </w:pPr>
+      <w:r>
+        <w:separator/>
+      </w:r>
+    </w:p>
+  </w:endnote>
+  <w:endnote w:type="continuationSeparator" w:id="0">
+    <w:p>
+      <w:pPr>
+        <w:spacing w:after="0" w:line="240" w:lineRule="auto"/>
+      </w:pPr>
+      <w:r>
+        <w:continuationSeparator/>
+      </w:r>
+    </w:p>
+  </w:endnote>
+</w:endnotes>
+</file>
+
+<file path=word/footnotes.xml><?xml version="1.0" encoding="utf-8"?>
+<w:footnotes xmlns:wpc="http://schemas.microsoft.com/office/word/2010/wordprocessingCanvas" xmlns:cx="http://schemas.microsoft.com/office/drawing/2014/chartex" xmlns:cx1="http://schemas.microsoft.com/office/drawing/2015/9/8/chartex" xmlns:cx2="http://schemas.microsoft.com/office/drawing/2015/10/21/chartex" xmlns:cx3="http://schemas.microsoft.com/office/drawing/2016/5/9/chartex" xmlns:cx4="http://schemas.microsoft.com/office/drawing/2016/5/10/chartex" xmlns:cx5="http://schemas.microsoft.com/office/drawing/2016/5/11/chartex" xmlns:cx6="http://schemas.microsoft.com/office/drawing/2016/5/12/chartex" xmlns:cx7="http://schemas.microsoft.com/office/drawing/2016/5/13/chartex" xmlns:cx8="http://schemas.microsoft.com/office/drawing/2016/5/14/chartex" xmlns:mc="http://schemas.openxmlformats.org/markup-compatibility/2006" xmlns:aink="http://schemas.microsoft.com/office/drawing/2016/ink" xmlns:am3d="http://schemas.microsoft.com/office/drawing/2017/model3d" xmlns:o="urn:schemas-microsoft-com:office:office" xmlns:r="http://schemas.openxmlformats.org/officeDocument/2006/relationships" xmlns:m="http://schemas.openxmlformats.org/officeDocument/2006/math" xmlns:v="urn:schemas-microsoft-com:vml" xmlns:wp14="http://schemas.microsoft.com/office/word/2010/wordprocessingDrawing" xmlns:wp="http://schemas.openxmlformats.org/drawingml/2006/wordprocessingDrawing" xmlns:w10="urn:schemas-microsoft-com:office:word" xmlns:w="http://schemas.openxmlformats.org/wordprocessingml/2006/main" xmlns:w14="http://schemas.microsoft.com/office/word/2010/wordml" xmlns:w15="http://schemas.microsoft.com/office/word/2012/wordml" xmlns:w16cid="http://schemas.microsoft.com/office/word/2016/wordml/cid" xmlns:w16se="http://schemas.microsoft.com/office/word/2015/wordml/symex" xmlns:wpg="http://schemas.microsoft.com/office/word/2010/wordprocessingGroup" xmlns:wpi="http://schemas.microsoft.com/office/word/2010/wordprocessingInk" xmlns:wne="http://schemas.microsoft.com/office/word/2006/wordml" xmlns:wps="http://schemas.microsoft.com/office/word/2010/wordprocessingShape" mc:Ignorable="w14 w15 w16se w16cid wp14">
+  <w:footnote w:type="separator" w:id="-1">
+    <w:p>
+      <w:pPr>
+        <w:spacing w:after="0" w:line="240" w:lineRule="auto"/>
+      </w:pPr>
+      <w:r>
+        <w:separator/>
+      </w:r>
+    </w:p>
+  </w:footnote>
+  <w:footnote w:type="continuationSeparator" w:id="0">
+    <w:p>
+      <w:pPr>
+        <w:spacing w:after="0" w:line="240" w:lineRule="auto"/>
+      </w:pPr>
+      <w:r>
+        <w:continuationSeparator/>
+      </w:r>
+    </w:p>
+  </w:footnote>
+  <w:footnote w:id="1">
+    <w:p>
+      <w:pPr>
+        <w:pStyle w:val="FootnoteText"/>
+        <w:jc w:val="both"/>
+        <w:rPr>
+          <w:lang w:val="en-US"/>
+        </w:rPr>
+      </w:pPr>
+      <w:r>
+        <w:rPr>
+          <w:rStyle w:val="FootnoteReference"/>
+        </w:rPr>
+        <w:footnoteRef/>
+      </w:r>
+      <w:r>
+        <w:rPr>
+          <w:lang w:val="en-US"/>
+        </w:rPr>
+        <w:t xml:space="preserve"> To </w:t>
+      </w:r>
+      <w:r>
+        <w:rPr>
+          <w:lang w:val="en-US"/>
+        </w:rPr>
+        <w:t>alleviate</w:t>
+      </w:r>
+      <w:r>
+        <w:rPr>
+          <w:lang w:val="en-US"/>
+        </w:rPr>
+        <w:t xml:space="preserve"> this issue, a new tentative guideline term</w:t>
+      </w:r>
+      <w:r>
+        <w:rPr>
+          <w:lang w:val="en-US"/>
+        </w:rPr>
+        <w:t>ed</w:t>
+      </w:r>
+      <w:r>
+        <w:rPr>
+          <w:lang w:val="en-US"/>
+        </w:rPr>
+        <w:t xml:space="preserve"> SAFE has been developed in which it is suggested to use multiple machine learning algoritmes in order to detec</w:t>
+      </w:r>
+      <w:r>
+        <w:rPr>
+          <w:lang w:val="en-US"/>
+        </w:rPr>
+        <w:t>t</w:t>
+      </w:r>
+      <w:r>
+        <w:rPr>
+          <w:lang w:val="en-US"/>
+        </w:rPr>
+        <w:t xml:space="preserve"> all relevant references in the bulk of records  </w:t>
+      </w:r>
+      <w:r>
+        <w:fldChar w:fldCharType="begin" w:fldLock="1"/>
+      </w:r>
+      <w:r>
+        <w:rPr>
+          <w:lang w:val="en-US"/>
+        </w:rPr>
+        <w:instrText>ADDIN CSL_CITATION {"citationItems":[{"id":"ITEM-1","itemData":{"ISSN":"2046-4053","author":[{"dropping-particle":"","family":"Boetje","given":"Josien","non-dropping-particle":"","parse-names":false,"suffix":""},{"dropping-particle":"","family":"Schoot","given":"Rens","non-dropping-particle":"van de","parse-names":false,"suffix":""}],"container-title":"Systematic Reviews","id":"ITEM-1","issue":"1","issued":{"date-parts":[["2024"]]},"page":"81","publisher":"Springer","title":"The SAFE procedure: a practical stopping heuristic for active learning-based screening in systematic reviews and meta-analyses","type":"article-journal","volume":"13"},"uris":["http://www.mendeley.com/documents/?uuid=7c8cf414-b013-4ef5-9e4b-31df623d7814"]}],"mendeley":{"formattedCitation":"(Boetje &amp; van de Schoot, 2024)","plainTextFormattedCitation":"(Boetje &amp; van de Schoot, 2024)","previouslyFormattedCitation":"(Boetje &amp; van de Schoot, 2024)"},"properties":{"noteIndex":0},"schema":"https://github.com/citation-style-language/schema/raw/master/csl-citation.json"}</w:instrText>
+      </w:r>
+      <w:r>
+        <w:fldChar w:fldCharType="separate"/>
+      </w:r>
+      <w:r>
+        <w:rPr>
+          <w:noProof/>
+          <w:lang w:val="en-US"/>
+        </w:rPr>
+        <w:t>(Boetje &amp; van de Schoot, 2024)</w:t>
+      </w:r>
+      <w:r>
+        <w:fldChar w:fldCharType="end"/>
+      </w:r>
+      <w:r>
+        <w:rPr>
+          <w:lang w:val="en-US"/>
+        </w:rPr>
+        <w:t xml:space="preserve">. However, this framework </w:t>
+      </w:r>
+      <w:r>
+        <w:rPr>
+          <w:lang w:val="en-US"/>
+        </w:rPr>
+        <w:t>has not yet</w:t>
+      </w:r>
+      <w:r>
+        <w:rPr>
+          <w:lang w:val="en-US"/>
+        </w:rPr>
+        <w:t xml:space="preserve"> been thouroughly enough test</w:t>
+      </w:r>
+      <w:r>
+        <w:rPr>
+          <w:lang w:val="en-US"/>
+        </w:rPr>
+        <w:t>ed</w:t>
+      </w:r>
+      <w:r>
+        <w:rPr>
+          <w:lang w:val="en-US"/>
+        </w:rPr>
+        <w:t xml:space="preserve"> to know if the SAFE procedure allows reviewers to detect all relevant studies </w:t>
+      </w:r>
+      <w:r>
+        <w:rPr>
+          <w:lang w:val="en-US"/>
+        </w:rPr>
+        <w:t>using</w:t>
+      </w:r>
+      <w:r>
+        <w:rPr>
+          <w:lang w:val="en-US"/>
+        </w:rPr>
+        <w:t xml:space="preserve"> machine learning algoritms in</w:t>
+      </w:r>
+      <w:r>
+        <w:rPr>
+          <w:lang w:val="en-US"/>
+        </w:rPr>
+        <w:t>cluded</w:t>
+      </w:r>
+      <w:r>
+        <w:rPr>
+          <w:lang w:val="en-US"/>
+        </w:rPr>
+        <w:t xml:space="preserve"> in screening softwares</w:t>
+      </w:r>
+      <w:r>
+        <w:rPr>
+          <w:lang w:val="en-US"/>
+        </w:rPr>
+        <w:t>,</w:t>
+      </w:r>
+      <w:r>
+        <w:rPr>
+          <w:lang w:val="en-US"/>
+        </w:rPr>
+        <w:t xml:space="preserve"> such as ASReview</w:t>
+      </w:r>
+      <w:r>
+        <w:rPr>
+          <w:lang w:val="en-US"/>
+        </w:rPr>
+        <w:t xml:space="preserve"> </w:t>
+      </w:r>
+      <w:r>
+        <w:rPr>
+          <w:lang w:val="en-US"/>
+        </w:rPr>
+        <w:fldChar w:fldCharType="begin" w:fldLock="1"/>
+      </w:r>
+      <w:r>
+        <w:rPr>
+          <w:lang w:val="en-US"/>
+        </w:rPr>
+        <w:instrText>ADDIN CSL_CITATION {"citationItems":[{"id":"ITEM-1","itemData":{"ISSN":"2522-5839","author":[{"dropping-particle":"","family":"Schoot","given":"Rens","non-dropping-particle":"Van De","parse-names":false,"suffix":""},{"dropping-particle":"","family":"Bruin","given":"Jonathan","non-dropping-particle":"De","parse-names":false,"suffix":""},{"dropping-particle":"","family":"Schram","given":"Raoul","non-dropping-particle":"","parse-names":false,"suffix":""},{"dropping-particle":"","family":"Zahedi","given":"Parisa","non-dropping-particle":"","parse-names":false,"suffix":""},{"dropping-particle":"","family":"Boer","given":"Jan","non-dropping-particle":"De","parse-names":false,"suffix":""},{"dropping-particle":"","family":"Weijdema","given":"Felix","non-dropping-particle":"","parse-names":false,"suffix":""},{"dropping-particle":"","family":"Kramer","given":"Bianca","non-dropping-particle":"","parse-names":false,"suffix":""},{"dropping-particle":"","family":"Huijts","given":"Martijn","non-dropping-particle":"","parse-names":false,"suffix":""},{"dropping-particle":"","family":"Hoogerwerf","given":"Maarten","non-dropping-particle":"","parse-names":false,"suffix":""},{"dropping-particle":"","family":"Ferdinands","given":"Gerbrich","non-dropping-particle":"","parse-names":false,"suffix":""}],"container-title":"Nature machine intelligence","id":"ITEM-1","issue":"2","issued":{"date-parts":[["2021"]]},"page":"125-133","publisher":"Nature Publishing Group UK London","title":"An open source machine learning framework for efficient and transparent systematic reviews","type":"article-journal","volume":"3"},"uris":["http://www.mendeley.com/documents/?uuid=7f678686-0882-4047-9080-d553b8b81a1e"]}],"mendeley":{"formattedCitation":"(Van De Schoot et al., 2021)","plainTextFormattedCitation":"(Van De Schoot et al., 2021)","previouslyFormattedCitation":"(Van De Schoot et al., 2021)"},"properties":{"noteIndex":0},"schema":"https://github.com/citation-style-language/schema/raw/master/csl-citation.json"}</w:instrText>
+      </w:r>
+      <w:r>
+        <w:rPr>
+          <w:lang w:val="en-US"/>
+        </w:rPr>
+        <w:fldChar w:fldCharType="separate"/>
+      </w:r>
+      <w:r>
+        <w:rPr>
+          <w:noProof/>
+          <w:lang w:val="en-US"/>
+        </w:rPr>
+        <w:t>(Van De Schoot et al., 2021)</w:t>
+      </w:r>
+      <w:r>
+        <w:rPr>
+          <w:lang w:val="en-US"/>
+        </w:rPr>
+        <w:fldChar w:fldCharType="end"/>
+      </w:r>
+      <w:r>
+        <w:rPr>
+          <w:lang w:val="en-US"/>
+        </w:rPr>
+        <w:t xml:space="preserve">.  </w:t>
+      </w:r>
+    </w:p>
+  </w:footnote>
+</w:footnotes>
 </file>
 
 <file path=word/people.xml><?xml version="1.0" encoding="utf-8"?>
@@ -1751,6 +3328,65 @@
       <w:szCs w:val="20"/>
     </w:rPr>
   </w:style>
+  <w:style w:type="paragraph" w:styleId="FootnoteText">
+    <w:name w:val="footnote text"/>
+    <w:basedOn w:val="Normal"/>
+    <w:link w:val="FootnoteTextChar"/>
+    <w:uiPriority w:val="99"/>
+    <w:semiHidden/>
+    <w:unhideWhenUsed/>
+    <w:rsid w:val="000A7091"/>
+    <w:pPr>
+      <w:spacing w:after="0" w:line="240" w:lineRule="auto"/>
+    </w:pPr>
+    <w:rPr>
+      <w:sz w:val="20"/>
+      <w:szCs w:val="20"/>
+    </w:rPr>
+  </w:style>
+  <w:style w:type="character" w:customStyle="1" w:styleId="FootnoteTextChar">
+    <w:name w:val="Footnote Text Char"/>
+    <w:basedOn w:val="DefaultParagraphFont"/>
+    <w:link w:val="FootnoteText"/>
+    <w:uiPriority w:val="99"/>
+    <w:semiHidden/>
+    <w:rsid w:val="000A7091"/>
+    <w:rPr>
+      <w:rFonts w:ascii="Times New Roman" w:hAnsi="Times New Roman"/>
+      <w:sz w:val="20"/>
+      <w:szCs w:val="20"/>
+    </w:rPr>
+  </w:style>
+  <w:style w:type="character" w:styleId="FootnoteReference">
+    <w:name w:val="footnote reference"/>
+    <w:basedOn w:val="DefaultParagraphFont"/>
+    <w:uiPriority w:val="99"/>
+    <w:semiHidden/>
+    <w:unhideWhenUsed/>
+    <w:rsid w:val="000A7091"/>
+    <w:rPr>
+      <w:vertAlign w:val="superscript"/>
+    </w:rPr>
+  </w:style>
+  <w:style w:type="table" w:styleId="TableGrid">
+    <w:name w:val="Table Grid"/>
+    <w:basedOn w:val="TableNormal"/>
+    <w:uiPriority w:val="39"/>
+    <w:rsid w:val="000A7091"/>
+    <w:pPr>
+      <w:spacing w:after="0" w:line="240" w:lineRule="auto"/>
+    </w:pPr>
+    <w:tblPr>
+      <w:tblBorders>
+        <w:top w:val="single" w:sz="4" w:space="0" w:color="auto"/>
+        <w:left w:val="single" w:sz="4" w:space="0" w:color="auto"/>
+        <w:bottom w:val="single" w:sz="4" w:space="0" w:color="auto"/>
+        <w:right w:val="single" w:sz="4" w:space="0" w:color="auto"/>
+        <w:insideH w:val="single" w:sz="4" w:space="0" w:color="auto"/>
+        <w:insideV w:val="single" w:sz="4" w:space="0" w:color="auto"/>
+      </w:tblBorders>
+    </w:tblPr>
+  </w:style>
 </w:styles>
 </file>
 

</xml_diff>

<commit_message>
Vesion 2, day 3
</commit_message>
<xml_diff>
--- a/Scraps.docx
+++ b/Scraps.docx
@@ -94,6 +94,8 @@
     <w:p>
       <w:pPr>
         <w:pStyle w:val="CommentText"/>
+        <w:spacing w:line="360" w:lineRule="auto"/>
+        <w:jc w:val="both"/>
         <w:rPr>
           <w:lang w:val="en-US"/>
         </w:rPr>
@@ -108,13 +110,17 @@
     <w:p>
       <w:pPr>
         <w:pStyle w:val="CommentText"/>
-        <w:rPr>
-          <w:lang w:val="en-US"/>
-        </w:rPr>
-      </w:pPr>
-    </w:p>
-    <w:p>
-      <w:pPr>
+        <w:spacing w:line="360" w:lineRule="auto"/>
+        <w:jc w:val="both"/>
+        <w:rPr>
+          <w:lang w:val="en-US"/>
+        </w:rPr>
+      </w:pPr>
+    </w:p>
+    <w:p>
+      <w:pPr>
+        <w:spacing w:line="360" w:lineRule="auto"/>
+        <w:jc w:val="both"/>
         <w:rPr>
           <w:rStyle w:val="translation"/>
           <w:lang w:val="en-US"/>
@@ -136,13 +142,17 @@
     </w:p>
     <w:p>
       <w:pPr>
-        <w:rPr>
-          <w:lang w:val="en-US"/>
-        </w:rPr>
-      </w:pPr>
-    </w:p>
-    <w:p>
-      <w:pPr>
+        <w:spacing w:line="360" w:lineRule="auto"/>
+        <w:jc w:val="both"/>
+        <w:rPr>
+          <w:lang w:val="en-US"/>
+        </w:rPr>
+      </w:pPr>
+    </w:p>
+    <w:p>
+      <w:pPr>
+        <w:spacing w:line="360" w:lineRule="auto"/>
+        <w:jc w:val="both"/>
         <w:rPr>
           <w:lang w:val="en-US"/>
         </w:rPr>
@@ -163,6 +173,8 @@
     </w:p>
     <w:p>
       <w:pPr>
+        <w:spacing w:line="360" w:lineRule="auto"/>
+        <w:jc w:val="both"/>
         <w:rPr>
           <w:rStyle w:val="translation"/>
           <w:lang w:val="en-US"/>
@@ -271,6 +283,7 @@
           <w:rStyle w:val="translation"/>
           <w:lang w:val="en-US"/>
         </w:rPr>
+        <w:lastRenderedPageBreak/>
         <w:t xml:space="preserve">quantitative </w:t>
       </w:r>
       <w:r>
@@ -408,6 +421,8 @@
     </w:p>
     <w:p>
       <w:pPr>
+        <w:spacing w:line="360" w:lineRule="auto"/>
+        <w:jc w:val="both"/>
         <w:rPr>
           <w:lang w:val="en-US"/>
         </w:rPr>
@@ -438,7 +453,6 @@
           <w:szCs w:val="24"/>
           <w:lang w:val="en-US"/>
         </w:rPr>
-        <w:lastRenderedPageBreak/>
         <w:t>An additional challenge is that most automated screening</w:t>
       </w:r>
       <w:ins w:id="6" w:author="Julian Christensen" w:date="2024-08-13T09:00:00Z">
@@ -744,13 +758,17 @@
     </w:p>
     <w:p>
       <w:pPr>
-        <w:rPr>
-          <w:lang w:val="en-US"/>
-        </w:rPr>
-      </w:pPr>
-    </w:p>
-    <w:p>
-      <w:pPr>
+        <w:spacing w:line="360" w:lineRule="auto"/>
+        <w:jc w:val="both"/>
+        <w:rPr>
+          <w:lang w:val="en-US"/>
+        </w:rPr>
+      </w:pPr>
+    </w:p>
+    <w:p>
+      <w:pPr>
+        <w:spacing w:line="360" w:lineRule="auto"/>
+        <w:jc w:val="both"/>
         <w:rPr>
           <w:lang w:val="en-US"/>
         </w:rPr>
@@ -776,6 +794,8 @@
     </w:p>
     <w:p>
       <w:pPr>
+        <w:spacing w:line="360" w:lineRule="auto"/>
+        <w:jc w:val="both"/>
         <w:rPr>
           <w:lang w:val="en-US"/>
         </w:rPr>
@@ -1009,13 +1029,17 @@
     </w:p>
     <w:p>
       <w:pPr>
-        <w:rPr>
-          <w:lang w:val="en-US"/>
-        </w:rPr>
-      </w:pPr>
-    </w:p>
-    <w:p>
-      <w:pPr>
+        <w:spacing w:line="360" w:lineRule="auto"/>
+        <w:jc w:val="both"/>
+        <w:rPr>
+          <w:lang w:val="en-US"/>
+        </w:rPr>
+      </w:pPr>
+    </w:p>
+    <w:p>
+      <w:pPr>
+        <w:spacing w:line="360" w:lineRule="auto"/>
+        <w:jc w:val="both"/>
         <w:rPr>
           <w:rFonts w:cs="Times New Roman"/>
           <w:szCs w:val="24"/>
@@ -1164,6 +1188,8 @@
     </w:p>
     <w:p>
       <w:pPr>
+        <w:spacing w:line="360" w:lineRule="auto"/>
+        <w:jc w:val="both"/>
         <w:rPr>
           <w:lang w:val="en-US"/>
         </w:rPr>
@@ -1313,14 +1339,7 @@
         <w:rPr>
           <w:lang w:val="en-US"/>
         </w:rPr>
-        <w:t xml:space="preserve">[0.835, 0.882] and </w:t>
-      </w:r>
-      <w:r>
-        <w:rPr>
-          <w:lang w:val="en-US"/>
-        </w:rPr>
-        <w:lastRenderedPageBreak/>
-        <w:t xml:space="preserve">0.925, 95% </w:t>
+        <w:t xml:space="preserve">[0.835, 0.882] and 0.925, 95% </w:t>
       </w:r>
       <w:r>
         <w:rPr>
@@ -1375,6 +1394,7 @@
     <w:p>
       <w:pPr>
         <w:spacing w:line="360" w:lineRule="auto"/>
+        <w:jc w:val="both"/>
         <w:rPr>
           <w:lang w:val="en-US"/>
         </w:rPr>
@@ -1524,6 +1544,7 @@
     <w:p>
       <w:pPr>
         <w:spacing w:line="360" w:lineRule="auto"/>
+        <w:jc w:val="both"/>
         <w:rPr>
           <w:lang w:val="en-US"/>
         </w:rPr>
@@ -1532,13 +1553,17 @@
     <w:bookmarkEnd w:id="47"/>
     <w:p>
       <w:pPr>
-        <w:rPr>
-          <w:lang w:val="en-US"/>
-        </w:rPr>
-      </w:pPr>
-    </w:p>
-    <w:p>
-      <w:pPr>
+        <w:spacing w:line="360" w:lineRule="auto"/>
+        <w:jc w:val="both"/>
+        <w:rPr>
+          <w:lang w:val="en-US"/>
+        </w:rPr>
+      </w:pPr>
+    </w:p>
+    <w:p>
+      <w:pPr>
+        <w:spacing w:line="360" w:lineRule="auto"/>
+        <w:jc w:val="both"/>
         <w:rPr>
           <w:lang w:val="en-US"/>
         </w:rPr>
@@ -1589,7 +1614,8 @@
     </w:p>
     <w:p>
       <w:pPr>
-        <w:spacing w:line="259" w:lineRule="auto"/>
+        <w:spacing w:line="360" w:lineRule="auto"/>
+        <w:jc w:val="both"/>
         <w:rPr>
           <w:lang w:val="en-US"/>
         </w:rPr>
@@ -1603,6 +1629,17 @@
     </w:p>
     <w:p>
       <w:pPr>
+        <w:spacing w:line="360" w:lineRule="auto"/>
+        <w:jc w:val="both"/>
+        <w:rPr>
+          <w:lang w:val="en-US"/>
+        </w:rPr>
+      </w:pPr>
+    </w:p>
+    <w:p>
+      <w:pPr>
+        <w:spacing w:line="360" w:lineRule="auto"/>
+        <w:jc w:val="both"/>
         <w:rPr>
           <w:lang w:val="en-US"/>
         </w:rPr>
@@ -1614,7 +1651,6 @@
           <w:szCs w:val="20"/>
           <w:lang w:val="en-US"/>
         </w:rPr>
-        <w:lastRenderedPageBreak/>
         <w:t xml:space="preserve">An impressive fact regarding these results is further that we approximately spent 5-10 minutes engineering the used prompt presented in Textbox 1. In fact, the prompt represents a first trial prompt. Unless we were extremely lucky to hit the right prompt in the first trial, this might indicate that in some applications the GPT API models are not as prompt-sensitive as would be theoretically expected. </w:t>
       </w:r>
       <w:r>
@@ -1632,140 +1668,155 @@
         </w:rPr>
         <w:commentReference w:id="48"/>
       </w:r>
-      <w:bookmarkStart w:id="49" w:name="_GoBack"/>
-      <w:bookmarkEnd w:id="49"/>
-    </w:p>
-    <w:p>
-      <w:pPr>
-        <w:spacing w:line="259" w:lineRule="auto"/>
-        <w:rPr>
-          <w:lang w:val="en-US"/>
-        </w:rPr>
-      </w:pPr>
-    </w:p>
-    <w:p>
-      <w:pPr>
-        <w:spacing w:line="259" w:lineRule="auto"/>
-        <w:rPr>
-          <w:lang w:val="en-US"/>
-        </w:rPr>
-      </w:pPr>
-    </w:p>
-    <w:p>
-      <w:pPr>
-        <w:spacing w:line="259" w:lineRule="auto"/>
-        <w:rPr>
-          <w:lang w:val="en-US"/>
-        </w:rPr>
-      </w:pPr>
-    </w:p>
-    <w:p>
-      <w:pPr>
-        <w:spacing w:line="259" w:lineRule="auto"/>
-        <w:rPr>
-          <w:lang w:val="en-US"/>
-        </w:rPr>
-      </w:pPr>
-    </w:p>
-    <w:p>
-      <w:pPr>
-        <w:spacing w:line="259" w:lineRule="auto"/>
-        <w:rPr>
-          <w:lang w:val="en-US"/>
-        </w:rPr>
-      </w:pPr>
-    </w:p>
-    <w:p>
-      <w:pPr>
-        <w:spacing w:line="259" w:lineRule="auto"/>
-        <w:rPr>
-          <w:lang w:val="en-US"/>
-        </w:rPr>
-      </w:pPr>
-    </w:p>
-    <w:p>
-      <w:pPr>
-        <w:spacing w:line="259" w:lineRule="auto"/>
-        <w:rPr>
-          <w:lang w:val="en-US"/>
-        </w:rPr>
-      </w:pPr>
-    </w:p>
-    <w:p>
-      <w:pPr>
-        <w:spacing w:line="259" w:lineRule="auto"/>
-        <w:rPr>
-          <w:lang w:val="en-US"/>
-        </w:rPr>
-      </w:pPr>
-    </w:p>
-    <w:p>
-      <w:pPr>
-        <w:spacing w:line="259" w:lineRule="auto"/>
-        <w:rPr>
-          <w:lang w:val="en-US"/>
-        </w:rPr>
-      </w:pPr>
-    </w:p>
-    <w:p>
-      <w:pPr>
-        <w:spacing w:line="259" w:lineRule="auto"/>
-        <w:rPr>
-          <w:lang w:val="en-US"/>
-        </w:rPr>
-      </w:pPr>
-    </w:p>
-    <w:p>
-      <w:pPr>
-        <w:spacing w:line="259" w:lineRule="auto"/>
-        <w:rPr>
-          <w:lang w:val="en-US"/>
-        </w:rPr>
-      </w:pPr>
-    </w:p>
-    <w:p>
-      <w:pPr>
-        <w:spacing w:line="259" w:lineRule="auto"/>
-        <w:rPr>
-          <w:lang w:val="en-US"/>
-        </w:rPr>
-      </w:pPr>
-    </w:p>
-    <w:p>
-      <w:pPr>
-        <w:spacing w:line="259" w:lineRule="auto"/>
-        <w:rPr>
-          <w:lang w:val="en-US"/>
-        </w:rPr>
-      </w:pPr>
-    </w:p>
-    <w:p>
-      <w:pPr>
-        <w:spacing w:line="259" w:lineRule="auto"/>
-        <w:rPr>
-          <w:lang w:val="en-US"/>
-        </w:rPr>
-      </w:pPr>
-    </w:p>
-    <w:p>
-      <w:pPr>
-        <w:spacing w:line="259" w:lineRule="auto"/>
-        <w:rPr>
-          <w:lang w:val="en-US"/>
-        </w:rPr>
-      </w:pPr>
-    </w:p>
-    <w:p>
-      <w:pPr>
-        <w:spacing w:line="259" w:lineRule="auto"/>
-        <w:rPr>
-          <w:lang w:val="en-US"/>
-        </w:rPr>
-      </w:pPr>
-    </w:p>
-    <w:p>
-      <w:pPr>
-        <w:spacing w:line="259" w:lineRule="auto"/>
+    </w:p>
+    <w:p>
+      <w:pPr>
+        <w:spacing w:line="360" w:lineRule="auto"/>
+        <w:jc w:val="both"/>
+        <w:rPr>
+          <w:lang w:val="en-US"/>
+        </w:rPr>
+      </w:pPr>
+    </w:p>
+    <w:p>
+      <w:pPr>
+        <w:spacing w:line="360" w:lineRule="auto"/>
+        <w:jc w:val="both"/>
+        <w:rPr>
+          <w:lang w:val="en-US"/>
+        </w:rPr>
+      </w:pPr>
+    </w:p>
+    <w:p>
+      <w:pPr>
+        <w:spacing w:line="360" w:lineRule="auto"/>
+        <w:jc w:val="both"/>
+        <w:rPr>
+          <w:lang w:val="en-US"/>
+        </w:rPr>
+      </w:pPr>
+    </w:p>
+    <w:p>
+      <w:pPr>
+        <w:spacing w:line="360" w:lineRule="auto"/>
+        <w:jc w:val="both"/>
+        <w:rPr>
+          <w:lang w:val="en-US"/>
+        </w:rPr>
+      </w:pPr>
+    </w:p>
+    <w:p>
+      <w:pPr>
+        <w:spacing w:line="360" w:lineRule="auto"/>
+        <w:jc w:val="both"/>
+        <w:rPr>
+          <w:lang w:val="en-US"/>
+        </w:rPr>
+      </w:pPr>
+    </w:p>
+    <w:p>
+      <w:pPr>
+        <w:spacing w:line="360" w:lineRule="auto"/>
+        <w:jc w:val="both"/>
+        <w:rPr>
+          <w:lang w:val="en-US"/>
+        </w:rPr>
+      </w:pPr>
+    </w:p>
+    <w:p>
+      <w:pPr>
+        <w:spacing w:line="360" w:lineRule="auto"/>
+        <w:jc w:val="both"/>
+        <w:rPr>
+          <w:lang w:val="en-US"/>
+        </w:rPr>
+      </w:pPr>
+    </w:p>
+    <w:p>
+      <w:pPr>
+        <w:spacing w:line="360" w:lineRule="auto"/>
+        <w:jc w:val="both"/>
+        <w:rPr>
+          <w:lang w:val="en-US"/>
+        </w:rPr>
+      </w:pPr>
+    </w:p>
+    <w:p>
+      <w:pPr>
+        <w:spacing w:line="360" w:lineRule="auto"/>
+        <w:jc w:val="both"/>
+        <w:rPr>
+          <w:lang w:val="en-US"/>
+        </w:rPr>
+      </w:pPr>
+    </w:p>
+    <w:p>
+      <w:pPr>
+        <w:spacing w:line="360" w:lineRule="auto"/>
+        <w:jc w:val="both"/>
+        <w:rPr>
+          <w:lang w:val="en-US"/>
+        </w:rPr>
+      </w:pPr>
+    </w:p>
+    <w:p>
+      <w:pPr>
+        <w:spacing w:line="360" w:lineRule="auto"/>
+        <w:jc w:val="both"/>
+        <w:rPr>
+          <w:lang w:val="en-US"/>
+        </w:rPr>
+      </w:pPr>
+    </w:p>
+    <w:p>
+      <w:pPr>
+        <w:spacing w:line="360" w:lineRule="auto"/>
+        <w:jc w:val="both"/>
+        <w:rPr>
+          <w:lang w:val="en-US"/>
+        </w:rPr>
+      </w:pPr>
+    </w:p>
+    <w:p>
+      <w:pPr>
+        <w:spacing w:line="360" w:lineRule="auto"/>
+        <w:jc w:val="both"/>
+        <w:rPr>
+          <w:lang w:val="en-US"/>
+        </w:rPr>
+      </w:pPr>
+    </w:p>
+    <w:p>
+      <w:pPr>
+        <w:spacing w:line="360" w:lineRule="auto"/>
+        <w:jc w:val="both"/>
+        <w:rPr>
+          <w:lang w:val="en-US"/>
+        </w:rPr>
+      </w:pPr>
+    </w:p>
+    <w:p>
+      <w:pPr>
+        <w:spacing w:line="360" w:lineRule="auto"/>
+        <w:jc w:val="both"/>
+        <w:rPr>
+          <w:lang w:val="en-US"/>
+        </w:rPr>
+      </w:pPr>
+    </w:p>
+    <w:p>
+      <w:pPr>
+        <w:spacing w:line="360" w:lineRule="auto"/>
+        <w:jc w:val="both"/>
+        <w:rPr>
+          <w:lang w:val="en-US"/>
+        </w:rPr>
+      </w:pPr>
+    </w:p>
+    <w:p>
+      <w:pPr>
+        <w:spacing w:line="360" w:lineRule="auto"/>
+        <w:jc w:val="both"/>
         <w:rPr>
           <w:lang w:val="en-US"/>
         </w:rPr>
@@ -1774,13 +1825,14 @@
     <w:p>
       <w:pPr>
         <w:spacing w:after="0" w:line="360" w:lineRule="auto"/>
+        <w:jc w:val="both"/>
         <w:rPr>
           <w:rFonts w:cs="Times New Roman"/>
           <w:szCs w:val="20"/>
           <w:lang w:val="en-US"/>
         </w:rPr>
       </w:pPr>
-      <w:commentRangeStart w:id="50"/>
+      <w:commentRangeStart w:id="49"/>
       <w:r>
         <w:rPr>
           <w:rFonts w:cs="Times New Roman"/>
@@ -1805,7 +1857,7 @@
         </w:rPr>
         <w:t xml:space="preserve"> 4: Decision sensibility of the gpt-3.5-0613 model across inclusion probabilit</w:t>
       </w:r>
-      <w:ins w:id="51" w:author="Julian Christensen" w:date="2024-08-14T16:06:00Z">
+      <w:ins w:id="50" w:author="Julian Christensen" w:date="2024-08-14T16:06:00Z">
         <w:r>
           <w:rPr>
             <w:rFonts w:cs="Times New Roman"/>
@@ -1815,7 +1867,7 @@
           <w:t>y thresholds</w:t>
         </w:r>
       </w:ins>
-      <w:del w:id="52" w:author="Julian Christensen" w:date="2024-08-14T16:06:00Z">
+      <w:del w:id="51" w:author="Julian Christensen" w:date="2024-08-14T16:06:00Z">
         <w:r>
           <w:rPr>
             <w:rFonts w:cs="Times New Roman"/>
@@ -1833,12 +1885,12 @@
         </w:rPr>
         <w:t xml:space="preserve"> </w:t>
       </w:r>
-      <w:commentRangeEnd w:id="50"/>
+      <w:commentRangeEnd w:id="49"/>
       <w:r>
         <w:rPr>
           <w:rStyle w:val="CommentReference"/>
         </w:rPr>
-        <w:commentReference w:id="50"/>
+        <w:commentReference w:id="49"/>
       </w:r>
     </w:p>
     <w:tbl>
@@ -1869,6 +1921,7 @@
           <w:p>
             <w:pPr>
               <w:spacing w:line="360" w:lineRule="auto"/>
+              <w:jc w:val="both"/>
               <w:rPr>
                 <w:rFonts w:cs="Times New Roman"/>
                 <w:szCs w:val="20"/>
@@ -1949,6 +2002,7 @@
           <w:p>
             <w:pPr>
               <w:spacing w:line="360" w:lineRule="auto"/>
+              <w:jc w:val="both"/>
               <w:rPr>
                 <w:noProof/>
                 <w:lang w:val="en-US"/>
@@ -2053,7 +2107,7 @@
         </w:rPr>
         <w:t>: The inclusion probability</w:t>
       </w:r>
-      <w:ins w:id="53" w:author="Julian Christensen" w:date="2024-08-14T16:08:00Z">
+      <w:ins w:id="52" w:author="Julian Christensen" w:date="2024-08-14T16:08:00Z">
         <w:r>
           <w:rPr>
             <w:rFonts w:cs="Times New Roman"/>
@@ -2073,7 +2127,7 @@
         </w:rPr>
         <w:t xml:space="preserve"> on the x-axis </w:t>
       </w:r>
-      <w:del w:id="54" w:author="Julian Christensen" w:date="2024-08-14T16:08:00Z">
+      <w:del w:id="53" w:author="Julian Christensen" w:date="2024-08-14T16:08:00Z">
         <w:r>
           <w:rPr>
             <w:rFonts w:cs="Times New Roman"/>
@@ -2084,7 +2138,7 @@
           <w:delText>is calculated from</w:delText>
         </w:r>
       </w:del>
-      <w:ins w:id="55" w:author="Julian Christensen" w:date="2024-08-14T16:08:00Z">
+      <w:ins w:id="54" w:author="Julian Christensen" w:date="2024-08-14T16:08:00Z">
         <w:r>
           <w:rPr>
             <w:rFonts w:cs="Times New Roman"/>
@@ -2095,7 +2149,7 @@
           <w:t>indicates the required</w:t>
         </w:r>
       </w:ins>
-      <w:del w:id="56" w:author="Julian Christensen" w:date="2024-08-14T16:08:00Z">
+      <w:del w:id="55" w:author="Julian Christensen" w:date="2024-08-14T16:08:00Z">
         <w:r>
           <w:rPr>
             <w:rFonts w:cs="Times New Roman"/>
@@ -2115,7 +2169,7 @@
         </w:rPr>
         <w:t xml:space="preserve"> number of times the given title and abstract record </w:t>
       </w:r>
-      <w:del w:id="57" w:author="Julian Christensen" w:date="2024-08-14T16:08:00Z">
+      <w:del w:id="56" w:author="Julian Christensen" w:date="2024-08-14T16:08:00Z">
         <w:r>
           <w:rPr>
             <w:rFonts w:cs="Times New Roman"/>
@@ -2126,7 +2180,7 @@
           <w:delText xml:space="preserve">was </w:delText>
         </w:r>
       </w:del>
-      <w:ins w:id="58" w:author="Julian Christensen" w:date="2024-08-14T16:08:00Z">
+      <w:ins w:id="57" w:author="Julian Christensen" w:date="2024-08-14T16:08:00Z">
         <w:r>
           <w:rPr>
             <w:rFonts w:cs="Times New Roman"/>
@@ -2155,7 +2209,7 @@
         </w:rPr>
         <w:t>included over the 10 repeated requests</w:t>
       </w:r>
-      <w:ins w:id="59" w:author="Julian Christensen" w:date="2024-08-14T16:08:00Z">
+      <w:ins w:id="58" w:author="Julian Christensen" w:date="2024-08-14T16:08:00Z">
         <w:r>
           <w:rPr>
             <w:rFonts w:cs="Times New Roman"/>
@@ -2175,7 +2229,7 @@
         </w:rPr>
         <w:t>. For example an inclusion probability</w:t>
       </w:r>
-      <w:ins w:id="60" w:author="Julian Christensen" w:date="2024-08-14T16:08:00Z">
+      <w:ins w:id="59" w:author="Julian Christensen" w:date="2024-08-14T16:08:00Z">
         <w:r>
           <w:rPr>
             <w:rFonts w:cs="Times New Roman"/>
@@ -2195,7 +2249,7 @@
         </w:rPr>
         <w:t xml:space="preserve"> of 0.1 means that the record was</w:t>
       </w:r>
-      <w:ins w:id="61" w:author="Julian Christensen" w:date="2024-08-14T16:08:00Z">
+      <w:ins w:id="60" w:author="Julian Christensen" w:date="2024-08-14T16:08:00Z">
         <w:r>
           <w:rPr>
             <w:rFonts w:cs="Times New Roman"/>
@@ -2206,7 +2260,7 @@
           <w:t xml:space="preserve"> coded as</w:t>
         </w:r>
       </w:ins>
-      <w:ins w:id="62" w:author="Julian Christensen" w:date="2024-08-14T16:09:00Z">
+      <w:ins w:id="61" w:author="Julian Christensen" w:date="2024-08-14T16:09:00Z">
         <w:r>
           <w:rPr>
             <w:rFonts w:cs="Times New Roman"/>
@@ -2226,7 +2280,7 @@
         </w:rPr>
         <w:t xml:space="preserve"> included</w:t>
       </w:r>
-      <w:ins w:id="63" w:author="Julian Christensen" w:date="2024-08-14T16:09:00Z">
+      <w:ins w:id="62" w:author="Julian Christensen" w:date="2024-08-14T16:09:00Z">
         <w:r>
           <w:rPr>
             <w:rFonts w:cs="Times New Roman"/>
@@ -2246,7 +2300,7 @@
         </w:rPr>
         <w:t xml:space="preserve"> in 1</w:t>
       </w:r>
-      <w:ins w:id="64" w:author="Julian Christensen" w:date="2024-08-14T16:09:00Z">
+      <w:ins w:id="63" w:author="Julian Christensen" w:date="2024-08-14T16:09:00Z">
         <w:r>
           <w:rPr>
             <w:rFonts w:cs="Times New Roman"/>
@@ -2269,6 +2323,2355 @@
     </w:p>
     <w:p>
       <w:pPr>
+        <w:spacing w:line="360" w:lineRule="auto"/>
+        <w:jc w:val="both"/>
+        <w:rPr>
+          <w:lang w:val="en-US"/>
+        </w:rPr>
+      </w:pPr>
+    </w:p>
+    <w:p>
+      <w:pPr>
+        <w:spacing w:line="360" w:lineRule="auto"/>
+        <w:jc w:val="both"/>
+        <w:rPr>
+          <w:lang w:val="en-US"/>
+        </w:rPr>
+      </w:pPr>
+    </w:p>
+    <w:p>
+      <w:pPr>
+        <w:spacing w:line="360" w:lineRule="auto"/>
+        <w:jc w:val="both"/>
+        <w:rPr>
+          <w:lang w:val="en-US"/>
+        </w:rPr>
+      </w:pPr>
+      <w:r>
+        <w:rPr>
+          <w:lang w:val="en-US"/>
+        </w:rPr>
+        <w:lastRenderedPageBreak/>
+        <w:t xml:space="preserve">In the initial phase of our prompt engineering, we assumed that the more detailed background information we could add to a single prompt the better the GPT API model would perform. This approach was based on the conception that the model needed to be “trained” with the correct wording. Yet, from our experience, this was a misperception of how this type of model works. As indicated in the GPT acronym, these models are </w:t>
+      </w:r>
+      <w:r>
+        <w:rPr>
+          <w:i/>
+          <w:lang w:val="en-US"/>
+        </w:rPr>
+        <w:t>pre-trained</w:t>
+      </w:r>
+      <w:r>
+        <w:rPr>
+          <w:lang w:val="en-US"/>
+        </w:rPr>
+        <w:t>, meaning that they do not need to be further trained in terms of wording. What they need to work properly are concise prompts and thus, test performances increased dramatically when given more precise prompts with fewer inclusion/exclusion criteria at a time. As such, for Experiment 3, we developed and evaluated the concept of multi-prompt screening where each inclusion criteria were prompted individually relative to adding all in- and exclusion criteria to the same prompts.</w:t>
+      </w:r>
+    </w:p>
+    <w:p>
+      <w:pPr>
+        <w:spacing w:line="360" w:lineRule="auto"/>
+        <w:jc w:val="both"/>
+        <w:rPr>
+          <w:lang w:val="en-US"/>
+        </w:rPr>
+      </w:pPr>
+    </w:p>
+    <w:p>
+      <w:pPr>
+        <w:spacing w:after="0" w:line="360" w:lineRule="auto"/>
+        <w:ind w:firstLine="1304"/>
+        <w:jc w:val="both"/>
+        <w:rPr>
+          <w:lang w:val="en-US"/>
+        </w:rPr>
+      </w:pPr>
+      <w:r>
+        <w:rPr>
+          <w:lang w:val="en-US"/>
+        </w:rPr>
+        <w:t xml:space="preserve">If conducting a complex review </w:t>
+      </w:r>
+      <w:commentRangeStart w:id="64"/>
+      <w:r>
+        <w:rPr>
+          <w:lang w:val="en-US"/>
+        </w:rPr>
+        <w:t>including many inclusion</w:t>
+      </w:r>
+      <w:commentRangeEnd w:id="64"/>
+      <w:r>
+        <w:rPr>
+          <w:rStyle w:val="CommentReference"/>
+        </w:rPr>
+        <w:commentReference w:id="64"/>
+      </w:r>
+      <w:r>
+        <w:rPr>
+          <w:lang w:val="en-US"/>
+        </w:rPr>
+        <w:t>/exclusion criteria, we suggest conducting what we have coined multi-prompt screening. That is screening with multiple prompts, where each inclusion</w:t>
+      </w:r>
+      <w:del w:id="65" w:author="Julian Christensen" w:date="2024-08-14T16:43:00Z">
+        <w:r>
+          <w:rPr>
+            <w:lang w:val="en-US"/>
+          </w:rPr>
+          <w:delText>/exclusion</w:delText>
+        </w:r>
+      </w:del>
+      <w:r>
+        <w:rPr>
+          <w:lang w:val="en-US"/>
+        </w:rPr>
+        <w:t xml:space="preserve"> criteria </w:t>
+      </w:r>
+      <w:del w:id="66" w:author="Julian Christensen" w:date="2024-08-14T16:43:00Z">
+        <w:r>
+          <w:rPr>
+            <w:lang w:val="en-US"/>
+          </w:rPr>
+          <w:delText>should be</w:delText>
+        </w:r>
+      </w:del>
+      <w:ins w:id="67" w:author="Julian Christensen" w:date="2024-08-14T16:43:00Z">
+        <w:r>
+          <w:rPr>
+            <w:lang w:val="en-US"/>
+          </w:rPr>
+          <w:t>is</w:t>
+        </w:r>
+      </w:ins>
+      <w:r>
+        <w:rPr>
+          <w:lang w:val="en-US"/>
+        </w:rPr>
+        <w:t xml:space="preserve"> prompted individually</w:t>
+      </w:r>
+      <w:r>
+        <w:rPr>
+          <w:lang w:val="en-US"/>
+        </w:rPr>
+        <w:t xml:space="preserve"> </w:t>
+      </w:r>
+      <w:r>
+        <w:rPr>
+          <w:lang w:val="en-US"/>
+        </w:rPr>
+        <w:t xml:space="preserve">Alternatively, one could conduct what we define as </w:t>
+      </w:r>
+      <w:commentRangeStart w:id="68"/>
+      <w:r>
+        <w:rPr>
+          <w:i/>
+          <w:lang w:val="en-US"/>
+        </w:rPr>
+        <w:t>hierarchical screening</w:t>
+      </w:r>
+      <w:r>
+        <w:rPr>
+          <w:lang w:val="en-US"/>
+        </w:rPr>
+        <w:t xml:space="preserve"> </w:t>
+      </w:r>
+      <w:commentRangeEnd w:id="68"/>
+      <w:r>
+        <w:rPr>
+          <w:rStyle w:val="CommentReference"/>
+        </w:rPr>
+        <w:commentReference w:id="68"/>
+      </w:r>
+      <w:r>
+        <w:rPr>
+          <w:lang w:val="en-US"/>
+        </w:rPr>
+        <w:t>where a study record is considered irrelevant if it is excluded at any step in the multi-prompt screening. This procedure is depicted in Figure 5.</w:t>
+      </w:r>
+      <w:r>
+        <w:rPr>
+          <w:rStyle w:val="FootnoteReference"/>
+          <w:lang w:val="en-US"/>
+        </w:rPr>
+        <w:footnoteReference w:id="2"/>
+      </w:r>
+      <w:r>
+        <w:rPr>
+          <w:lang w:val="en-US"/>
+        </w:rPr>
+        <w:t xml:space="preserve"> </w:t>
+      </w:r>
+    </w:p>
+    <w:p>
+      <w:pPr>
+        <w:spacing w:after="0" w:line="360" w:lineRule="auto"/>
+        <w:rPr>
+          <w:lang w:val="en-US"/>
+        </w:rPr>
+      </w:pPr>
+      <w:bookmarkStart w:id="69" w:name="_Hlk175123298"/>
+      <w:r>
+        <w:rPr>
+          <w:lang w:val="en-US"/>
+        </w:rPr>
+        <w:t xml:space="preserve">FIGURE 5: </w:t>
+      </w:r>
+      <w:r>
+        <w:rPr>
+          <w:i/>
+          <w:lang w:val="en-US"/>
+        </w:rPr>
+        <w:t>Hierarchical screening</w:t>
+      </w:r>
+    </w:p>
+    <w:p>
+      <w:pPr>
+        <w:jc w:val="center"/>
+        <w:rPr>
+          <w:b/>
+          <w:lang w:val="en-US"/>
+        </w:rPr>
+      </w:pPr>
+      <w:r>
+        <w:rPr>
+          <w:b/>
+          <w:noProof/>
+        </w:rPr>
+        <mc:AlternateContent>
+          <mc:Choice Requires="wps">
+            <w:drawing>
+              <wp:anchor distT="45720" distB="45720" distL="114300" distR="114300" simplePos="0" relativeHeight="251659264" behindDoc="0" locked="0" layoutInCell="1" allowOverlap="1" wp14:anchorId="2F8A55C9" wp14:editId="6909D343">
+                <wp:simplePos x="0" y="0"/>
+                <wp:positionH relativeFrom="column">
+                  <wp:posOffset>740410</wp:posOffset>
+                </wp:positionH>
+                <wp:positionV relativeFrom="paragraph">
+                  <wp:posOffset>163830</wp:posOffset>
+                </wp:positionV>
+                <wp:extent cx="2360930" cy="447675"/>
+                <wp:effectExtent l="0" t="0" r="28575" b="28575"/>
+                <wp:wrapSquare wrapText="bothSides"/>
+                <wp:docPr id="2" name="Text Box 2"/>
+                <wp:cNvGraphicFramePr>
+                  <a:graphicFrameLocks xmlns:a="http://schemas.openxmlformats.org/drawingml/2006/main"/>
+                </wp:cNvGraphicFramePr>
+                <a:graphic xmlns:a="http://schemas.openxmlformats.org/drawingml/2006/main">
+                  <a:graphicData uri="http://schemas.microsoft.com/office/word/2010/wordprocessingShape">
+                    <wps:wsp>
+                      <wps:cNvSpPr txBox="1">
+                        <a:spLocks noChangeArrowheads="1"/>
+                      </wps:cNvSpPr>
+                      <wps:spPr bwMode="auto">
+                        <a:xfrm>
+                          <a:off x="0" y="0"/>
+                          <a:ext cx="2360930" cy="447675"/>
+                        </a:xfrm>
+                        <a:prstGeom prst="rect">
+                          <a:avLst/>
+                        </a:prstGeom>
+                        <a:solidFill>
+                          <a:srgbClr val="FFFFFF"/>
+                        </a:solidFill>
+                        <a:ln w="9525">
+                          <a:solidFill>
+                            <a:srgbClr val="000000"/>
+                          </a:solidFill>
+                          <a:miter lim="800000"/>
+                          <a:headEnd/>
+                          <a:tailEnd/>
+                        </a:ln>
+                      </wps:spPr>
+                      <wps:txbx>
+                        <w:txbxContent>
+                          <w:p>
+                            <w:pPr>
+                              <w:jc w:val="center"/>
+                              <w:rPr>
+                                <w:lang w:val="en-US"/>
+                              </w:rPr>
+                            </w:pPr>
+                            <w:r>
+                              <w:rPr>
+                                <w:lang w:val="en-US"/>
+                              </w:rPr>
+                              <w:t xml:space="preserve">Prompt 1: </w:t>
+                            </w:r>
+                            <w:r>
+                              <w:rPr>
+                                <w:lang w:val="en-US"/>
+                              </w:rPr>
+                              <w:br/>
+                              <w:t>With inclusion/exclusion criertion 1</w:t>
+                            </w:r>
+                          </w:p>
+                        </w:txbxContent>
+                      </wps:txbx>
+                      <wps:bodyPr rot="0" vert="horz" wrap="square" lIns="91440" tIns="45720" rIns="91440" bIns="45720" anchor="t" anchorCtr="0">
+                        <a:noAutofit/>
+                      </wps:bodyPr>
+                    </wps:wsp>
+                  </a:graphicData>
+                </a:graphic>
+                <wp14:sizeRelH relativeFrom="margin">
+                  <wp14:pctWidth>40000</wp14:pctWidth>
+                </wp14:sizeRelH>
+                <wp14:sizeRelV relativeFrom="margin">
+                  <wp14:pctHeight>0</wp14:pctHeight>
+                </wp14:sizeRelV>
+              </wp:anchor>
+            </w:drawing>
+          </mc:Choice>
+          <mc:Fallback>
+            <w:pict>
+              <v:shapetype w14:anchorId="2F8A55C9" id="_x0000_t202" coordsize="21600,21600" o:spt="202" path="m,l,21600r21600,l21600,xe">
+                <v:stroke joinstyle="miter"/>
+                <v:path gradientshapeok="t" o:connecttype="rect"/>
+              </v:shapetype>
+              <v:shape id="Text Box 2" o:spid="_x0000_s1026" type="#_x0000_t202" style="position:absolute;left:0;text-align:left;margin-left:58.3pt;margin-top:12.9pt;width:185.9pt;height:35.25pt;z-index:251659264;visibility:visible;mso-wrap-style:square;mso-width-percent:400;mso-height-percent:0;mso-wrap-distance-left:9pt;mso-wrap-distance-top:3.6pt;mso-wrap-distance-right:9pt;mso-wrap-distance-bottom:3.6pt;mso-position-horizontal:absolute;mso-position-horizontal-relative:text;mso-position-vertical:absolute;mso-position-vertical-relative:text;mso-width-percent:400;mso-height-percent:0;mso-width-relative:margin;mso-height-relative:margin;v-text-anchor:top" o:gfxdata="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">
+                <v:textbox>
+                  <w:txbxContent>
+                    <w:p>
+                      <w:pPr>
+                        <w:jc w:val="center"/>
+                        <w:rPr>
+                          <w:lang w:val="en-US"/>
+                        </w:rPr>
+                      </w:pPr>
+                      <w:r>
+                        <w:rPr>
+                          <w:lang w:val="en-US"/>
+                        </w:rPr>
+                        <w:t xml:space="preserve">Prompt 1: </w:t>
+                      </w:r>
+                      <w:r>
+                        <w:rPr>
+                          <w:lang w:val="en-US"/>
+                        </w:rPr>
+                        <w:br/>
+                        <w:t>With inclusion/exclusion criertion 1</w:t>
+                      </w:r>
+                    </w:p>
+                  </w:txbxContent>
+                </v:textbox>
+                <w10:wrap type="square"/>
+              </v:shape>
+            </w:pict>
+          </mc:Fallback>
+        </mc:AlternateContent>
+      </w:r>
+    </w:p>
+    <w:p>
+      <w:pPr>
+        <w:spacing w:after="0" w:line="360" w:lineRule="auto"/>
+        <w:rPr>
+          <w:i/>
+          <w:lang w:val="en-US"/>
+        </w:rPr>
+      </w:pPr>
+      <w:r>
+        <w:rPr>
+          <w:b/>
+          <w:noProof/>
+        </w:rPr>
+        <mc:AlternateContent>
+          <mc:Choice Requires="wps">
+            <w:drawing>
+              <wp:anchor distT="45720" distB="45720" distL="114300" distR="114300" simplePos="0" relativeHeight="251665408" behindDoc="0" locked="0" layoutInCell="1" allowOverlap="1" wp14:anchorId="38FAA9FA" wp14:editId="0357A03C">
+                <wp:simplePos x="0" y="0"/>
+                <wp:positionH relativeFrom="page">
+                  <wp:posOffset>4524375</wp:posOffset>
+                </wp:positionH>
+                <wp:positionV relativeFrom="paragraph">
+                  <wp:posOffset>100330</wp:posOffset>
+                </wp:positionV>
+                <wp:extent cx="1543050" cy="866775"/>
+                <wp:effectExtent l="0" t="0" r="19050" b="28575"/>
+                <wp:wrapSquare wrapText="bothSides"/>
+                <wp:docPr id="3" name="Text Box 2"/>
+                <wp:cNvGraphicFramePr>
+                  <a:graphicFrameLocks xmlns:a="http://schemas.openxmlformats.org/drawingml/2006/main"/>
+                </wp:cNvGraphicFramePr>
+                <a:graphic xmlns:a="http://schemas.openxmlformats.org/drawingml/2006/main">
+                  <a:graphicData uri="http://schemas.microsoft.com/office/word/2010/wordprocessingShape">
+                    <wps:wsp>
+                      <wps:cNvSpPr txBox="1">
+                        <a:spLocks noChangeArrowheads="1"/>
+                      </wps:cNvSpPr>
+                      <wps:spPr bwMode="auto">
+                        <a:xfrm>
+                          <a:off x="0" y="0"/>
+                          <a:ext cx="1543050" cy="866775"/>
+                        </a:xfrm>
+                        <a:prstGeom prst="rect">
+                          <a:avLst/>
+                        </a:prstGeom>
+                        <a:solidFill>
+                          <a:srgbClr val="FFFFFF"/>
+                        </a:solidFill>
+                        <a:ln w="9525">
+                          <a:solidFill>
+                            <a:srgbClr val="000000"/>
+                          </a:solidFill>
+                          <a:miter lim="800000"/>
+                          <a:headEnd/>
+                          <a:tailEnd/>
+                        </a:ln>
+                      </wps:spPr>
+                      <wps:txbx>
+                        <w:txbxContent>
+                          <w:p>
+                            <w:pPr>
+                              <w:rPr>
+                                <w:i/>
+                                <w:lang w:val="en-US"/>
+                              </w:rPr>
+                            </w:pPr>
+                            <w:r>
+                              <w:rPr>
+                                <w:i/>
+                                <w:lang w:val="en-US"/>
+                              </w:rPr>
+                              <w:t>If included, the record moves to next prompt, otherwise the record is excluded</w:t>
+                            </w:r>
+                          </w:p>
+                          <w:p>
+                            <w:pPr>
+                              <w:rPr>
+                                <w:lang w:val="en-US"/>
+                              </w:rPr>
+                            </w:pPr>
+                          </w:p>
+                        </w:txbxContent>
+                      </wps:txbx>
+                      <wps:bodyPr rot="0" vert="horz" wrap="square" lIns="91440" tIns="45720" rIns="91440" bIns="45720" anchor="t" anchorCtr="0">
+                        <a:noAutofit/>
+                      </wps:bodyPr>
+                    </wps:wsp>
+                  </a:graphicData>
+                </a:graphic>
+                <wp14:sizeRelH relativeFrom="margin">
+                  <wp14:pctWidth>0</wp14:pctWidth>
+                </wp14:sizeRelH>
+                <wp14:sizeRelV relativeFrom="margin">
+                  <wp14:pctHeight>0</wp14:pctHeight>
+                </wp14:sizeRelV>
+              </wp:anchor>
+            </w:drawing>
+          </mc:Choice>
+          <mc:Fallback>
+            <w:pict>
+              <v:shape w14:anchorId="38FAA9FA" id="_x0000_s1027" type="#_x0000_t202" style="position:absolute;margin-left:356.25pt;margin-top:7.9pt;width:121.5pt;height:68.25pt;z-index:251665408;visibility:visible;mso-wrap-style:square;mso-width-percent:0;mso-height-percent:0;mso-wrap-distance-left:9pt;mso-wrap-distance-top:3.6pt;mso-wrap-distance-right:9pt;mso-wrap-distance-bottom:3.6pt;mso-position-horizontal:absolute;mso-position-horizontal-relative:page;mso-position-vertical:absolute;mso-position-vertical-relative:text;mso-width-percent:0;mso-height-percent:0;mso-width-relative:margin;mso-height-relative:margin;v-text-anchor:top" o:gfxdata="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">
+                <v:textbox>
+                  <w:txbxContent>
+                    <w:p>
+                      <w:pPr>
+                        <w:rPr>
+                          <w:i/>
+                          <w:lang w:val="en-US"/>
+                        </w:rPr>
+                      </w:pPr>
+                      <w:r>
+                        <w:rPr>
+                          <w:i/>
+                          <w:lang w:val="en-US"/>
+                        </w:rPr>
+                        <w:t>If included, the record moves to next prompt, otherwise the record is excluded</w:t>
+                      </w:r>
+                    </w:p>
+                    <w:p>
+                      <w:pPr>
+                        <w:rPr>
+                          <w:lang w:val="en-US"/>
+                        </w:rPr>
+                      </w:pPr>
+                    </w:p>
+                  </w:txbxContent>
+                </v:textbox>
+                <w10:wrap type="square" anchorx="page"/>
+              </v:shape>
+            </w:pict>
+          </mc:Fallback>
+        </mc:AlternateContent>
+      </w:r>
+      <w:r>
+        <w:rPr>
+          <w:b/>
+          <w:noProof/>
+        </w:rPr>
+        <mc:AlternateContent>
+          <mc:Choice Requires="wps">
+            <w:drawing>
+              <wp:anchor distT="0" distB="0" distL="114300" distR="114300" simplePos="0" relativeHeight="251660288" behindDoc="0" locked="0" layoutInCell="1" allowOverlap="1" wp14:anchorId="53AACB0D" wp14:editId="5A3CA6D6">
+                <wp:simplePos x="0" y="0"/>
+                <wp:positionH relativeFrom="column">
+                  <wp:posOffset>3213735</wp:posOffset>
+                </wp:positionH>
+                <wp:positionV relativeFrom="paragraph">
+                  <wp:posOffset>43180</wp:posOffset>
+                </wp:positionV>
+                <wp:extent cx="400050" cy="981075"/>
+                <wp:effectExtent l="0" t="0" r="38100" b="28575"/>
+                <wp:wrapNone/>
+                <wp:docPr id="26" name="Right Brace 26"/>
+                <wp:cNvGraphicFramePr/>
+                <a:graphic xmlns:a="http://schemas.openxmlformats.org/drawingml/2006/main">
+                  <a:graphicData uri="http://schemas.microsoft.com/office/word/2010/wordprocessingShape">
+                    <wps:wsp>
+                      <wps:cNvSpPr/>
+                      <wps:spPr>
+                        <a:xfrm>
+                          <a:off x="0" y="0"/>
+                          <a:ext cx="400050" cy="981075"/>
+                        </a:xfrm>
+                        <a:prstGeom prst="rightBrace">
+                          <a:avLst/>
+                        </a:prstGeom>
+                      </wps:spPr>
+                      <wps:style>
+                        <a:lnRef idx="1">
+                          <a:schemeClr val="dk1"/>
+                        </a:lnRef>
+                        <a:fillRef idx="0">
+                          <a:schemeClr val="dk1"/>
+                        </a:fillRef>
+                        <a:effectRef idx="0">
+                          <a:schemeClr val="dk1"/>
+                        </a:effectRef>
+                        <a:fontRef idx="minor">
+                          <a:schemeClr val="tx1"/>
+                        </a:fontRef>
+                      </wps:style>
+                      <wps:bodyPr rot="0" spcFirstLastPara="0" vertOverflow="overflow" horzOverflow="overflow" vert="horz" wrap="square" lIns="91440" tIns="45720" rIns="91440" bIns="45720" numCol="1" spcCol="0" rtlCol="0" fromWordArt="0" anchor="ctr" anchorCtr="0" forceAA="0" compatLnSpc="1">
+                        <a:prstTxWarp prst="textNoShape">
+                          <a:avLst/>
+                        </a:prstTxWarp>
+                        <a:noAutofit/>
+                      </wps:bodyPr>
+                    </wps:wsp>
+                  </a:graphicData>
+                </a:graphic>
+              </wp:anchor>
+            </w:drawing>
+          </mc:Choice>
+          <mc:Fallback>
+            <w:pict>
+              <v:shapetype w14:anchorId="752CD0C5" id="_x0000_t88" coordsize="21600,21600" o:spt="88" adj="1800,10800" path="m,qx10800@0l10800@2qy21600@11,10800@3l10800@1qy,21600e" filled="f">
+                <v:formulas>
+                  <v:f eqn="val #0"/>
+                  <v:f eqn="sum 21600 0 #0"/>
+                  <v:f eqn="sum #1 0 #0"/>
+                  <v:f eqn="sum #1 #0 0"/>
+                  <v:f eqn="prod #0 9598 32768"/>
+                  <v:f eqn="sum 21600 0 @4"/>
+                  <v:f eqn="sum 21600 0 #1"/>
+                  <v:f eqn="min #1 @6"/>
+                  <v:f eqn="prod @7 1 2"/>
+                  <v:f eqn="prod #0 2 1"/>
+                  <v:f eqn="sum 21600 0 @9"/>
+                  <v:f eqn="val #1"/>
+                </v:formulas>
+                <v:path arrowok="t" o:connecttype="custom" o:connectlocs="0,0;21600,@11;0,21600" textboxrect="0,@4,7637,@5"/>
+                <v:handles>
+                  <v:h position="center,#0" yrange="0,@8"/>
+                  <v:h position="bottomRight,#1" yrange="@9,@10"/>
+                </v:handles>
+              </v:shapetype>
+              <v:shape id="Right Brace 26" o:spid="_x0000_s1026" type="#_x0000_t88" style="position:absolute;margin-left:253.05pt;margin-top:3.4pt;width:31.5pt;height:77.25pt;z-index:251660288;visibility:visible;mso-wrap-style:square;mso-wrap-distance-left:9pt;mso-wrap-distance-top:0;mso-wrap-distance-right:9pt;mso-wrap-distance-bottom:0;mso-position-horizontal:absolute;mso-position-horizontal-relative:text;mso-position-vertical:absolute;mso-position-vertical-relative:text;v-text-anchor:middle" o:gfxdata="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" adj="734" strokecolor="black [3200]" strokeweight=".5pt">
+                <v:stroke joinstyle="miter"/>
+              </v:shape>
+            </w:pict>
+          </mc:Fallback>
+        </mc:AlternateContent>
+      </w:r>
+    </w:p>
+    <w:p>
+      <w:pPr>
+        <w:spacing w:after="0" w:line="360" w:lineRule="auto"/>
+        <w:rPr>
+          <w:b/>
+          <w:i/>
+          <w:lang w:val="en-US"/>
+        </w:rPr>
+      </w:pPr>
+      <w:r>
+        <w:rPr>
+          <w:b/>
+          <w:noProof/>
+        </w:rPr>
+        <mc:AlternateContent>
+          <mc:Choice Requires="wps">
+            <w:drawing>
+              <wp:anchor distT="0" distB="0" distL="114300" distR="114300" simplePos="0" relativeHeight="251669504" behindDoc="0" locked="0" layoutInCell="1" allowOverlap="1" wp14:anchorId="63D935E8" wp14:editId="1EF60124">
+                <wp:simplePos x="0" y="0"/>
+                <wp:positionH relativeFrom="margin">
+                  <wp:posOffset>1955165</wp:posOffset>
+                </wp:positionH>
+                <wp:positionV relativeFrom="paragraph">
+                  <wp:posOffset>75565</wp:posOffset>
+                </wp:positionV>
+                <wp:extent cx="9525" cy="542925"/>
+                <wp:effectExtent l="38100" t="0" r="66675" b="47625"/>
+                <wp:wrapNone/>
+                <wp:docPr id="36" name="Straight Arrow Connector 36"/>
+                <wp:cNvGraphicFramePr/>
+                <a:graphic xmlns:a="http://schemas.openxmlformats.org/drawingml/2006/main">
+                  <a:graphicData uri="http://schemas.microsoft.com/office/word/2010/wordprocessingShape">
+                    <wps:wsp>
+                      <wps:cNvCnPr/>
+                      <wps:spPr>
+                        <a:xfrm>
+                          <a:off x="0" y="0"/>
+                          <a:ext cx="9525" cy="542925"/>
+                        </a:xfrm>
+                        <a:prstGeom prst="straightConnector1">
+                          <a:avLst/>
+                        </a:prstGeom>
+                        <a:ln>
+                          <a:tailEnd type="triangle"/>
+                        </a:ln>
+                      </wps:spPr>
+                      <wps:style>
+                        <a:lnRef idx="1">
+                          <a:schemeClr val="dk1"/>
+                        </a:lnRef>
+                        <a:fillRef idx="0">
+                          <a:schemeClr val="dk1"/>
+                        </a:fillRef>
+                        <a:effectRef idx="0">
+                          <a:schemeClr val="dk1"/>
+                        </a:effectRef>
+                        <a:fontRef idx="minor">
+                          <a:schemeClr val="tx1"/>
+                        </a:fontRef>
+                      </wps:style>
+                      <wps:bodyPr/>
+                    </wps:wsp>
+                  </a:graphicData>
+                </a:graphic>
+              </wp:anchor>
+            </w:drawing>
+          </mc:Choice>
+          <mc:Fallback>
+            <w:pict>
+              <v:shapetype w14:anchorId="00DA6B2E" id="_x0000_t32" coordsize="21600,21600" o:spt="32" o:oned="t" path="m,l21600,21600e" filled="f">
+                <v:path arrowok="t" fillok="f" o:connecttype="none"/>
+                <o:lock v:ext="edit" shapetype="t"/>
+              </v:shapetype>
+              <v:shape id="Straight Arrow Connector 36" o:spid="_x0000_s1026" type="#_x0000_t32" style="position:absolute;margin-left:153.95pt;margin-top:5.95pt;width:.75pt;height:42.75pt;z-index:251669504;visibility:visible;mso-wrap-style:square;mso-wrap-distance-left:9pt;mso-wrap-distance-top:0;mso-wrap-distance-right:9pt;mso-wrap-distance-bottom:0;mso-position-horizontal:absolute;mso-position-horizontal-relative:margin;mso-position-vertical:absolute;mso-position-vertical-relative:text" o:gfxdata="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" strokecolor="black [3200]" strokeweight=".5pt">
+                <v:stroke endarrow="block" joinstyle="miter"/>
+                <w10:wrap anchorx="margin"/>
+              </v:shape>
+            </w:pict>
+          </mc:Fallback>
+        </mc:AlternateContent>
+      </w:r>
+    </w:p>
+    <w:p>
+      <w:pPr>
+        <w:spacing w:after="0" w:line="360" w:lineRule="auto"/>
+        <w:rPr>
+          <w:b/>
+          <w:i/>
+          <w:lang w:val="en-US"/>
+        </w:rPr>
+      </w:pPr>
+    </w:p>
+    <w:p>
+      <w:pPr>
+        <w:spacing w:after="0" w:line="360" w:lineRule="auto"/>
+        <w:rPr>
+          <w:b/>
+          <w:i/>
+          <w:lang w:val="en-US"/>
+        </w:rPr>
+      </w:pPr>
+      <w:r>
+        <w:rPr>
+          <w:b/>
+          <w:noProof/>
+        </w:rPr>
+        <mc:AlternateContent>
+          <mc:Choice Requires="wps">
+            <w:drawing>
+              <wp:anchor distT="45720" distB="45720" distL="114300" distR="114300" simplePos="0" relativeHeight="251666432" behindDoc="0" locked="0" layoutInCell="1" allowOverlap="1" wp14:anchorId="5E967F38" wp14:editId="4E9B6993">
+                <wp:simplePos x="0" y="0"/>
+                <wp:positionH relativeFrom="margin">
+                  <wp:posOffset>768985</wp:posOffset>
+                </wp:positionH>
+                <wp:positionV relativeFrom="paragraph">
+                  <wp:posOffset>127635</wp:posOffset>
+                </wp:positionV>
+                <wp:extent cx="2360930" cy="447675"/>
+                <wp:effectExtent l="0" t="0" r="28575" b="28575"/>
+                <wp:wrapSquare wrapText="bothSides"/>
+                <wp:docPr id="53" name="Text Box 2"/>
+                <wp:cNvGraphicFramePr>
+                  <a:graphicFrameLocks xmlns:a="http://schemas.openxmlformats.org/drawingml/2006/main"/>
+                </wp:cNvGraphicFramePr>
+                <a:graphic xmlns:a="http://schemas.openxmlformats.org/drawingml/2006/main">
+                  <a:graphicData uri="http://schemas.microsoft.com/office/word/2010/wordprocessingShape">
+                    <wps:wsp>
+                      <wps:cNvSpPr txBox="1">
+                        <a:spLocks noChangeArrowheads="1"/>
+                      </wps:cNvSpPr>
+                      <wps:spPr bwMode="auto">
+                        <a:xfrm>
+                          <a:off x="0" y="0"/>
+                          <a:ext cx="2360930" cy="447675"/>
+                        </a:xfrm>
+                        <a:prstGeom prst="rect">
+                          <a:avLst/>
+                        </a:prstGeom>
+                        <a:solidFill>
+                          <a:srgbClr val="FFFFFF"/>
+                        </a:solidFill>
+                        <a:ln w="9525">
+                          <a:solidFill>
+                            <a:srgbClr val="000000"/>
+                          </a:solidFill>
+                          <a:miter lim="800000"/>
+                          <a:headEnd/>
+                          <a:tailEnd/>
+                        </a:ln>
+                      </wps:spPr>
+                      <wps:txbx>
+                        <w:txbxContent>
+                          <w:p>
+                            <w:pPr>
+                              <w:jc w:val="center"/>
+                              <w:rPr>
+                                <w:lang w:val="en-US"/>
+                              </w:rPr>
+                            </w:pPr>
+                            <w:r>
+                              <w:rPr>
+                                <w:lang w:val="en-US"/>
+                              </w:rPr>
+                              <w:t xml:space="preserve">Prompt 2: </w:t>
+                            </w:r>
+                            <w:r>
+                              <w:rPr>
+                                <w:lang w:val="en-US"/>
+                              </w:rPr>
+                              <w:br/>
+                              <w:t>With inclusion/exclusion criertion 2</w:t>
+                            </w:r>
+                          </w:p>
+                        </w:txbxContent>
+                      </wps:txbx>
+                      <wps:bodyPr rot="0" vert="horz" wrap="square" lIns="91440" tIns="45720" rIns="91440" bIns="45720" anchor="t" anchorCtr="0">
+                        <a:noAutofit/>
+                      </wps:bodyPr>
+                    </wps:wsp>
+                  </a:graphicData>
+                </a:graphic>
+                <wp14:sizeRelH relativeFrom="margin">
+                  <wp14:pctWidth>40000</wp14:pctWidth>
+                </wp14:sizeRelH>
+                <wp14:sizeRelV relativeFrom="margin">
+                  <wp14:pctHeight>0</wp14:pctHeight>
+                </wp14:sizeRelV>
+              </wp:anchor>
+            </w:drawing>
+          </mc:Choice>
+          <mc:Fallback>
+            <w:pict>
+              <v:shape w14:anchorId="5E967F38" id="_x0000_s1028" type="#_x0000_t202" style="position:absolute;margin-left:60.55pt;margin-top:10.05pt;width:185.9pt;height:35.25pt;z-index:251666432;visibility:visible;mso-wrap-style:square;mso-width-percent:400;mso-height-percent:0;mso-wrap-distance-left:9pt;mso-wrap-distance-top:3.6pt;mso-wrap-distance-right:9pt;mso-wrap-distance-bottom:3.6pt;mso-position-horizontal:absolute;mso-position-horizontal-relative:margin;mso-position-vertical:absolute;mso-position-vertical-relative:text;mso-width-percent:400;mso-height-percent:0;mso-width-relative:margin;mso-height-relative:margin;v-text-anchor:top" o:gfxdata="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">
+                <v:textbox>
+                  <w:txbxContent>
+                    <w:p>
+                      <w:pPr>
+                        <w:jc w:val="center"/>
+                        <w:rPr>
+                          <w:lang w:val="en-US"/>
+                        </w:rPr>
+                      </w:pPr>
+                      <w:r>
+                        <w:rPr>
+                          <w:lang w:val="en-US"/>
+                        </w:rPr>
+                        <w:t xml:space="preserve">Prompt 2: </w:t>
+                      </w:r>
+                      <w:r>
+                        <w:rPr>
+                          <w:lang w:val="en-US"/>
+                        </w:rPr>
+                        <w:br/>
+                        <w:t>With inclusion/exclusion criertion 2</w:t>
+                      </w:r>
+                    </w:p>
+                  </w:txbxContent>
+                </v:textbox>
+                <w10:wrap type="square" anchorx="margin"/>
+              </v:shape>
+            </w:pict>
+          </mc:Fallback>
+        </mc:AlternateContent>
+      </w:r>
+    </w:p>
+    <w:p>
+      <w:pPr>
+        <w:spacing w:after="0" w:line="360" w:lineRule="auto"/>
+        <w:rPr>
+          <w:b/>
+          <w:i/>
+          <w:lang w:val="en-US"/>
+        </w:rPr>
+      </w:pPr>
+      <w:r>
+        <w:rPr>
+          <w:b/>
+          <w:noProof/>
+        </w:rPr>
+        <mc:AlternateContent>
+          <mc:Choice Requires="wps">
+            <w:drawing>
+              <wp:anchor distT="45720" distB="45720" distL="114300" distR="114300" simplePos="0" relativeHeight="251663360" behindDoc="0" locked="0" layoutInCell="1" allowOverlap="1" wp14:anchorId="3B2E0B43" wp14:editId="7072E187">
+                <wp:simplePos x="0" y="0"/>
+                <wp:positionH relativeFrom="page">
+                  <wp:posOffset>4495800</wp:posOffset>
+                </wp:positionH>
+                <wp:positionV relativeFrom="paragraph">
+                  <wp:posOffset>134620</wp:posOffset>
+                </wp:positionV>
+                <wp:extent cx="1543050" cy="876300"/>
+                <wp:effectExtent l="0" t="0" r="19050" b="19050"/>
+                <wp:wrapSquare wrapText="bothSides"/>
+                <wp:docPr id="58" name="Text Box 2"/>
+                <wp:cNvGraphicFramePr>
+                  <a:graphicFrameLocks xmlns:a="http://schemas.openxmlformats.org/drawingml/2006/main"/>
+                </wp:cNvGraphicFramePr>
+                <a:graphic xmlns:a="http://schemas.openxmlformats.org/drawingml/2006/main">
+                  <a:graphicData uri="http://schemas.microsoft.com/office/word/2010/wordprocessingShape">
+                    <wps:wsp>
+                      <wps:cNvSpPr txBox="1">
+                        <a:spLocks noChangeArrowheads="1"/>
+                      </wps:cNvSpPr>
+                      <wps:spPr bwMode="auto">
+                        <a:xfrm>
+                          <a:off x="0" y="0"/>
+                          <a:ext cx="1543050" cy="876300"/>
+                        </a:xfrm>
+                        <a:prstGeom prst="rect">
+                          <a:avLst/>
+                        </a:prstGeom>
+                        <a:solidFill>
+                          <a:srgbClr val="FFFFFF"/>
+                        </a:solidFill>
+                        <a:ln w="9525">
+                          <a:solidFill>
+                            <a:srgbClr val="000000"/>
+                          </a:solidFill>
+                          <a:miter lim="800000"/>
+                          <a:headEnd/>
+                          <a:tailEnd/>
+                        </a:ln>
+                      </wps:spPr>
+                      <wps:txbx>
+                        <w:txbxContent>
+                          <w:p>
+                            <w:pPr>
+                              <w:rPr>
+                                <w:i/>
+                                <w:lang w:val="en-US"/>
+                              </w:rPr>
+                            </w:pPr>
+                            <w:r>
+                              <w:rPr>
+                                <w:i/>
+                                <w:lang w:val="en-US"/>
+                              </w:rPr>
+                              <w:t>If included, the record moves to next prompt, otherwise the record is excluded</w:t>
+                            </w:r>
+                          </w:p>
+                          <w:p>
+                            <w:pPr>
+                              <w:rPr>
+                                <w:lang w:val="en-US"/>
+                              </w:rPr>
+                            </w:pPr>
+                          </w:p>
+                        </w:txbxContent>
+                      </wps:txbx>
+                      <wps:bodyPr rot="0" vert="horz" wrap="square" lIns="91440" tIns="45720" rIns="91440" bIns="45720" anchor="t" anchorCtr="0">
+                        <a:noAutofit/>
+                      </wps:bodyPr>
+                    </wps:wsp>
+                  </a:graphicData>
+                </a:graphic>
+                <wp14:sizeRelH relativeFrom="margin">
+                  <wp14:pctWidth>0</wp14:pctWidth>
+                </wp14:sizeRelH>
+                <wp14:sizeRelV relativeFrom="margin">
+                  <wp14:pctHeight>0</wp14:pctHeight>
+                </wp14:sizeRelV>
+              </wp:anchor>
+            </w:drawing>
+          </mc:Choice>
+          <mc:Fallback>
+            <w:pict>
+              <v:shape w14:anchorId="3B2E0B43" id="_x0000_s1029" type="#_x0000_t202" style="position:absolute;margin-left:354pt;margin-top:10.6pt;width:121.5pt;height:69pt;z-index:251663360;visibility:visible;mso-wrap-style:square;mso-width-percent:0;mso-height-percent:0;mso-wrap-distance-left:9pt;mso-wrap-distance-top:3.6pt;mso-wrap-distance-right:9pt;mso-wrap-distance-bottom:3.6pt;mso-position-horizontal:absolute;mso-position-horizontal-relative:page;mso-position-vertical:absolute;mso-position-vertical-relative:text;mso-width-percent:0;mso-height-percent:0;mso-width-relative:margin;mso-height-relative:margin;v-text-anchor:top" o:gfxdata="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">
+                <v:textbox>
+                  <w:txbxContent>
+                    <w:p>
+                      <w:pPr>
+                        <w:rPr>
+                          <w:i/>
+                          <w:lang w:val="en-US"/>
+                        </w:rPr>
+                      </w:pPr>
+                      <w:r>
+                        <w:rPr>
+                          <w:i/>
+                          <w:lang w:val="en-US"/>
+                        </w:rPr>
+                        <w:t>If included, the record moves to next prompt, otherwise the record is excluded</w:t>
+                      </w:r>
+                    </w:p>
+                    <w:p>
+                      <w:pPr>
+                        <w:rPr>
+                          <w:lang w:val="en-US"/>
+                        </w:rPr>
+                      </w:pPr>
+                    </w:p>
+                  </w:txbxContent>
+                </v:textbox>
+                <w10:wrap type="square" anchorx="page"/>
+              </v:shape>
+            </w:pict>
+          </mc:Fallback>
+        </mc:AlternateContent>
+      </w:r>
+      <w:r>
+        <w:rPr>
+          <w:b/>
+          <w:noProof/>
+        </w:rPr>
+        <mc:AlternateContent>
+          <mc:Choice Requires="wps">
+            <w:drawing>
+              <wp:anchor distT="0" distB="0" distL="114300" distR="114300" simplePos="0" relativeHeight="251661312" behindDoc="0" locked="0" layoutInCell="1" allowOverlap="1" wp14:anchorId="0242F03B" wp14:editId="5D06C865">
+                <wp:simplePos x="0" y="0"/>
+                <wp:positionH relativeFrom="column">
+                  <wp:posOffset>3219450</wp:posOffset>
+                </wp:positionH>
+                <wp:positionV relativeFrom="paragraph">
+                  <wp:posOffset>76200</wp:posOffset>
+                </wp:positionV>
+                <wp:extent cx="400050" cy="981075"/>
+                <wp:effectExtent l="0" t="0" r="38100" b="28575"/>
+                <wp:wrapNone/>
+                <wp:docPr id="59" name="Right Brace 59"/>
+                <wp:cNvGraphicFramePr/>
+                <a:graphic xmlns:a="http://schemas.openxmlformats.org/drawingml/2006/main">
+                  <a:graphicData uri="http://schemas.microsoft.com/office/word/2010/wordprocessingShape">
+                    <wps:wsp>
+                      <wps:cNvSpPr/>
+                      <wps:spPr>
+                        <a:xfrm>
+                          <a:off x="0" y="0"/>
+                          <a:ext cx="400050" cy="981075"/>
+                        </a:xfrm>
+                        <a:prstGeom prst="rightBrace">
+                          <a:avLst/>
+                        </a:prstGeom>
+                      </wps:spPr>
+                      <wps:style>
+                        <a:lnRef idx="1">
+                          <a:schemeClr val="dk1"/>
+                        </a:lnRef>
+                        <a:fillRef idx="0">
+                          <a:schemeClr val="dk1"/>
+                        </a:fillRef>
+                        <a:effectRef idx="0">
+                          <a:schemeClr val="dk1"/>
+                        </a:effectRef>
+                        <a:fontRef idx="minor">
+                          <a:schemeClr val="tx1"/>
+                        </a:fontRef>
+                      </wps:style>
+                      <wps:bodyPr rot="0" spcFirstLastPara="0" vertOverflow="overflow" horzOverflow="overflow" vert="horz" wrap="square" lIns="91440" tIns="45720" rIns="91440" bIns="45720" numCol="1" spcCol="0" rtlCol="0" fromWordArt="0" anchor="ctr" anchorCtr="0" forceAA="0" compatLnSpc="1">
+                        <a:prstTxWarp prst="textNoShape">
+                          <a:avLst/>
+                        </a:prstTxWarp>
+                        <a:noAutofit/>
+                      </wps:bodyPr>
+                    </wps:wsp>
+                  </a:graphicData>
+                </a:graphic>
+              </wp:anchor>
+            </w:drawing>
+          </mc:Choice>
+          <mc:Fallback>
+            <w:pict>
+              <v:shape w14:anchorId="373DD06E" id="Right Brace 59" o:spid="_x0000_s1026" type="#_x0000_t88" style="position:absolute;margin-left:253.5pt;margin-top:6pt;width:31.5pt;height:77.25pt;z-index:251661312;visibility:visible;mso-wrap-style:square;mso-wrap-distance-left:9pt;mso-wrap-distance-top:0;mso-wrap-distance-right:9pt;mso-wrap-distance-bottom:0;mso-position-horizontal:absolute;mso-position-horizontal-relative:text;mso-position-vertical:absolute;mso-position-vertical-relative:text;v-text-anchor:middle" o:gfxdata="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" adj="734" strokecolor="black [3200]" strokeweight=".5pt">
+                <v:stroke joinstyle="miter"/>
+              </v:shape>
+            </w:pict>
+          </mc:Fallback>
+        </mc:AlternateContent>
+      </w:r>
+    </w:p>
+    <w:p>
+      <w:pPr>
+        <w:spacing w:after="0" w:line="360" w:lineRule="auto"/>
+        <w:rPr>
+          <w:b/>
+          <w:i/>
+          <w:lang w:val="en-US"/>
+        </w:rPr>
+      </w:pPr>
+      <w:r>
+        <w:rPr>
+          <w:b/>
+          <w:noProof/>
+        </w:rPr>
+        <mc:AlternateContent>
+          <mc:Choice Requires="wps">
+            <w:drawing>
+              <wp:anchor distT="0" distB="0" distL="114300" distR="114300" simplePos="0" relativeHeight="251670528" behindDoc="0" locked="0" layoutInCell="1" allowOverlap="1" wp14:anchorId="6842B70A" wp14:editId="6274DE23">
+                <wp:simplePos x="0" y="0"/>
+                <wp:positionH relativeFrom="margin">
+                  <wp:posOffset>1974215</wp:posOffset>
+                </wp:positionH>
+                <wp:positionV relativeFrom="paragraph">
+                  <wp:posOffset>99060</wp:posOffset>
+                </wp:positionV>
+                <wp:extent cx="9525" cy="542925"/>
+                <wp:effectExtent l="38100" t="0" r="66675" b="47625"/>
+                <wp:wrapNone/>
+                <wp:docPr id="60" name="Straight Arrow Connector 60"/>
+                <wp:cNvGraphicFramePr/>
+                <a:graphic xmlns:a="http://schemas.openxmlformats.org/drawingml/2006/main">
+                  <a:graphicData uri="http://schemas.microsoft.com/office/word/2010/wordprocessingShape">
+                    <wps:wsp>
+                      <wps:cNvCnPr/>
+                      <wps:spPr>
+                        <a:xfrm>
+                          <a:off x="0" y="0"/>
+                          <a:ext cx="9525" cy="542925"/>
+                        </a:xfrm>
+                        <a:prstGeom prst="straightConnector1">
+                          <a:avLst/>
+                        </a:prstGeom>
+                        <a:ln>
+                          <a:tailEnd type="triangle"/>
+                        </a:ln>
+                      </wps:spPr>
+                      <wps:style>
+                        <a:lnRef idx="1">
+                          <a:schemeClr val="dk1"/>
+                        </a:lnRef>
+                        <a:fillRef idx="0">
+                          <a:schemeClr val="dk1"/>
+                        </a:fillRef>
+                        <a:effectRef idx="0">
+                          <a:schemeClr val="dk1"/>
+                        </a:effectRef>
+                        <a:fontRef idx="minor">
+                          <a:schemeClr val="tx1"/>
+                        </a:fontRef>
+                      </wps:style>
+                      <wps:bodyPr/>
+                    </wps:wsp>
+                  </a:graphicData>
+                </a:graphic>
+              </wp:anchor>
+            </w:drawing>
+          </mc:Choice>
+          <mc:Fallback>
+            <w:pict>
+              <v:shape w14:anchorId="4C8DDD85" id="Straight Arrow Connector 60" o:spid="_x0000_s1026" type="#_x0000_t32" style="position:absolute;margin-left:155.45pt;margin-top:7.8pt;width:.75pt;height:42.75pt;z-index:251670528;visibility:visible;mso-wrap-style:square;mso-wrap-distance-left:9pt;mso-wrap-distance-top:0;mso-wrap-distance-right:9pt;mso-wrap-distance-bottom:0;mso-position-horizontal:absolute;mso-position-horizontal-relative:margin;mso-position-vertical:absolute;mso-position-vertical-relative:text" o:gfxdata="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" strokecolor="black [3200]" strokeweight=".5pt">
+                <v:stroke endarrow="block" joinstyle="miter"/>
+                <w10:wrap anchorx="margin"/>
+              </v:shape>
+            </w:pict>
+          </mc:Fallback>
+        </mc:AlternateContent>
+      </w:r>
+    </w:p>
+    <w:p>
+      <w:pPr>
+        <w:spacing w:after="0" w:line="360" w:lineRule="auto"/>
+        <w:rPr>
+          <w:b/>
+          <w:i/>
+          <w:lang w:val="en-US"/>
+        </w:rPr>
+      </w:pPr>
+    </w:p>
+    <w:p>
+      <w:pPr>
+        <w:spacing w:after="0" w:line="360" w:lineRule="auto"/>
+        <w:rPr>
+          <w:b/>
+          <w:i/>
+          <w:lang w:val="en-US"/>
+        </w:rPr>
+      </w:pPr>
+      <w:r>
+        <w:rPr>
+          <w:b/>
+          <w:noProof/>
+        </w:rPr>
+        <mc:AlternateContent>
+          <mc:Choice Requires="wps">
+            <w:drawing>
+              <wp:anchor distT="45720" distB="45720" distL="114300" distR="114300" simplePos="0" relativeHeight="251667456" behindDoc="0" locked="0" layoutInCell="1" allowOverlap="1" wp14:anchorId="387AC6F2" wp14:editId="592F10C6">
+                <wp:simplePos x="0" y="0"/>
+                <wp:positionH relativeFrom="margin">
+                  <wp:posOffset>788035</wp:posOffset>
+                </wp:positionH>
+                <wp:positionV relativeFrom="paragraph">
+                  <wp:posOffset>114300</wp:posOffset>
+                </wp:positionV>
+                <wp:extent cx="2360930" cy="447675"/>
+                <wp:effectExtent l="0" t="0" r="28575" b="28575"/>
+                <wp:wrapSquare wrapText="bothSides"/>
+                <wp:docPr id="61" name="Text Box 2"/>
+                <wp:cNvGraphicFramePr>
+                  <a:graphicFrameLocks xmlns:a="http://schemas.openxmlformats.org/drawingml/2006/main"/>
+                </wp:cNvGraphicFramePr>
+                <a:graphic xmlns:a="http://schemas.openxmlformats.org/drawingml/2006/main">
+                  <a:graphicData uri="http://schemas.microsoft.com/office/word/2010/wordprocessingShape">
+                    <wps:wsp>
+                      <wps:cNvSpPr txBox="1">
+                        <a:spLocks noChangeArrowheads="1"/>
+                      </wps:cNvSpPr>
+                      <wps:spPr bwMode="auto">
+                        <a:xfrm>
+                          <a:off x="0" y="0"/>
+                          <a:ext cx="2360930" cy="447675"/>
+                        </a:xfrm>
+                        <a:prstGeom prst="rect">
+                          <a:avLst/>
+                        </a:prstGeom>
+                        <a:solidFill>
+                          <a:srgbClr val="FFFFFF"/>
+                        </a:solidFill>
+                        <a:ln w="9525">
+                          <a:solidFill>
+                            <a:srgbClr val="000000"/>
+                          </a:solidFill>
+                          <a:miter lim="800000"/>
+                          <a:headEnd/>
+                          <a:tailEnd/>
+                        </a:ln>
+                      </wps:spPr>
+                      <wps:txbx>
+                        <w:txbxContent>
+                          <w:p>
+                            <w:pPr>
+                              <w:jc w:val="center"/>
+                              <w:rPr>
+                                <w:lang w:val="en-US"/>
+                              </w:rPr>
+                            </w:pPr>
+                            <w:r>
+                              <w:rPr>
+                                <w:lang w:val="en-US"/>
+                              </w:rPr>
+                              <w:t xml:space="preserve">Prompt 3: </w:t>
+                            </w:r>
+                            <w:r>
+                              <w:rPr>
+                                <w:lang w:val="en-US"/>
+                              </w:rPr>
+                              <w:br/>
+                              <w:t>With inclusion/exclusion criertion 3</w:t>
+                            </w:r>
+                          </w:p>
+                        </w:txbxContent>
+                      </wps:txbx>
+                      <wps:bodyPr rot="0" vert="horz" wrap="square" lIns="91440" tIns="45720" rIns="91440" bIns="45720" anchor="t" anchorCtr="0">
+                        <a:noAutofit/>
+                      </wps:bodyPr>
+                    </wps:wsp>
+                  </a:graphicData>
+                </a:graphic>
+                <wp14:sizeRelH relativeFrom="margin">
+                  <wp14:pctWidth>40000</wp14:pctWidth>
+                </wp14:sizeRelH>
+                <wp14:sizeRelV relativeFrom="margin">
+                  <wp14:pctHeight>0</wp14:pctHeight>
+                </wp14:sizeRelV>
+              </wp:anchor>
+            </w:drawing>
+          </mc:Choice>
+          <mc:Fallback>
+            <w:pict>
+              <v:shape w14:anchorId="387AC6F2" id="_x0000_s1030" type="#_x0000_t202" style="position:absolute;margin-left:62.05pt;margin-top:9pt;width:185.9pt;height:35.25pt;z-index:251667456;visibility:visible;mso-wrap-style:square;mso-width-percent:400;mso-height-percent:0;mso-wrap-distance-left:9pt;mso-wrap-distance-top:3.6pt;mso-wrap-distance-right:9pt;mso-wrap-distance-bottom:3.6pt;mso-position-horizontal:absolute;mso-position-horizontal-relative:margin;mso-position-vertical:absolute;mso-position-vertical-relative:text;mso-width-percent:400;mso-height-percent:0;mso-width-relative:margin;mso-height-relative:margin;v-text-anchor:top" o:gfxdata="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">
+                <v:textbox>
+                  <w:txbxContent>
+                    <w:p>
+                      <w:pPr>
+                        <w:jc w:val="center"/>
+                        <w:rPr>
+                          <w:lang w:val="en-US"/>
+                        </w:rPr>
+                      </w:pPr>
+                      <w:r>
+                        <w:rPr>
+                          <w:lang w:val="en-US"/>
+                        </w:rPr>
+                        <w:t xml:space="preserve">Prompt 3: </w:t>
+                      </w:r>
+                      <w:r>
+                        <w:rPr>
+                          <w:lang w:val="en-US"/>
+                        </w:rPr>
+                        <w:br/>
+                        <w:t>With inclusion/exclusion criertion 3</w:t>
+                      </w:r>
+                    </w:p>
+                  </w:txbxContent>
+                </v:textbox>
+                <w10:wrap type="square" anchorx="margin"/>
+              </v:shape>
+            </w:pict>
+          </mc:Fallback>
+        </mc:AlternateContent>
+      </w:r>
+    </w:p>
+    <w:p>
+      <w:pPr>
+        <w:spacing w:after="0" w:line="360" w:lineRule="auto"/>
+        <w:rPr>
+          <w:b/>
+          <w:i/>
+          <w:lang w:val="en-US"/>
+        </w:rPr>
+      </w:pPr>
+      <w:r>
+        <w:rPr>
+          <w:b/>
+          <w:noProof/>
+        </w:rPr>
+        <w:lastRenderedPageBreak/>
+        <mc:AlternateContent>
+          <mc:Choice Requires="wps">
+            <w:drawing>
+              <wp:anchor distT="45720" distB="45720" distL="114300" distR="114300" simplePos="0" relativeHeight="251664384" behindDoc="0" locked="0" layoutInCell="1" allowOverlap="1" wp14:anchorId="7DA3541E" wp14:editId="7DDEFB14">
+                <wp:simplePos x="0" y="0"/>
+                <wp:positionH relativeFrom="page">
+                  <wp:posOffset>4533900</wp:posOffset>
+                </wp:positionH>
+                <wp:positionV relativeFrom="paragraph">
+                  <wp:posOffset>254635</wp:posOffset>
+                </wp:positionV>
+                <wp:extent cx="1552575" cy="828675"/>
+                <wp:effectExtent l="0" t="0" r="28575" b="28575"/>
+                <wp:wrapSquare wrapText="bothSides"/>
+                <wp:docPr id="62" name="Text Box 2"/>
+                <wp:cNvGraphicFramePr>
+                  <a:graphicFrameLocks xmlns:a="http://schemas.openxmlformats.org/drawingml/2006/main"/>
+                </wp:cNvGraphicFramePr>
+                <a:graphic xmlns:a="http://schemas.openxmlformats.org/drawingml/2006/main">
+                  <a:graphicData uri="http://schemas.microsoft.com/office/word/2010/wordprocessingShape">
+                    <wps:wsp>
+                      <wps:cNvSpPr txBox="1">
+                        <a:spLocks noChangeArrowheads="1"/>
+                      </wps:cNvSpPr>
+                      <wps:spPr bwMode="auto">
+                        <a:xfrm>
+                          <a:off x="0" y="0"/>
+                          <a:ext cx="1552575" cy="828675"/>
+                        </a:xfrm>
+                        <a:prstGeom prst="rect">
+                          <a:avLst/>
+                        </a:prstGeom>
+                        <a:solidFill>
+                          <a:srgbClr val="FFFFFF"/>
+                        </a:solidFill>
+                        <a:ln w="9525">
+                          <a:solidFill>
+                            <a:srgbClr val="000000"/>
+                          </a:solidFill>
+                          <a:miter lim="800000"/>
+                          <a:headEnd/>
+                          <a:tailEnd/>
+                        </a:ln>
+                      </wps:spPr>
+                      <wps:txbx>
+                        <w:txbxContent>
+                          <w:p>
+                            <w:pPr>
+                              <w:spacing w:after="0"/>
+                            </w:pPr>
+                          </w:p>
+                          <w:p>
+                            <w:pPr>
+                              <w:spacing w:after="0"/>
+                              <w:rPr>
+                                <w:i/>
+                              </w:rPr>
+                            </w:pPr>
+                            <w:r>
+                              <w:rPr>
+                                <w:i/>
+                              </w:rPr>
+                              <w:t>Continue as long as necessary</w:t>
+                            </w:r>
+                          </w:p>
+                        </w:txbxContent>
+                      </wps:txbx>
+                      <wps:bodyPr rot="0" vert="horz" wrap="square" lIns="91440" tIns="45720" rIns="91440" bIns="45720" anchor="t" anchorCtr="0">
+                        <a:noAutofit/>
+                      </wps:bodyPr>
+                    </wps:wsp>
+                  </a:graphicData>
+                </a:graphic>
+                <wp14:sizeRelH relativeFrom="margin">
+                  <wp14:pctWidth>0</wp14:pctWidth>
+                </wp14:sizeRelH>
+                <wp14:sizeRelV relativeFrom="margin">
+                  <wp14:pctHeight>0</wp14:pctHeight>
+                </wp14:sizeRelV>
+              </wp:anchor>
+            </w:drawing>
+          </mc:Choice>
+          <mc:Fallback>
+            <w:pict>
+              <v:shape w14:anchorId="7DA3541E" id="_x0000_s1031" type="#_x0000_t202" style="position:absolute;margin-left:357pt;margin-top:20.05pt;width:122.25pt;height:65.25pt;z-index:251664384;visibility:visible;mso-wrap-style:square;mso-width-percent:0;mso-height-percent:0;mso-wrap-distance-left:9pt;mso-wrap-distance-top:3.6pt;mso-wrap-distance-right:9pt;mso-wrap-distance-bottom:3.6pt;mso-position-horizontal:absolute;mso-position-horizontal-relative:page;mso-position-vertical:absolute;mso-position-vertical-relative:text;mso-width-percent:0;mso-height-percent:0;mso-width-relative:margin;mso-height-relative:margin;v-text-anchor:top" o:gfxdata="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">
+                <v:textbox>
+                  <w:txbxContent>
+                    <w:p>
+                      <w:pPr>
+                        <w:spacing w:after="0"/>
+                      </w:pPr>
+                    </w:p>
+                    <w:p>
+                      <w:pPr>
+                        <w:spacing w:after="0"/>
+                        <w:rPr>
+                          <w:i/>
+                        </w:rPr>
+                      </w:pPr>
+                      <w:r>
+                        <w:rPr>
+                          <w:i/>
+                        </w:rPr>
+                        <w:t>Continue as long as necessary</w:t>
+                      </w:r>
+                    </w:p>
+                  </w:txbxContent>
+                </v:textbox>
+                <w10:wrap type="square" anchorx="page"/>
+              </v:shape>
+            </w:pict>
+          </mc:Fallback>
+        </mc:AlternateContent>
+      </w:r>
+      <w:r>
+        <w:rPr>
+          <w:b/>
+          <w:noProof/>
+        </w:rPr>
+        <mc:AlternateContent>
+          <mc:Choice Requires="wps">
+            <w:drawing>
+              <wp:anchor distT="0" distB="0" distL="114300" distR="114300" simplePos="0" relativeHeight="251662336" behindDoc="0" locked="0" layoutInCell="1" allowOverlap="1" wp14:anchorId="6E533BF4" wp14:editId="0A2FEC11">
+                <wp:simplePos x="0" y="0"/>
+                <wp:positionH relativeFrom="column">
+                  <wp:posOffset>3242310</wp:posOffset>
+                </wp:positionH>
+                <wp:positionV relativeFrom="paragraph">
+                  <wp:posOffset>197485</wp:posOffset>
+                </wp:positionV>
+                <wp:extent cx="400050" cy="981075"/>
+                <wp:effectExtent l="0" t="0" r="38100" b="28575"/>
+                <wp:wrapNone/>
+                <wp:docPr id="63" name="Right Brace 63"/>
+                <wp:cNvGraphicFramePr/>
+                <a:graphic xmlns:a="http://schemas.openxmlformats.org/drawingml/2006/main">
+                  <a:graphicData uri="http://schemas.microsoft.com/office/word/2010/wordprocessingShape">
+                    <wps:wsp>
+                      <wps:cNvSpPr/>
+                      <wps:spPr>
+                        <a:xfrm>
+                          <a:off x="0" y="0"/>
+                          <a:ext cx="400050" cy="981075"/>
+                        </a:xfrm>
+                        <a:prstGeom prst="rightBrace">
+                          <a:avLst/>
+                        </a:prstGeom>
+                      </wps:spPr>
+                      <wps:style>
+                        <a:lnRef idx="1">
+                          <a:schemeClr val="dk1"/>
+                        </a:lnRef>
+                        <a:fillRef idx="0">
+                          <a:schemeClr val="dk1"/>
+                        </a:fillRef>
+                        <a:effectRef idx="0">
+                          <a:schemeClr val="dk1"/>
+                        </a:effectRef>
+                        <a:fontRef idx="minor">
+                          <a:schemeClr val="tx1"/>
+                        </a:fontRef>
+                      </wps:style>
+                      <wps:bodyPr rot="0" spcFirstLastPara="0" vertOverflow="overflow" horzOverflow="overflow" vert="horz" wrap="square" lIns="91440" tIns="45720" rIns="91440" bIns="45720" numCol="1" spcCol="0" rtlCol="0" fromWordArt="0" anchor="ctr" anchorCtr="0" forceAA="0" compatLnSpc="1">
+                        <a:prstTxWarp prst="textNoShape">
+                          <a:avLst/>
+                        </a:prstTxWarp>
+                        <a:noAutofit/>
+                      </wps:bodyPr>
+                    </wps:wsp>
+                  </a:graphicData>
+                </a:graphic>
+              </wp:anchor>
+            </w:drawing>
+          </mc:Choice>
+          <mc:Fallback>
+            <w:pict>
+              <v:shape w14:anchorId="33363007" id="Right Brace 63" o:spid="_x0000_s1026" type="#_x0000_t88" style="position:absolute;margin-left:255.3pt;margin-top:15.55pt;width:31.5pt;height:77.25pt;z-index:251662336;visibility:visible;mso-wrap-style:square;mso-wrap-distance-left:9pt;mso-wrap-distance-top:0;mso-wrap-distance-right:9pt;mso-wrap-distance-bottom:0;mso-position-horizontal:absolute;mso-position-horizontal-relative:text;mso-position-vertical:absolute;mso-position-vertical-relative:text;v-text-anchor:middle" o:gfxdata="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" adj="734" strokecolor="black [3200]" strokeweight=".5pt">
+                <v:stroke joinstyle="miter"/>
+              </v:shape>
+            </w:pict>
+          </mc:Fallback>
+        </mc:AlternateContent>
+      </w:r>
+    </w:p>
+    <w:p>
+      <w:pPr>
+        <w:spacing w:after="0" w:line="360" w:lineRule="auto"/>
+        <w:rPr>
+          <w:b/>
+          <w:i/>
+          <w:lang w:val="en-US"/>
+        </w:rPr>
+      </w:pPr>
+      <w:r>
+        <w:rPr>
+          <w:b/>
+          <w:noProof/>
+        </w:rPr>
+        <mc:AlternateContent>
+          <mc:Choice Requires="wps">
+            <w:drawing>
+              <wp:anchor distT="0" distB="0" distL="114300" distR="114300" simplePos="0" relativeHeight="251671552" behindDoc="0" locked="0" layoutInCell="1" allowOverlap="1" wp14:anchorId="6B7FF55B" wp14:editId="26F49234">
+                <wp:simplePos x="0" y="0"/>
+                <wp:positionH relativeFrom="margin">
+                  <wp:posOffset>2002790</wp:posOffset>
+                </wp:positionH>
+                <wp:positionV relativeFrom="paragraph">
+                  <wp:posOffset>38735</wp:posOffset>
+                </wp:positionV>
+                <wp:extent cx="9525" cy="542925"/>
+                <wp:effectExtent l="38100" t="0" r="66675" b="47625"/>
+                <wp:wrapNone/>
+                <wp:docPr id="192" name="Straight Arrow Connector 192"/>
+                <wp:cNvGraphicFramePr/>
+                <a:graphic xmlns:a="http://schemas.openxmlformats.org/drawingml/2006/main">
+                  <a:graphicData uri="http://schemas.microsoft.com/office/word/2010/wordprocessingShape">
+                    <wps:wsp>
+                      <wps:cNvCnPr/>
+                      <wps:spPr>
+                        <a:xfrm>
+                          <a:off x="0" y="0"/>
+                          <a:ext cx="9525" cy="542925"/>
+                        </a:xfrm>
+                        <a:prstGeom prst="straightConnector1">
+                          <a:avLst/>
+                        </a:prstGeom>
+                        <a:ln>
+                          <a:prstDash val="lgDash"/>
+                          <a:tailEnd type="triangle"/>
+                        </a:ln>
+                      </wps:spPr>
+                      <wps:style>
+                        <a:lnRef idx="1">
+                          <a:schemeClr val="dk1"/>
+                        </a:lnRef>
+                        <a:fillRef idx="0">
+                          <a:schemeClr val="dk1"/>
+                        </a:fillRef>
+                        <a:effectRef idx="0">
+                          <a:schemeClr val="dk1"/>
+                        </a:effectRef>
+                        <a:fontRef idx="minor">
+                          <a:schemeClr val="tx1"/>
+                        </a:fontRef>
+                      </wps:style>
+                      <wps:bodyPr/>
+                    </wps:wsp>
+                  </a:graphicData>
+                </a:graphic>
+              </wp:anchor>
+            </w:drawing>
+          </mc:Choice>
+          <mc:Fallback>
+            <w:pict>
+              <v:shape w14:anchorId="27E5FF3D" id="Straight Arrow Connector 192" o:spid="_x0000_s1026" type="#_x0000_t32" style="position:absolute;margin-left:157.7pt;margin-top:3.05pt;width:.75pt;height:42.75pt;z-index:251671552;visibility:visible;mso-wrap-style:square;mso-wrap-distance-left:9pt;mso-wrap-distance-top:0;mso-wrap-distance-right:9pt;mso-wrap-distance-bottom:0;mso-position-horizontal:absolute;mso-position-horizontal-relative:margin;mso-position-vertical:absolute;mso-position-vertical-relative:text" o:gfxdata="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" strokecolor="black [3200]" strokeweight=".5pt">
+                <v:stroke dashstyle="longDash" endarrow="block" joinstyle="miter"/>
+                <w10:wrap anchorx="margin"/>
+              </v:shape>
+            </w:pict>
+          </mc:Fallback>
+        </mc:AlternateContent>
+      </w:r>
+    </w:p>
+    <w:p>
+      <w:pPr>
+        <w:spacing w:after="0" w:line="360" w:lineRule="auto"/>
+        <w:rPr>
+          <w:b/>
+          <w:i/>
+          <w:lang w:val="en-US"/>
+        </w:rPr>
+      </w:pPr>
+    </w:p>
+    <w:p>
+      <w:pPr>
+        <w:spacing w:after="0" w:line="360" w:lineRule="auto"/>
+        <w:rPr>
+          <w:b/>
+          <w:i/>
+          <w:lang w:val="en-US"/>
+        </w:rPr>
+      </w:pPr>
+      <w:r>
+        <w:rPr>
+          <w:b/>
+          <w:noProof/>
+        </w:rPr>
+        <mc:AlternateContent>
+          <mc:Choice Requires="wps">
+            <w:drawing>
+              <wp:anchor distT="45720" distB="45720" distL="114300" distR="114300" simplePos="0" relativeHeight="251668480" behindDoc="0" locked="0" layoutInCell="1" allowOverlap="1" wp14:anchorId="0F99AF55" wp14:editId="15E80C93">
+                <wp:simplePos x="0" y="0"/>
+                <wp:positionH relativeFrom="margin">
+                  <wp:posOffset>826135</wp:posOffset>
+                </wp:positionH>
+                <wp:positionV relativeFrom="paragraph">
+                  <wp:posOffset>120650</wp:posOffset>
+                </wp:positionV>
+                <wp:extent cx="2360930" cy="447675"/>
+                <wp:effectExtent l="0" t="0" r="28575" b="28575"/>
+                <wp:wrapSquare wrapText="bothSides"/>
+                <wp:docPr id="193" name="Text Box 2"/>
+                <wp:cNvGraphicFramePr>
+                  <a:graphicFrameLocks xmlns:a="http://schemas.openxmlformats.org/drawingml/2006/main"/>
+                </wp:cNvGraphicFramePr>
+                <a:graphic xmlns:a="http://schemas.openxmlformats.org/drawingml/2006/main">
+                  <a:graphicData uri="http://schemas.microsoft.com/office/word/2010/wordprocessingShape">
+                    <wps:wsp>
+                      <wps:cNvSpPr txBox="1">
+                        <a:spLocks noChangeArrowheads="1"/>
+                      </wps:cNvSpPr>
+                      <wps:spPr bwMode="auto">
+                        <a:xfrm>
+                          <a:off x="0" y="0"/>
+                          <a:ext cx="2360930" cy="447675"/>
+                        </a:xfrm>
+                        <a:prstGeom prst="rect">
+                          <a:avLst/>
+                        </a:prstGeom>
+                        <a:solidFill>
+                          <a:srgbClr val="FFFFFF"/>
+                        </a:solidFill>
+                        <a:ln w="9525">
+                          <a:solidFill>
+                            <a:srgbClr val="000000"/>
+                          </a:solidFill>
+                          <a:miter lim="800000"/>
+                          <a:headEnd/>
+                          <a:tailEnd/>
+                        </a:ln>
+                      </wps:spPr>
+                      <wps:txbx>
+                        <w:txbxContent>
+                          <w:p>
+                            <w:pPr>
+                              <w:jc w:val="center"/>
+                              <w:rPr>
+                                <w:lang w:val="en-US"/>
+                              </w:rPr>
+                            </w:pPr>
+                            <w:r>
+                              <w:rPr>
+                                <w:lang w:val="en-US"/>
+                              </w:rPr>
+                              <w:t xml:space="preserve">Prompt x: </w:t>
+                            </w:r>
+                            <w:r>
+                              <w:rPr>
+                                <w:lang w:val="en-US"/>
+                              </w:rPr>
+                              <w:br/>
+                              <w:t>With inclusion/exclusion criertion x</w:t>
+                            </w:r>
+                          </w:p>
+                        </w:txbxContent>
+                      </wps:txbx>
+                      <wps:bodyPr rot="0" vert="horz" wrap="square" lIns="91440" tIns="45720" rIns="91440" bIns="45720" anchor="t" anchorCtr="0">
+                        <a:noAutofit/>
+                      </wps:bodyPr>
+                    </wps:wsp>
+                  </a:graphicData>
+                </a:graphic>
+                <wp14:sizeRelH relativeFrom="margin">
+                  <wp14:pctWidth>40000</wp14:pctWidth>
+                </wp14:sizeRelH>
+                <wp14:sizeRelV relativeFrom="margin">
+                  <wp14:pctHeight>0</wp14:pctHeight>
+                </wp14:sizeRelV>
+              </wp:anchor>
+            </w:drawing>
+          </mc:Choice>
+          <mc:Fallback>
+            <w:pict>
+              <v:shape w14:anchorId="0F99AF55" id="_x0000_s1032" type="#_x0000_t202" style="position:absolute;margin-left:65.05pt;margin-top:9.5pt;width:185.9pt;height:35.25pt;z-index:251668480;visibility:visible;mso-wrap-style:square;mso-width-percent:400;mso-height-percent:0;mso-wrap-distance-left:9pt;mso-wrap-distance-top:3.6pt;mso-wrap-distance-right:9pt;mso-wrap-distance-bottom:3.6pt;mso-position-horizontal:absolute;mso-position-horizontal-relative:margin;mso-position-vertical:absolute;mso-position-vertical-relative:text;mso-width-percent:400;mso-height-percent:0;mso-width-relative:margin;mso-height-relative:margin;v-text-anchor:top" o:gfxdata="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">
+                <v:textbox>
+                  <w:txbxContent>
+                    <w:p>
+                      <w:pPr>
+                        <w:jc w:val="center"/>
+                        <w:rPr>
+                          <w:lang w:val="en-US"/>
+                        </w:rPr>
+                      </w:pPr>
+                      <w:r>
+                        <w:rPr>
+                          <w:lang w:val="en-US"/>
+                        </w:rPr>
+                        <w:t xml:space="preserve">Prompt x: </w:t>
+                      </w:r>
+                      <w:r>
+                        <w:rPr>
+                          <w:lang w:val="en-US"/>
+                        </w:rPr>
+                        <w:br/>
+                        <w:t>With inclusion/exclusion criertion x</w:t>
+                      </w:r>
+                    </w:p>
+                  </w:txbxContent>
+                </v:textbox>
+                <w10:wrap type="square" anchorx="margin"/>
+              </v:shape>
+            </w:pict>
+          </mc:Fallback>
+        </mc:AlternateContent>
+      </w:r>
+    </w:p>
+    <w:p>
+      <w:pPr>
+        <w:spacing w:after="0" w:line="360" w:lineRule="auto"/>
+        <w:jc w:val="both"/>
+        <w:rPr>
+          <w:lang w:val="en-US"/>
+        </w:rPr>
+      </w:pPr>
+    </w:p>
+    <w:bookmarkEnd w:id="69"/>
+    <w:p>
+      <w:pPr>
+        <w:spacing w:after="0" w:line="360" w:lineRule="auto"/>
+        <w:jc w:val="both"/>
+        <w:rPr>
+          <w:lang w:val="en-US"/>
+        </w:rPr>
+      </w:pPr>
+    </w:p>
+    <w:p>
+      <w:pPr>
+        <w:spacing w:after="0" w:line="360" w:lineRule="auto"/>
+        <w:jc w:val="both"/>
+        <w:rPr>
+          <w:lang w:val="en-US"/>
+        </w:rPr>
+      </w:pPr>
+      <w:r>
+        <w:rPr>
+          <w:lang w:val="en-US"/>
+        </w:rPr>
+        <w:t>If using hierarchical screening, we suggest ordering</w:t>
+      </w:r>
+      <w:r>
+        <w:rPr>
+          <w:lang w:val="en-US"/>
+        </w:rPr>
+        <w:t xml:space="preserve"> the prompts so that the prompts excluding the largest body of references appear first and prompts with more specific inclusion</w:t>
+      </w:r>
+      <w:del w:id="70" w:author="Julian Christensen" w:date="2024-08-14T16:47:00Z">
+        <w:r>
+          <w:rPr>
+            <w:lang w:val="en-US"/>
+          </w:rPr>
+          <w:delText>/exclusion</w:delText>
+        </w:r>
+      </w:del>
+      <w:r>
+        <w:rPr>
+          <w:lang w:val="en-US"/>
+        </w:rPr>
+        <w:t xml:space="preserve"> criteria </w:t>
+      </w:r>
+      <w:r>
+        <w:rPr>
+          <w:lang w:val="en-US"/>
+        </w:rPr>
+        <w:t>follow</w:t>
+      </w:r>
+      <w:del w:id="71" w:author="Julian Christensen" w:date="2024-08-14T16:48:00Z">
+        <w:r>
+          <w:rPr>
+            <w:lang w:val="en-US"/>
+          </w:rPr>
+          <w:delText>ing</w:delText>
+        </w:r>
+      </w:del>
+      <w:r>
+        <w:rPr>
+          <w:lang w:val="en-US"/>
+        </w:rPr>
+        <w:t xml:space="preserve"> </w:t>
+      </w:r>
+      <w:r>
+        <w:rPr>
+          <w:lang w:val="en-US"/>
+        </w:rPr>
+        <w:t xml:space="preserve">thereafter </w:t>
+      </w:r>
+      <w:r>
+        <w:rPr>
+          <w:lang w:val="en-US"/>
+        </w:rPr>
+        <w:fldChar w:fldCharType="begin" w:fldLock="1"/>
+      </w:r>
+      <w:r>
+        <w:rPr>
+          <w:lang w:val="en-US"/>
+        </w:rPr>
+        <w:instrText>ADDIN CSL_CITATION {"citationItems":[{"id":"ITEM-1","itemData":{"ISBN":"9781473929432","author":[{"dropping-particle":"","family":"Brunton","given":"Jeff","non-dropping-particle":"","parse-names":false,"suffix":""},{"dropping-particle":"","family":"Stansfield","given":"Claire","non-dropping-particle":"","parse-names":false,"suffix":""},{"dropping-particle":"","family":"Caird","given":"Jenny","non-dropping-particle":"","parse-names":false,"suffix":""},{"dropping-particle":"","family":"Thomas","given":"James","non-dropping-particle":"","parse-names":false,"suffix":""}],"chapter-number":"5","container-title":"An introduction to systematic reviews","edition":"2","editor":[{"dropping-particle":"","family":"Gough","given":"David","non-dropping-particle":"","parse-names":false,"suffix":""},{"dropping-particle":"","family":"Oliver","given":"Sandy","non-dropping-particle":"","parse-names":false,"suffix":""},{"dropping-particle":"","family":"Thomas","given":"James","non-dropping-particle":"","parse-names":false,"suffix":""}],"id":"ITEM-1","issued":{"date-parts":[["2017"]]},"page":"93-122","publisher":"Sage","publisher-place":"London; Los Angeles","title":"Finding relevant studies","type":"chapter"},"prefix":"as suggested by","uris":["http://www.mendeley.com/documents/?uuid=a82f8108-fb46-44bd-a7cf-3fa3578cacbc"]}],"mendeley":{"formattedCitation":"(as suggested by Brunton et al., 2017)","plainTextFormattedCitation":"(as suggested by Brunton et al., 2017)","previouslyFormattedCitation":"(as suggested by Brunton et al., 2017)"},"properties":{"noteIndex":0},"schema":"https://github.com/citation-style-language/schema/raw/master/csl-citation.json"}</w:instrText>
+      </w:r>
+      <w:r>
+        <w:rPr>
+          <w:lang w:val="en-US"/>
+        </w:rPr>
+        <w:fldChar w:fldCharType="separate"/>
+      </w:r>
+      <w:r>
+        <w:rPr>
+          <w:noProof/>
+          <w:lang w:val="en-US"/>
+        </w:rPr>
+        <w:t>(as suggested by Brunton et al., 2017)</w:t>
+      </w:r>
+      <w:r>
+        <w:rPr>
+          <w:lang w:val="en-US"/>
+        </w:rPr>
+        <w:fldChar w:fldCharType="end"/>
+      </w:r>
+      <w:r>
+        <w:rPr>
+          <w:lang w:val="en-US"/>
+        </w:rPr>
+        <w:t xml:space="preserve">. </w:t>
+      </w:r>
+      <w:r>
+        <w:rPr>
+          <w:lang w:val="en-US"/>
+        </w:rPr>
+        <w:t>This approach will be more efficient both in terms of money and time. A further side-effect of this approach is that all title and abstract records will be mapped on what exact inclusion</w:t>
+      </w:r>
+      <w:del w:id="72" w:author="Julian Christensen" w:date="2024-08-14T16:48:00Z">
+        <w:r>
+          <w:rPr>
+            <w:lang w:val="en-US"/>
+          </w:rPr>
+          <w:delText xml:space="preserve">/exclusion </w:delText>
+        </w:r>
+      </w:del>
+      <w:ins w:id="73" w:author="Julian Christensen" w:date="2024-08-14T16:48:00Z">
+        <w:r>
+          <w:rPr>
+            <w:lang w:val="en-US"/>
+          </w:rPr>
+          <w:t xml:space="preserve"> </w:t>
+        </w:r>
+      </w:ins>
+      <w:r>
+        <w:rPr>
+          <w:lang w:val="en-US"/>
+        </w:rPr>
+        <w:t>criteria they were excluded upon.</w:t>
+      </w:r>
+      <w:r>
+        <w:rPr>
+          <w:lang w:val="en-US"/>
+        </w:rPr>
+        <w:t xml:space="preserve"> However, a shortage of this screening approach is that it is strongly dependent on the quality of the used prompts. Although more costly, </w:t>
+      </w:r>
+      <w:commentRangeStart w:id="74"/>
+      <w:r>
+        <w:rPr>
+          <w:lang w:val="en-US"/>
+        </w:rPr>
+        <w:t>we</w:t>
+      </w:r>
+      <w:del w:id="75" w:author="Julian Christensen" w:date="2024-08-14T16:48:00Z">
+        <w:r>
+          <w:rPr>
+            <w:lang w:val="en-US"/>
+          </w:rPr>
+          <w:delText>,</w:delText>
+        </w:r>
+      </w:del>
+      <w:r>
+        <w:rPr>
+          <w:lang w:val="en-US"/>
+        </w:rPr>
+        <w:t xml:space="preserve"> therefore</w:t>
+      </w:r>
+      <w:del w:id="76" w:author="Julian Christensen" w:date="2024-08-14T16:48:00Z">
+        <w:r>
+          <w:rPr>
+            <w:lang w:val="en-US"/>
+          </w:rPr>
+          <w:delText>,</w:delText>
+        </w:r>
+      </w:del>
+      <w:r>
+        <w:rPr>
+          <w:lang w:val="en-US"/>
+        </w:rPr>
+        <w:t xml:space="preserve"> recommend using multi-prompt screening where </w:t>
+      </w:r>
+      <w:r>
+        <w:rPr>
+          <w:lang w:val="en-US"/>
+        </w:rPr>
+        <w:t xml:space="preserve">all title and abstract records </w:t>
+      </w:r>
+      <w:r>
+        <w:rPr>
+          <w:lang w:val="en-US"/>
+        </w:rPr>
+        <w:t xml:space="preserve">are </w:t>
+      </w:r>
+      <w:r>
+        <w:rPr>
+          <w:lang w:val="en-US"/>
+        </w:rPr>
+        <w:t>screened with all prompts</w:t>
+      </w:r>
+      <w:r>
+        <w:rPr>
+          <w:lang w:val="en-US"/>
+        </w:rPr>
+        <w:t xml:space="preserve">, since this </w:t>
+      </w:r>
+      <w:r>
+        <w:rPr>
+          <w:lang w:val="en-US"/>
+        </w:rPr>
+        <w:t>approach potentially guard</w:t>
+      </w:r>
+      <w:r>
+        <w:rPr>
+          <w:lang w:val="en-US"/>
+        </w:rPr>
+        <w:t>s</w:t>
+      </w:r>
+      <w:r>
+        <w:rPr>
+          <w:lang w:val="en-US"/>
+        </w:rPr>
+        <w:t xml:space="preserve"> against </w:t>
+      </w:r>
+      <w:r>
+        <w:rPr>
+          <w:lang w:val="en-US"/>
+        </w:rPr>
+        <w:t>insufficient</w:t>
+      </w:r>
+      <w:r>
+        <w:rPr>
+          <w:lang w:val="en-US"/>
+        </w:rPr>
+        <w:t xml:space="preserve"> prompting</w:t>
+      </w:r>
+      <w:commentRangeEnd w:id="74"/>
+      <w:r>
+        <w:rPr>
+          <w:rStyle w:val="CommentReference"/>
+        </w:rPr>
+        <w:commentReference w:id="74"/>
+      </w:r>
+      <w:r>
+        <w:rPr>
+          <w:lang w:val="en-US"/>
+        </w:rPr>
+        <w:t>. Assume</w:t>
+      </w:r>
+      <w:ins w:id="77" w:author="Julian Christensen" w:date="2024-08-14T16:49:00Z">
+        <w:r>
+          <w:rPr>
+            <w:lang w:val="en-US"/>
+          </w:rPr>
+          <w:t>,</w:t>
+        </w:r>
+      </w:ins>
+      <w:r>
+        <w:rPr>
+          <w:lang w:val="en-US"/>
+        </w:rPr>
+        <w:t xml:space="preserve"> </w:t>
+      </w:r>
+      <w:r>
+        <w:rPr>
+          <w:lang w:val="en-US"/>
+        </w:rPr>
+        <w:t>for example</w:t>
+      </w:r>
+      <w:ins w:id="78" w:author="Julian Christensen" w:date="2024-08-14T16:49:00Z">
+        <w:r>
+          <w:rPr>
+            <w:lang w:val="en-US"/>
+          </w:rPr>
+          <w:t>,</w:t>
+        </w:r>
+      </w:ins>
+      <w:r>
+        <w:rPr>
+          <w:lang w:val="en-US"/>
+        </w:rPr>
+        <w:t xml:space="preserve"> </w:t>
+      </w:r>
+      <w:r>
+        <w:rPr>
+          <w:lang w:val="en-US"/>
+        </w:rPr>
+        <w:t xml:space="preserve">that one made </w:t>
+      </w:r>
+      <w:r>
+        <w:rPr>
+          <w:lang w:val="en-US"/>
+        </w:rPr>
+        <w:t>six</w:t>
+      </w:r>
+      <w:r>
+        <w:rPr>
+          <w:lang w:val="en-US"/>
+        </w:rPr>
+        <w:t xml:space="preserve"> prompts</w:t>
+      </w:r>
+      <w:r>
+        <w:rPr>
+          <w:lang w:val="en-US"/>
+        </w:rPr>
+        <w:t xml:space="preserve">, </w:t>
+      </w:r>
+      <w:r>
+        <w:rPr>
+          <w:lang w:val="en-US"/>
+        </w:rPr>
+        <w:t>one for each of the inclusion</w:t>
+      </w:r>
+      <w:del w:id="79" w:author="Julian Christensen" w:date="2024-08-14T16:49:00Z">
+        <w:r>
+          <w:rPr>
+            <w:lang w:val="en-US"/>
+          </w:rPr>
+          <w:delText>/exclusion</w:delText>
+        </w:r>
+      </w:del>
+      <w:r>
+        <w:rPr>
+          <w:lang w:val="en-US"/>
+        </w:rPr>
+        <w:t xml:space="preserve"> </w:t>
+      </w:r>
+      <w:r>
+        <w:rPr>
+          <w:rStyle w:val="translation"/>
+          <w:lang w:val="en-US"/>
+        </w:rPr>
+        <w:t>criteria</w:t>
+      </w:r>
+      <w:r>
+        <w:rPr>
+          <w:rStyle w:val="translation"/>
+          <w:lang w:val="en-US"/>
+        </w:rPr>
+        <w:t>,</w:t>
+      </w:r>
+      <w:r>
+        <w:rPr>
+          <w:lang w:val="en-US"/>
+        </w:rPr>
+        <w:t xml:space="preserve"> but one of the prompts wrongly exclude</w:t>
+      </w:r>
+      <w:ins w:id="80" w:author="Julian Christensen" w:date="2024-08-14T16:50:00Z">
+        <w:r>
+          <w:rPr>
+            <w:lang w:val="en-US"/>
+          </w:rPr>
+          <w:t>d</w:t>
+        </w:r>
+      </w:ins>
+      <w:del w:id="81" w:author="Julian Christensen" w:date="2024-08-14T16:50:00Z">
+        <w:r>
+          <w:rPr>
+            <w:lang w:val="en-US"/>
+          </w:rPr>
+          <w:delText>s</w:delText>
+        </w:r>
+      </w:del>
+      <w:r>
+        <w:rPr>
+          <w:lang w:val="en-US"/>
+        </w:rPr>
+        <w:t xml:space="preserve"> </w:t>
+      </w:r>
+      <w:r>
+        <w:rPr>
+          <w:lang w:val="en-US"/>
+        </w:rPr>
+        <w:t xml:space="preserve">a </w:t>
+      </w:r>
+      <w:r>
+        <w:rPr>
+          <w:lang w:val="en-US"/>
+        </w:rPr>
+        <w:t>large share of relevant records</w:t>
+      </w:r>
+      <w:r>
+        <w:rPr>
+          <w:lang w:val="en-US"/>
+        </w:rPr>
+        <w:t xml:space="preserve"> at </w:t>
+      </w:r>
+      <w:del w:id="82" w:author="Julian Christensen" w:date="2024-08-14T16:50:00Z">
+        <w:r>
+          <w:rPr>
+            <w:lang w:val="en-US"/>
+          </w:rPr>
+          <w:delText xml:space="preserve">the </w:delText>
+        </w:r>
+      </w:del>
+      <w:ins w:id="83" w:author="Julian Christensen" w:date="2024-08-14T16:50:00Z">
+        <w:r>
+          <w:rPr>
+            <w:lang w:val="en-US"/>
+          </w:rPr>
+          <w:t xml:space="preserve">an </w:t>
+        </w:r>
+      </w:ins>
+      <w:r>
+        <w:rPr>
+          <w:lang w:val="en-US"/>
+        </w:rPr>
+        <w:t>early stage of the screening when scaled up from the test setting</w:t>
+      </w:r>
+      <w:r>
+        <w:rPr>
+          <w:lang w:val="en-US"/>
+        </w:rPr>
+        <w:t xml:space="preserve">. Then those studies would be lost in the hierarchical screening </w:t>
+      </w:r>
+      <w:del w:id="84" w:author="Julian Christensen" w:date="2024-08-14T16:50:00Z">
+        <w:r>
+          <w:rPr>
+            <w:lang w:val="en-US"/>
+          </w:rPr>
+          <w:delText xml:space="preserve">suggested </w:delText>
+        </w:r>
+      </w:del>
+      <w:r>
+        <w:rPr>
+          <w:lang w:val="en-US"/>
+        </w:rPr>
+        <w:t xml:space="preserve">in Figure </w:t>
+      </w:r>
+      <w:r>
+        <w:rPr>
+          <w:lang w:val="en-US"/>
+        </w:rPr>
+        <w:t>5</w:t>
+      </w:r>
+      <w:r>
+        <w:rPr>
+          <w:lang w:val="en-US"/>
+        </w:rPr>
+        <w:t>. If instead all records had been screened with all prompts</w:t>
+      </w:r>
+      <w:ins w:id="85" w:author="Julian Christensen" w:date="2024-08-14T16:50:00Z">
+        <w:r>
+          <w:rPr>
+            <w:lang w:val="en-US"/>
+          </w:rPr>
+          <w:t>,</w:t>
+        </w:r>
+      </w:ins>
+      <w:r>
+        <w:rPr>
+          <w:lang w:val="en-US"/>
+        </w:rPr>
+        <w:t xml:space="preserve"> then one could </w:t>
+      </w:r>
+      <w:r>
+        <w:rPr>
+          <w:lang w:val="en-US"/>
+        </w:rPr>
+        <w:t>overcome</w:t>
+      </w:r>
+      <w:r>
+        <w:rPr>
+          <w:lang w:val="en-US"/>
+        </w:rPr>
+        <w:t xml:space="preserve"> the above </w:t>
+      </w:r>
+      <w:del w:id="86" w:author="Julian Christensen" w:date="2024-08-14T16:50:00Z">
+        <w:r>
+          <w:rPr>
+            <w:lang w:val="en-US"/>
+          </w:rPr>
+          <w:delText xml:space="preserve">bias </w:delText>
+        </w:r>
+      </w:del>
+      <w:ins w:id="87" w:author="Julian Christensen" w:date="2024-08-14T16:50:00Z">
+        <w:r>
+          <w:rPr>
+            <w:lang w:val="en-US"/>
+          </w:rPr>
+          <w:t>problem</w:t>
+        </w:r>
+        <w:r>
+          <w:rPr>
+            <w:lang w:val="en-US"/>
+          </w:rPr>
+          <w:t xml:space="preserve"> </w:t>
+        </w:r>
+      </w:ins>
+      <w:r>
+        <w:rPr>
+          <w:lang w:val="en-US"/>
+        </w:rPr>
+        <w:t xml:space="preserve">by </w:t>
+      </w:r>
+      <w:del w:id="88" w:author="Julian Christensen" w:date="2024-08-14T16:50:00Z">
+        <w:r>
+          <w:rPr>
+            <w:lang w:val="en-US"/>
+          </w:rPr>
+          <w:delText xml:space="preserve">including </w:delText>
+        </w:r>
+      </w:del>
+      <w:ins w:id="89" w:author="Julian Christensen" w:date="2024-08-14T16:50:00Z">
+        <w:r>
+          <w:rPr>
+            <w:lang w:val="en-US"/>
+          </w:rPr>
+          <w:t>coding</w:t>
+        </w:r>
+      </w:ins>
+      <w:del w:id="90" w:author="Julian Christensen" w:date="2024-08-14T16:50:00Z">
+        <w:r>
+          <w:rPr>
+            <w:lang w:val="en-US"/>
+          </w:rPr>
+          <w:delText>all</w:delText>
+        </w:r>
+      </w:del>
+      <w:r>
+        <w:rPr>
+          <w:lang w:val="en-US"/>
+        </w:rPr>
+        <w:t xml:space="preserve"> records</w:t>
+      </w:r>
+      <w:ins w:id="91" w:author="Julian Christensen" w:date="2024-08-14T16:51:00Z">
+        <w:r>
+          <w:rPr>
+            <w:lang w:val="en-US"/>
+          </w:rPr>
+          <w:t xml:space="preserve"> as relevant if</w:t>
+        </w:r>
+      </w:ins>
+      <w:del w:id="92" w:author="Julian Christensen" w:date="2024-08-14T16:51:00Z">
+        <w:r>
+          <w:rPr>
+            <w:lang w:val="en-US"/>
+          </w:rPr>
+          <w:delText xml:space="preserve"> that</w:delText>
+        </w:r>
+      </w:del>
+      <w:ins w:id="93" w:author="Julian Christensen" w:date="2024-08-14T16:51:00Z">
+        <w:r>
+          <w:rPr>
+            <w:lang w:val="en-US"/>
+          </w:rPr>
+          <w:t xml:space="preserve"> they</w:t>
+        </w:r>
+      </w:ins>
+      <w:r>
+        <w:rPr>
+          <w:lang w:val="en-US"/>
+        </w:rPr>
+        <w:t xml:space="preserve"> were included in </w:t>
+      </w:r>
+      <w:r>
+        <w:rPr>
+          <w:lang w:val="en-US"/>
+        </w:rPr>
+        <w:t>5</w:t>
+      </w:r>
+      <w:r>
+        <w:rPr>
+          <w:lang w:val="en-US"/>
+        </w:rPr>
+        <w:t xml:space="preserve"> out</w:t>
+      </w:r>
+      <w:r>
+        <w:rPr>
+          <w:lang w:val="en-US"/>
+        </w:rPr>
+        <w:t xml:space="preserve"> of</w:t>
+      </w:r>
+      <w:r>
+        <w:rPr>
+          <w:lang w:val="en-US"/>
+        </w:rPr>
+        <w:t xml:space="preserve"> </w:t>
+      </w:r>
+      <w:r>
+        <w:rPr>
+          <w:lang w:val="en-US"/>
+        </w:rPr>
+        <w:t>6</w:t>
+      </w:r>
+      <w:r>
+        <w:rPr>
+          <w:lang w:val="en-US"/>
+        </w:rPr>
+        <w:t xml:space="preserve"> prompts</w:t>
+      </w:r>
+      <w:r>
+        <w:rPr>
+          <w:lang w:val="en-US"/>
+        </w:rPr>
+        <w:t xml:space="preserve">, as we did in </w:t>
+      </w:r>
+      <w:del w:id="94" w:author="Julian Christensen" w:date="2024-08-14T16:51:00Z">
+        <w:r>
+          <w:rPr>
+            <w:lang w:val="en-US"/>
+          </w:rPr>
+          <w:delText xml:space="preserve">classifier </w:delText>
+        </w:r>
+      </w:del>
+      <w:r>
+        <w:rPr>
+          <w:lang w:val="en-US"/>
+        </w:rPr>
+        <w:t>Experiment 3</w:t>
+      </w:r>
+      <w:ins w:id="95" w:author="Julian Christensen" w:date="2024-08-14T16:51:00Z">
+        <w:r>
+          <w:rPr>
+            <w:lang w:val="en-US"/>
+          </w:rPr>
+          <w:t xml:space="preserve"> above</w:t>
+        </w:r>
+      </w:ins>
+      <w:r>
+        <w:rPr>
+          <w:lang w:val="en-US"/>
+        </w:rPr>
+        <w:t xml:space="preserve">.  </w:t>
+      </w:r>
+    </w:p>
+    <w:p>
+      <w:pPr>
+        <w:spacing w:line="360" w:lineRule="auto"/>
+        <w:jc w:val="both"/>
+        <w:rPr>
+          <w:lang w:val="en-US"/>
+        </w:rPr>
+      </w:pPr>
+    </w:p>
+    <w:p>
+      <w:pPr>
+        <w:spacing w:after="0" w:line="360" w:lineRule="auto"/>
+        <w:jc w:val="both"/>
+        <w:rPr>
+          <w:b/>
+          <w:lang w:val="en-US"/>
+        </w:rPr>
+      </w:pPr>
+      <w:r>
+        <w:rPr>
+          <w:b/>
+          <w:lang w:val="en-US"/>
+        </w:rPr>
+        <w:t xml:space="preserve">Add to conclusion: </w:t>
+      </w:r>
+    </w:p>
+    <w:p>
+      <w:pPr>
+        <w:spacing w:after="0" w:line="360" w:lineRule="auto"/>
+        <w:jc w:val="both"/>
+        <w:rPr>
+          <w:lang w:val="en-US"/>
+        </w:rPr>
+      </w:pPr>
+      <w:r>
+        <w:rPr>
+          <w:lang w:val="en-US"/>
+        </w:rPr>
+        <w:t>Although</w:t>
+      </w:r>
+      <w:r>
+        <w:rPr>
+          <w:lang w:val="en-US"/>
+        </w:rPr>
+        <w:t xml:space="preserve"> we cannot reject that single-prompt screening might be viable in complex review settings with many inclusion criteria, and multi-prompt screening is more costly, we</w:t>
+      </w:r>
+      <w:r>
+        <w:rPr>
+          <w:lang w:val="en-US"/>
+        </w:rPr>
+        <w:t xml:space="preserve"> think multi-prompt screening is most appropriate to use in complex review settings. This is so because multi-prompt screening makes the screening more flexible allowing the model to cast a larger degree of uncertainty. Moreover, </w:t>
+      </w:r>
+      <w:r>
+        <w:rPr>
+          <w:lang w:val="en-US"/>
+        </w:rPr>
+        <w:t xml:space="preserve">when using </w:t>
+      </w:r>
+      <w:r>
+        <w:rPr>
+          <w:lang w:val="en-US"/>
+        </w:rPr>
+        <w:t>multi-prompt screening all titles and abstracts will be mapped on the exact reasons for e</w:t>
+      </w:r>
+      <w:bookmarkStart w:id="96" w:name="_GoBack"/>
+      <w:bookmarkEnd w:id="96"/>
+      <w:r>
+        <w:rPr>
+          <w:lang w:val="en-US"/>
+        </w:rPr>
+        <w:t>xclusion, increasing the transparency of the review and making it much easier to decode what</w:t>
+      </w:r>
+      <w:r>
+        <w:rPr>
+          <w:lang w:val="en-US"/>
+        </w:rPr>
+        <w:t xml:space="preserve"> factors</w:t>
+      </w:r>
+      <w:r>
+        <w:rPr>
+          <w:lang w:val="en-US"/>
+        </w:rPr>
+        <w:t xml:space="preserve"> made the GPT model work well. </w:t>
+      </w:r>
+    </w:p>
+    <w:p>
+      <w:pPr>
+        <w:spacing w:line="360" w:lineRule="auto"/>
+        <w:jc w:val="both"/>
         <w:rPr>
           <w:lang w:val="en-US"/>
         </w:rPr>
@@ -2451,7 +4854,7 @@
       </w:r>
     </w:p>
   </w:comment>
-  <w:comment w:id="50" w:author="Julian Christensen" w:date="2024-08-14T16:05:00Z" w:initials="JC">
+  <w:comment w:id="49" w:author="Julian Christensen" w:date="2024-08-14T16:05:00Z" w:initials="JC">
     <w:p>
       <w:pPr>
         <w:pStyle w:val="CommentText"/>
@@ -2471,6 +4874,72 @@
       <w:r>
         <w:br/>
         <w:t>Og er der en særlig grund til at vi kun viser de tre performance-mål og ikke alle fire?</w:t>
+      </w:r>
+    </w:p>
+  </w:comment>
+  <w:comment w:id="64" w:author="Mikkel Helding Vembye" w:date="2024-08-21T10:58:00Z" w:initials="MHV">
+    <w:p>
+      <w:pPr>
+        <w:pStyle w:val="CommentText"/>
+      </w:pPr>
+      <w:r>
+        <w:rPr>
+          <w:rStyle w:val="CommentReference"/>
+        </w:rPr>
+        <w:annotationRef/>
+      </w:r>
+      <w:r>
+        <w:t xml:space="preserve">Allows to map on what specific criteria the given title and abstract has been excluded on. </w:t>
+      </w:r>
+    </w:p>
+  </w:comment>
+  <w:comment w:id="68" w:author="Julian Christensen" w:date="2024-08-14T16:46:00Z" w:initials="JC">
+    <w:p>
+      <w:pPr>
+        <w:pStyle w:val="CommentText"/>
+      </w:pPr>
+      <w:r>
+        <w:rPr>
+          <w:rStyle w:val="CommentReference"/>
+        </w:rPr>
+        <w:annotationRef/>
+      </w:r>
+      <w:r>
+        <w:t>Jeg synes vi skal overveje at fjerne beskrivelsen af hierarkisk screening, i og med at vi ikke har anvendt det i vores tests (jf. tabel 4). Det giver en pæn pladsbesparelse og øger fokusset i vores historiefortælling.</w:t>
+      </w:r>
+    </w:p>
+  </w:comment>
+  <w:comment w:id="74" w:author="Julian Christensen" w:date="2024-08-14T16:49:00Z" w:initials="JC">
+    <w:p>
+      <w:pPr>
+        <w:pStyle w:val="CommentText"/>
+      </w:pPr>
+      <w:r>
+        <w:rPr>
+          <w:rStyle w:val="CommentReference"/>
+        </w:rPr>
+        <w:annotationRef/>
+      </w:r>
+      <w:r>
+        <w:t xml:space="preserve">Dette bestyrker mig yderligere i, at jeg tænker vi skal slette det om hierarkisk prompting. Det virker således lidt sært at skrive at ”man kunne evt. gøre sådan og sådan, men det har vi ikke gjort og vi vil advare mod at gøre det” </w:t>
+      </w:r>
+      <w:r>
+        <w:rPr>
+          <mc:AlternateContent>
+            <mc:Choice Requires="w16se"/>
+            <mc:Fallback>
+              <w:rFonts w:ascii="Segoe UI Emoji" w:eastAsia="Segoe UI Emoji" w:hAnsi="Segoe UI Emoji" w:cs="Segoe UI Emoji"/>
+            </mc:Fallback>
+          </mc:AlternateContent>
+        </w:rPr>
+        <mc:AlternateContent>
+          <mc:Choice Requires="w16se">
+            <w16se:symEx w16se:font="Segoe UI Emoji" w16se:char="1F60A"/>
+          </mc:Choice>
+          <mc:Fallback>
+            <w:t>😊</w:t>
+          </mc:Fallback>
+        </mc:AlternateContent>
       </w:r>
     </w:p>
   </w:comment>
@@ -2489,6 +4958,9 @@
   <w15:commentEx w15:paraId="5ECA5F5D" w15:paraIdParent="0D0DA046" w15:done="1"/>
   <w15:commentEx w15:paraId="13C219C6" w15:done="0"/>
   <w15:commentEx w15:paraId="3FA0E3ED" w15:done="0"/>
+  <w15:commentEx w15:paraId="02371BD4" w15:done="0"/>
+  <w15:commentEx w15:paraId="17333EE1" w15:done="0"/>
+  <w15:commentEx w15:paraId="23FFED52" w15:done="0"/>
 </w15:commentsEx>
 </file>
 
@@ -2504,6 +4976,9 @@
   <w16cid:commentId w16cid:paraId="5ECA5F5D" w16cid:durableId="2A6D9DFB"/>
   <w16cid:commentId w16cid:paraId="13C219C6" w16cid:durableId="2A674E9A"/>
   <w16cid:commentId w16cid:paraId="3FA0E3ED" w16cid:durableId="2A675463"/>
+  <w16cid:commentId w16cid:paraId="02371BD4" w16cid:durableId="2A7046C0"/>
+  <w16cid:commentId w16cid:paraId="17333EE1" w16cid:durableId="2A675DCE"/>
+  <w16cid:commentId w16cid:paraId="23FFED52" w16cid:durableId="2A675E84"/>
 </w16cid:commentsIds>
 </file>
 
@@ -2742,6 +5217,144 @@
         </w:rPr>
         <w:t xml:space="preserve">.  </w:t>
       </w:r>
+    </w:p>
+  </w:footnote>
+  <w:footnote w:id="2">
+    <w:p>
+      <w:pPr>
+        <w:spacing w:after="0" w:line="240" w:lineRule="auto"/>
+        <w:jc w:val="both"/>
+        <w:rPr>
+          <w:sz w:val="20"/>
+          <w:szCs w:val="20"/>
+          <w:lang w:val="en-US"/>
+        </w:rPr>
+      </w:pPr>
+      <w:r>
+        <w:rPr>
+          <w:rStyle w:val="FootnoteReference"/>
+        </w:rPr>
+        <w:footnoteRef/>
+      </w:r>
+      <w:r>
+        <w:rPr>
+          <w:lang w:val="en-US"/>
+        </w:rPr>
+        <w:t xml:space="preserve"> </w:t>
+      </w:r>
+      <w:r>
+        <w:rPr>
+          <w:sz w:val="20"/>
+          <w:szCs w:val="20"/>
+          <w:lang w:val="en-US"/>
+        </w:rPr>
+        <w:t xml:space="preserve">To support this type of screening, we show </w:t>
+      </w:r>
+      <w:r>
+        <w:rPr>
+          <w:sz w:val="20"/>
+          <w:szCs w:val="20"/>
+          <w:lang w:val="en-US"/>
+        </w:rPr>
+        <w:t xml:space="preserve">how this can be practically executed in one of </w:t>
+      </w:r>
+      <w:r>
+        <w:rPr>
+          <w:sz w:val="20"/>
+          <w:szCs w:val="20"/>
+          <w:lang w:val="en-US"/>
+        </w:rPr>
+        <w:t>t</w:t>
+      </w:r>
+      <w:r>
+        <w:rPr>
+          <w:sz w:val="20"/>
+          <w:szCs w:val="20"/>
+          <w:lang w:val="en-US"/>
+        </w:rPr>
+        <w:t>he accompanied vignette</w:t>
+      </w:r>
+      <w:r>
+        <w:rPr>
+          <w:sz w:val="20"/>
+          <w:szCs w:val="20"/>
+          <w:lang w:val="en-US"/>
+        </w:rPr>
+        <w:t>s</w:t>
+      </w:r>
+      <w:r>
+        <w:rPr>
+          <w:sz w:val="20"/>
+          <w:szCs w:val="20"/>
+          <w:lang w:val="en-US"/>
+        </w:rPr>
+        <w:t xml:space="preserve"> to the AIscreenR</w:t>
+      </w:r>
+      <w:r>
+        <w:rPr>
+          <w:sz w:val="20"/>
+          <w:szCs w:val="20"/>
+          <w:lang w:val="en-US"/>
+        </w:rPr>
+        <w:t xml:space="preserve"> </w:t>
+      </w:r>
+      <w:r>
+        <w:rPr>
+          <w:sz w:val="20"/>
+          <w:szCs w:val="20"/>
+          <w:lang w:val="en-US"/>
+        </w:rPr>
+        <w:fldChar w:fldCharType="begin" w:fldLock="1"/>
+      </w:r>
+      <w:r>
+        <w:rPr>
+          <w:sz w:val="20"/>
+          <w:szCs w:val="20"/>
+          <w:lang w:val="en-US"/>
+        </w:rPr>
+        <w:instrText>ADDIN CSL_CITATION {"citationItems":[{"id":"ITEM-1","itemData":{"author":[{"dropping-particle":"","family":"Vembye","given":"Mikkel Helding","non-dropping-particle":"","parse-names":false,"suffix":""}],"id":"ITEM-1","issued":{"date-parts":[["2024"]]},"number":"R package version 0.0.1","title":"AIscreenR: AI screening tools for systematic reviews.","type":"article"},"uris":["http://www.mendeley.com/documents/?uuid=bb91c2f7-dbbb-411b-a363-63343277d6e2"]}],"mendeley":{"formattedCitation":"(Vembye, 2024)","plainTextFormattedCitation":"(Vembye, 2024)","previouslyFormattedCitation":"(Vembye, 2024)"},"properties":{"noteIndex":0},"schema":"https://github.com/citation-style-language/schema/raw/master/csl-citation.json"}</w:instrText>
+      </w:r>
+      <w:r>
+        <w:rPr>
+          <w:sz w:val="20"/>
+          <w:szCs w:val="20"/>
+          <w:lang w:val="en-US"/>
+        </w:rPr>
+        <w:fldChar w:fldCharType="separate"/>
+      </w:r>
+      <w:r>
+        <w:rPr>
+          <w:noProof/>
+          <w:sz w:val="20"/>
+          <w:szCs w:val="20"/>
+          <w:lang w:val="en-US"/>
+        </w:rPr>
+        <w:t>(Vembye, 2024)</w:t>
+      </w:r>
+      <w:r>
+        <w:rPr>
+          <w:sz w:val="20"/>
+          <w:szCs w:val="20"/>
+          <w:lang w:val="en-US"/>
+        </w:rPr>
+        <w:fldChar w:fldCharType="end"/>
+      </w:r>
+      <w:r>
+        <w:rPr>
+          <w:sz w:val="20"/>
+          <w:szCs w:val="20"/>
+          <w:lang w:val="en-US"/>
+        </w:rPr>
+        <w:t>.</w:t>
+      </w:r>
+    </w:p>
+    <w:p>
+      <w:pPr>
+        <w:pStyle w:val="FootnoteText"/>
+        <w:rPr>
+          <w:lang w:val="en-US"/>
+        </w:rPr>
+      </w:pPr>
     </w:p>
   </w:footnote>
 </w:footnotes>

</xml_diff>

<commit_message>
Version 2, day 4
</commit_message>
<xml_diff>
--- a/Scraps.docx
+++ b/Scraps.docx
@@ -15,7 +15,21 @@
         <w:rPr>
           <w:lang w:val="en-US"/>
         </w:rPr>
-        <w:t>We have built the AIscreenR as a flexible software, allowing users to conduct multiple screenings simultaneously based on multiple prompts, API models, iterations of the same request, and nucleus samples (i.e., different top_p or temperature values). The software further allows the user to send the same request (i.e., repeatedly asking the same question) multiple times to avoid random noise in individual model responses (</w:t>
+        <w:t xml:space="preserve">We have built the AIscreenR as a flexible software, allowing users to conduct multiple screenings simultaneously based on multiple prompts, API models, iterations of the same request, and nucleus samples (i.e., different </w:t>
+      </w:r>
+      <w:proofErr w:type="spellStart"/>
+      <w:r>
+        <w:rPr>
+          <w:lang w:val="en-US"/>
+        </w:rPr>
+        <w:t>top_p</w:t>
+      </w:r>
+      <w:proofErr w:type="spellEnd"/>
+      <w:r>
+        <w:rPr>
+          <w:lang w:val="en-US"/>
+        </w:rPr>
+        <w:t xml:space="preserve"> or temperature values). The software further allows the user to send the same request (i.e., repeatedly asking the same question) multiple times to avoid random noise in individual model responses (</w:t>
       </w:r>
       <w:commentRangeStart w:id="0"/>
       <w:commentRangeStart w:id="1"/>
@@ -438,15 +452,10 @@
         <w:jc w:val="both"/>
         <w:rPr>
           <w:del w:id="2" w:author="Julian Christensen" w:date="2024-08-08T11:21:00Z"/>
-          <w:rPrChange w:id="3" w:author="Julian Christensen" w:date="2024-08-08T12:48:00Z">
-            <w:rPr>
-              <w:del w:id="4" w:author="Julian Christensen" w:date="2024-08-08T11:21:00Z"/>
-              <w:lang w:val="en-US"/>
-            </w:rPr>
-          </w:rPrChange>
-        </w:rPr>
-      </w:pPr>
-      <w:commentRangeStart w:id="5"/>
+          <w:lang w:val="en-US"/>
+        </w:rPr>
+      </w:pPr>
+      <w:commentRangeStart w:id="3"/>
       <w:r>
         <w:rPr>
           <w:rFonts w:cs="Times New Roman"/>
@@ -455,7 +464,7 @@
         </w:rPr>
         <w:t>An additional challenge is that most automated screening</w:t>
       </w:r>
-      <w:ins w:id="6" w:author="Julian Christensen" w:date="2024-08-13T09:00:00Z">
+      <w:ins w:id="4" w:author="Julian Christensen" w:date="2024-08-13T09:00:00Z">
         <w:r>
           <w:rPr>
             <w:rFonts w:cs="Times New Roman"/>
@@ -465,7 +474,7 @@
           <w:t xml:space="preserve"> tools</w:t>
         </w:r>
       </w:ins>
-      <w:del w:id="7" w:author="Julian Christensen" w:date="2024-08-13T09:00:00Z">
+      <w:del w:id="5" w:author="Julian Christensen" w:date="2024-08-13T09:00:00Z">
         <w:r>
           <w:rPr>
             <w:rFonts w:cs="Times New Roman"/>
@@ -483,8 +492,8 @@
         </w:rPr>
         <w:t xml:space="preserve"> are based on supervised and active learning methods. This means that </w:t>
       </w:r>
-      <w:commentRangeStart w:id="8"/>
-      <w:commentRangeStart w:id="9"/>
+      <w:commentRangeStart w:id="6"/>
+      <w:commentRangeStart w:id="7"/>
       <w:r>
         <w:rPr>
           <w:rFonts w:cs="Times New Roman"/>
@@ -493,7 +502,7 @@
         </w:rPr>
         <w:t>they need to be trained on a large enough set of in</w:t>
       </w:r>
-      <w:ins w:id="10" w:author="Therese Deocampo Pigott" w:date="2024-08-07T20:03:00Z">
+      <w:ins w:id="8" w:author="Therese Deocampo Pigott" w:date="2024-08-07T20:03:00Z">
         <w:r>
           <w:rPr>
             <w:rFonts w:cs="Times New Roman"/>
@@ -503,7 +512,7 @@
           <w:t>cluded</w:t>
         </w:r>
       </w:ins>
-      <w:del w:id="11" w:author="Therese Deocampo Pigott" w:date="2024-08-07T20:03:00Z">
+      <w:del w:id="9" w:author="Therese Deocampo Pigott" w:date="2024-08-07T20:03:00Z">
         <w:r>
           <w:rPr>
             <w:rFonts w:cs="Times New Roman"/>
@@ -521,21 +530,21 @@
         </w:rPr>
         <w:t xml:space="preserve"> and excluded references to perform adequately</w:t>
       </w:r>
-      <w:commentRangeEnd w:id="8"/>
+      <w:commentRangeEnd w:id="6"/>
       <w:r>
         <w:rPr>
           <w:rStyle w:val="CommentReference"/>
         </w:rPr>
-        <w:commentReference w:id="8"/>
-      </w:r>
-      <w:commentRangeEnd w:id="9"/>
+        <w:commentReference w:id="6"/>
+      </w:r>
+      <w:commentRangeEnd w:id="7"/>
       <w:r>
         <w:rPr>
           <w:rStyle w:val="CommentReference"/>
         </w:rPr>
-        <w:commentReference w:id="9"/>
-      </w:r>
-      <w:ins w:id="12" w:author="Julian Christensen" w:date="2024-08-08T11:17:00Z">
+        <w:commentReference w:id="7"/>
+      </w:r>
+      <w:ins w:id="10" w:author="Julian Christensen" w:date="2024-08-08T11:17:00Z">
         <w:r>
           <w:rPr>
             <w:rFonts w:cs="Times New Roman"/>
@@ -553,7 +562,7 @@
         </w:rPr>
         <w:t xml:space="preserve"> which </w:t>
       </w:r>
-      <w:del w:id="13" w:author="Julian Christensen" w:date="2024-08-08T11:18:00Z">
+      <w:del w:id="11" w:author="Julian Christensen" w:date="2024-08-08T11:18:00Z">
         <w:r>
           <w:rPr>
             <w:rFonts w:cs="Times New Roman"/>
@@ -563,7 +572,7 @@
           <w:delText xml:space="preserve">in turn </w:delText>
         </w:r>
       </w:del>
-      <w:del w:id="14" w:author="Julian Christensen" w:date="2024-08-12T12:53:00Z">
+      <w:del w:id="12" w:author="Julian Christensen" w:date="2024-08-12T12:53:00Z">
         <w:r>
           <w:rPr>
             <w:rFonts w:cs="Times New Roman"/>
@@ -573,7 +582,7 @@
           <w:delText>can be</w:delText>
         </w:r>
       </w:del>
-      <w:ins w:id="15" w:author="Julian Christensen" w:date="2024-08-12T12:53:00Z">
+      <w:ins w:id="13" w:author="Julian Christensen" w:date="2024-08-12T12:53:00Z">
         <w:r>
           <w:rPr>
             <w:rFonts w:cs="Times New Roman"/>
@@ -591,7 +600,7 @@
         </w:rPr>
         <w:t xml:space="preserve"> </w:t>
       </w:r>
-      <w:del w:id="16" w:author="Julian Christensen" w:date="2024-08-12T12:59:00Z">
+      <w:del w:id="14" w:author="Julian Christensen" w:date="2024-08-12T12:59:00Z">
         <w:r>
           <w:rPr>
             <w:rFonts w:cs="Times New Roman"/>
@@ -609,7 +618,7 @@
         </w:rPr>
         <w:t xml:space="preserve">time-consuming </w:t>
       </w:r>
-      <w:del w:id="17" w:author="Julian Christensen" w:date="2024-08-12T12:59:00Z">
+      <w:del w:id="15" w:author="Julian Christensen" w:date="2024-08-12T12:59:00Z">
         <w:r>
           <w:rPr>
             <w:rFonts w:cs="Times New Roman"/>
@@ -619,7 +628,7 @@
           <w:delText>task</w:delText>
         </w:r>
       </w:del>
-      <w:del w:id="18" w:author="Julian Christensen" w:date="2024-08-09T10:00:00Z">
+      <w:del w:id="16" w:author="Julian Christensen" w:date="2024-08-09T10:00:00Z">
         <w:r>
           <w:rPr>
             <w:rFonts w:cs="Times New Roman"/>
@@ -629,7 +638,7 @@
           <w:delText>,</w:delText>
         </w:r>
       </w:del>
-      <w:del w:id="19" w:author="Julian Christensen" w:date="2024-08-12T12:59:00Z">
+      <w:del w:id="17" w:author="Julian Christensen" w:date="2024-08-12T12:59:00Z">
         <w:r>
           <w:rPr>
             <w:rFonts w:cs="Times New Roman"/>
@@ -647,7 +656,7 @@
         </w:rPr>
         <w:t xml:space="preserve">as well. </w:t>
       </w:r>
-      <w:del w:id="20" w:author="Julian Christensen" w:date="2024-08-08T11:18:00Z">
+      <w:del w:id="18" w:author="Julian Christensen" w:date="2024-08-08T11:18:00Z">
         <w:r>
           <w:rPr>
             <w:rFonts w:cs="Times New Roman"/>
@@ -657,7 +666,7 @@
           <w:delText>Moreover</w:delText>
         </w:r>
       </w:del>
-      <w:ins w:id="21" w:author="Julian Christensen" w:date="2024-08-08T11:18:00Z">
+      <w:ins w:id="19" w:author="Julian Christensen" w:date="2024-08-08T11:18:00Z">
         <w:r>
           <w:rPr>
             <w:rFonts w:cs="Times New Roman"/>
@@ -678,7 +687,7 @@
       <w:r>
         <w:rPr>
           <w:lang w:val="en-US"/>
-          <w:rPrChange w:id="22" w:author="Julian Christensen" w:date="2024-08-08T10:51:00Z">
+          <w:rPrChange w:id="20" w:author="Julian Christensen" w:date="2024-08-08T10:51:00Z">
             <w:rPr/>
           </w:rPrChange>
         </w:rPr>
@@ -712,6 +721,7 @@
         <w:rPr>
           <w:rFonts w:cs="Times New Roman"/>
           <w:szCs w:val="24"/>
+          <w:lang w:val="en-US"/>
         </w:rPr>
         <w:instrText>n-dropping-particle":"De","parse-names":false,"suffix":""},{"dropping-particle":"","family":"Weijdema","given":"Felix","non-dropping-particle":"","parse-names":false,"suffix":""},{"dropping-particle":"","family":"Kramer","given":"Bianca","non-dropping-particle":"","parse-names":false,"suffix":""},{"dropping-particle":"","family":"Huijts","given":"Martijn","non-dropping-particle":"","parse-names":false,"suffix":""},{"dropping-particle":"","family":"Hoogerwerf","given":"Maarten","non-dropping-particle":"","parse-names":false,"suffix":""},{"dropping-particle":"","family":"Ferdinands","given":"Gerbrich","non-dropping-particle":"","parse-names":false,"suffix":""}],"container-title":"Nature machine intelligence","id":"ITEM-3","issue":"2","issued":{"date-parts":[["2021"]]},"page":"125-133","publisher":"Nature Publishing Group UK London","title":"An open source machine learning framework for efficient and transparent systematic reviews","type":"article-journal","volume":"3"},"uris":["http://www.mendeley.com/documents/?uuid=7f678686-0882-4047-9080-d553b8b81a1e"]}],"mendeley":{"formattedCitation":"(Campos et al., 2023; König et al., 2023; Van De Schoot et al., 2021)","plainTextFormattedCitation":"(Campos et al., 2023; König et al., 2023; Van De Schoot et al., 2021)","previouslyFormattedCitation":"(Campos et al., 2023; König et al., 2023; Van De Schoot et al., 2021)"},"properties":{"noteIndex":0},"schema":"https://github.com/citation-style-language/schema/raw/master/csl-citation.json"}</w:instrText>
       </w:r>
@@ -728,6 +738,7 @@
           <w:rFonts w:cs="Times New Roman"/>
           <w:noProof/>
           <w:szCs w:val="24"/>
+          <w:lang w:val="en-US"/>
         </w:rPr>
         <w:t>(Campos et al., 2023; König et al., 2023; Van De Schoot et al., 2021)</w:t>
       </w:r>
@@ -739,21 +750,22 @@
         </w:rPr>
         <w:fldChar w:fldCharType="end"/>
       </w:r>
-      <w:del w:id="23" w:author="Julian Christensen" w:date="2024-08-09T10:39:00Z">
+      <w:del w:id="21" w:author="Julian Christensen" w:date="2024-08-09T10:39:00Z">
         <w:r>
           <w:rPr>
             <w:rFonts w:cs="Times New Roman"/>
             <w:szCs w:val="24"/>
+            <w:lang w:val="en-US"/>
           </w:rPr>
           <w:delText xml:space="preserve">. </w:delText>
         </w:r>
       </w:del>
-      <w:commentRangeEnd w:id="5"/>
+      <w:commentRangeEnd w:id="3"/>
       <w:r>
         <w:rPr>
           <w:rStyle w:val="CommentReference"/>
         </w:rPr>
-        <w:commentReference w:id="5"/>
+        <w:commentReference w:id="3"/>
       </w:r>
     </w:p>
     <w:p>
@@ -800,7 +812,7 @@
           <w:lang w:val="en-US"/>
         </w:rPr>
       </w:pPr>
-      <w:commentRangeStart w:id="24"/>
+      <w:commentRangeStart w:id="22"/>
     </w:p>
     <w:p>
       <w:pPr>
@@ -812,7 +824,37 @@
           <w:lang w:val="en-US"/>
         </w:rPr>
       </w:pPr>
-      <w:del w:id="25" w:author="Julian Christensen" w:date="2024-08-13T15:08:00Z">
+      <w:del w:id="23" w:author="Julian Christensen" w:date="2024-08-13T15:08:00Z">
+        <w:r>
+          <w:rPr>
+            <w:rFonts w:eastAsiaTheme="minorEastAsia"/>
+            <w:highlight w:val="yellow"/>
+            <w:lang w:val="en-US"/>
+            <w:rPrChange w:id="24" w:author="Julian Christensen" w:date="2024-08-12T13:44:00Z">
+              <w:rPr>
+                <w:rFonts w:eastAsiaTheme="minorEastAsia"/>
+                <w:lang w:val="en-US"/>
+              </w:rPr>
+            </w:rPrChange>
+          </w:rPr>
+          <w:delText xml:space="preserve">For our benchmark development, the </w:delText>
+        </w:r>
+        <m:oMath>
+          <m:r>
+            <w:rPr>
+              <w:rFonts w:ascii="Cambria Math" w:eastAsiaTheme="minorEastAsia" w:hAnsi="Cambria Math"/>
+              <w:highlight w:val="yellow"/>
+              <w:lang w:val="en-US"/>
+              <w:rPrChange w:id="25" w:author="Julian Christensen" w:date="2024-08-12T13:44:00Z">
+                <w:rPr>
+                  <w:rFonts w:ascii="Cambria Math" w:eastAsiaTheme="minorEastAsia" w:hAnsi="Cambria Math"/>
+                  <w:lang w:val="en-US"/>
+                </w:rPr>
+              </w:rPrChange>
+            </w:rPr>
+            <m:t>TP</m:t>
+          </m:r>
+        </m:oMath>
         <w:r>
           <w:rPr>
             <w:rFonts w:eastAsiaTheme="minorEastAsia"/>
@@ -825,7 +867,7 @@
               </w:rPr>
             </w:rPrChange>
           </w:rPr>
-          <w:delText xml:space="preserve">For our benchmark development, the </w:delText>
+          <w:delText xml:space="preserve">, </w:delText>
         </w:r>
         <m:oMath>
           <m:r>
@@ -840,7 +882,7 @@
                 </w:rPr>
               </w:rPrChange>
             </w:rPr>
-            <m:t>TP</m:t>
+            <m:t>TN</m:t>
           </m:r>
         </m:oMath>
         <w:r>
@@ -870,7 +912,7 @@
                 </w:rPr>
               </w:rPrChange>
             </w:rPr>
-            <m:t>TN</m:t>
+            <m:t>FN</m:t>
           </m:r>
         </m:oMath>
         <w:r>
@@ -885,7 +927,7 @@
               </w:rPr>
             </w:rPrChange>
           </w:rPr>
-          <w:delText xml:space="preserve">, </w:delText>
+          <w:delText xml:space="preserve">, and </w:delText>
         </w:r>
         <m:oMath>
           <m:r>
@@ -900,7 +942,7 @@
                 </w:rPr>
               </w:rPrChange>
             </w:rPr>
-            <m:t>FN</m:t>
+            <m:t>FP</m:t>
           </m:r>
         </m:oMath>
         <w:r>
@@ -915,24 +957,10 @@
               </w:rPr>
             </w:rPrChange>
           </w:rPr>
-          <w:delText xml:space="preserve">, and </w:delText>
-        </w:r>
-        <m:oMath>
-          <m:r>
-            <w:rPr>
-              <w:rFonts w:ascii="Cambria Math" w:eastAsiaTheme="minorEastAsia" w:hAnsi="Cambria Math"/>
-              <w:highlight w:val="yellow"/>
-              <w:lang w:val="en-US"/>
-              <w:rPrChange w:id="33" w:author="Julian Christensen" w:date="2024-08-12T13:44:00Z">
-                <w:rPr>
-                  <w:rFonts w:ascii="Cambria Math" w:eastAsiaTheme="minorEastAsia" w:hAnsi="Cambria Math"/>
-                  <w:lang w:val="en-US"/>
-                </w:rPr>
-              </w:rPrChange>
-            </w:rPr>
-            <m:t>FP</m:t>
-          </m:r>
-        </m:oMath>
+          <w:delText xml:space="preserve"> conditions </w:delText>
+        </w:r>
+      </w:del>
+      <w:del w:id="33" w:author="Julian Christensen" w:date="2024-08-12T13:43:00Z">
         <w:r>
           <w:rPr>
             <w:rFonts w:eastAsiaTheme="minorEastAsia"/>
@@ -945,10 +973,10 @@
               </w:rPr>
             </w:rPrChange>
           </w:rPr>
-          <w:delText xml:space="preserve"> conditions </w:delText>
+          <w:delText xml:space="preserve">were </w:delText>
         </w:r>
       </w:del>
-      <w:del w:id="35" w:author="Julian Christensen" w:date="2024-08-12T13:43:00Z">
+      <w:del w:id="35" w:author="Julian Christensen" w:date="2024-08-13T15:08:00Z">
         <w:r>
           <w:rPr>
             <w:rFonts w:eastAsiaTheme="minorEastAsia"/>
@@ -961,10 +989,10 @@
               </w:rPr>
             </w:rPrChange>
           </w:rPr>
-          <w:delText xml:space="preserve">were </w:delText>
+          <w:delText xml:space="preserve">determined by comparing single human screener decisions to final decisions agreed upon </w:delText>
         </w:r>
       </w:del>
-      <w:del w:id="37" w:author="Julian Christensen" w:date="2024-08-13T15:08:00Z">
+      <w:del w:id="37" w:author="Julian Christensen" w:date="2024-08-08T15:05:00Z">
         <w:r>
           <w:rPr>
             <w:rFonts w:eastAsiaTheme="minorEastAsia"/>
@@ -977,10 +1005,10 @@
               </w:rPr>
             </w:rPrChange>
           </w:rPr>
-          <w:delText xml:space="preserve">determined by comparing single human screener decisions to final decisions agreed upon </w:delText>
+          <w:delText xml:space="preserve">between </w:delText>
         </w:r>
       </w:del>
-      <w:del w:id="39" w:author="Julian Christensen" w:date="2024-08-08T15:05:00Z">
+      <w:del w:id="39" w:author="Julian Christensen" w:date="2024-08-13T15:08:00Z">
         <w:r>
           <w:rPr>
             <w:rFonts w:eastAsiaTheme="minorEastAsia"/>
@@ -993,38 +1021,22 @@
               </w:rPr>
             </w:rPrChange>
           </w:rPr>
-          <w:delText xml:space="preserve">between </w:delText>
+          <w:delText>a minimum of two human screeners. In our classifier experiment, the conditions were determined by comparing the GPT decision with the final decision made by a minimum of two independent human screeners.</w:delText>
+        </w:r>
+        <w:r>
+          <w:rPr>
+            <w:rFonts w:eastAsiaTheme="minorEastAsia"/>
+            <w:lang w:val="en-US"/>
+          </w:rPr>
+          <w:delText xml:space="preserve"> </w:delText>
         </w:r>
       </w:del>
-      <w:del w:id="41" w:author="Julian Christensen" w:date="2024-08-13T15:08:00Z">
-        <w:r>
-          <w:rPr>
-            <w:rFonts w:eastAsiaTheme="minorEastAsia"/>
-            <w:highlight w:val="yellow"/>
-            <w:lang w:val="en-US"/>
-            <w:rPrChange w:id="42" w:author="Julian Christensen" w:date="2024-08-12T13:44:00Z">
-              <w:rPr>
-                <w:rFonts w:eastAsiaTheme="minorEastAsia"/>
-                <w:lang w:val="en-US"/>
-              </w:rPr>
-            </w:rPrChange>
-          </w:rPr>
-          <w:delText>a minimum of two human screeners. In our classifier experiment, the conditions were determined by comparing the GPT decision with the final decision made by a minimum of two independent human screeners.</w:delText>
-        </w:r>
-        <w:r>
-          <w:rPr>
-            <w:rFonts w:eastAsiaTheme="minorEastAsia"/>
-            <w:lang w:val="en-US"/>
-          </w:rPr>
-          <w:delText xml:space="preserve"> </w:delText>
-        </w:r>
-      </w:del>
-      <w:commentRangeEnd w:id="24"/>
+      <w:commentRangeEnd w:id="22"/>
       <w:r>
         <w:rPr>
           <w:rStyle w:val="CommentReference"/>
         </w:rPr>
-        <w:commentReference w:id="24"/>
+        <w:commentReference w:id="22"/>
       </w:r>
     </w:p>
     <w:p>
@@ -1046,7 +1058,7 @@
           <w:lang w:val="en-US"/>
         </w:rPr>
       </w:pPr>
-      <w:bookmarkStart w:id="43" w:name="_Hlk175027650"/>
+      <w:bookmarkStart w:id="41" w:name="_Hlk175027650"/>
       <w:r>
         <w:rPr>
           <w:rFonts w:cs="Times New Roman"/>
@@ -1169,22 +1181,22 @@
         </w:rPr>
         <w:t xml:space="preserve"> as ‘artificial screening bias’.</w:t>
       </w:r>
-      <w:commentRangeStart w:id="44"/>
-      <w:commentRangeStart w:id="45"/>
+      <w:commentRangeStart w:id="42"/>
+      <w:commentRangeStart w:id="43"/>
       <w:r>
         <w:rPr>
           <w:rStyle w:val="FootnoteReference"/>
         </w:rPr>
         <w:footnoteReference w:id="1"/>
       </w:r>
-      <w:commentRangeEnd w:id="44"/>
+      <w:commentRangeEnd w:id="42"/>
       <w:r>
         <w:rPr>
           <w:rStyle w:val="CommentReference"/>
         </w:rPr>
-        <w:commentReference w:id="44"/>
-      </w:r>
-      <w:commentRangeEnd w:id="45"/>
+        <w:commentReference w:id="42"/>
+      </w:r>
+      <w:commentRangeEnd w:id="43"/>
     </w:p>
     <w:p>
       <w:pPr>
@@ -1208,16 +1220,16 @@
         <w:rPr>
           <w:rStyle w:val="CommentReference"/>
         </w:rPr>
-        <w:commentReference w:id="45"/>
-      </w:r>
-      <w:bookmarkEnd w:id="43"/>
+        <w:commentReference w:id="43"/>
+      </w:r>
+      <w:bookmarkEnd w:id="41"/>
       <w:r>
         <w:rPr>
           <w:lang w:val="en-US"/>
         </w:rPr>
         <w:t xml:space="preserve"> </w:t>
       </w:r>
-      <w:bookmarkStart w:id="46" w:name="_Hlk175048337"/>
+      <w:bookmarkStart w:id="44" w:name="_Hlk175048337"/>
       <w:r>
         <w:rPr>
           <w:lang w:val="en-US"/>
@@ -1237,6 +1249,7 @@
         </w:rPr>
         <w:t xml:space="preserve"> metric, we found average performance levels of 0.874, 95% </w:t>
       </w:r>
+      <w:proofErr w:type="gramStart"/>
       <w:r>
         <w:rPr>
           <w:i/>
@@ -1248,7 +1261,14 @@
         <w:rPr>
           <w:lang w:val="en-US"/>
         </w:rPr>
-        <w:t>[0.857, 0.890]</w:t>
+        <w:t>[</w:t>
+      </w:r>
+      <w:proofErr w:type="gramEnd"/>
+      <w:r>
+        <w:rPr>
+          <w:lang w:val="en-US"/>
+        </w:rPr>
+        <w:t>0.857, 0.890]</w:t>
       </w:r>
       <w:r>
         <w:rPr>
@@ -1275,6 +1295,7 @@
         </w:rPr>
         <w:t xml:space="preserve">[0.899, 0.961] among author screeners. We found the difference between the group means to be statistically significant with </w:t>
       </w:r>
+      <w:proofErr w:type="gramStart"/>
       <w:r>
         <w:rPr>
           <w:i/>
@@ -1286,7 +1307,14 @@
         <w:rPr>
           <w:lang w:val="en-US"/>
         </w:rPr>
-        <w:t xml:space="preserve">(1, 10.1) = 18.22, </w:t>
+        <w:t>(</w:t>
+      </w:r>
+      <w:proofErr w:type="gramEnd"/>
+      <w:r>
+        <w:rPr>
+          <w:lang w:val="en-US"/>
+        </w:rPr>
+        <w:t xml:space="preserve">1, 10.1) = 18.22, </w:t>
       </w:r>
       <w:r>
         <w:rPr>
@@ -1301,19 +1329,28 @@
         </w:rPr>
         <w:t xml:space="preserve"> = .002. </w:t>
       </w:r>
-      <w:bookmarkEnd w:id="46"/>
+      <w:bookmarkEnd w:id="44"/>
       <w:r>
         <w:rPr>
           <w:lang w:val="en-US"/>
         </w:rPr>
         <w:t xml:space="preserve">Finally, the overall </w:t>
       </w:r>
+      <w:proofErr w:type="spellStart"/>
       <w:r>
         <w:rPr>
           <w:i/>
           <w:lang w:val="en-US"/>
         </w:rPr>
-        <w:t xml:space="preserve">nMCC </w:t>
+        <w:t>nMCC</w:t>
+      </w:r>
+      <w:proofErr w:type="spellEnd"/>
+      <w:r>
+        <w:rPr>
+          <w:i/>
+          <w:lang w:val="en-US"/>
+        </w:rPr>
+        <w:t xml:space="preserve"> </w:t>
       </w:r>
       <w:r>
         <w:rPr>
@@ -1328,6 +1365,7 @@
         </w:rPr>
         <w:t xml:space="preserve">95% </w:t>
       </w:r>
+      <w:proofErr w:type="gramStart"/>
       <w:r>
         <w:rPr>
           <w:i/>
@@ -1339,7 +1377,14 @@
         <w:rPr>
           <w:lang w:val="en-US"/>
         </w:rPr>
-        <w:t xml:space="preserve">[0.835, 0.882] and 0.925, 95% </w:t>
+        <w:t>[</w:t>
+      </w:r>
+      <w:proofErr w:type="gramEnd"/>
+      <w:r>
+        <w:rPr>
+          <w:lang w:val="en-US"/>
+        </w:rPr>
+        <w:t xml:space="preserve">0.835, 0.882] and 0.925, 95% </w:t>
       </w:r>
       <w:r>
         <w:rPr>
@@ -1354,6 +1399,7 @@
         </w:rPr>
         <w:t xml:space="preserve">[0.880, 0.953] for the assistant and author screeners, respectively. The group averages were found to be statistically different from each other with </w:t>
       </w:r>
+      <w:proofErr w:type="gramStart"/>
       <w:r>
         <w:rPr>
           <w:i/>
@@ -1365,7 +1411,14 @@
         <w:rPr>
           <w:lang w:val="en-US"/>
         </w:rPr>
-        <w:t xml:space="preserve">(1, 11) = 9.65, </w:t>
+        <w:t>(</w:t>
+      </w:r>
+      <w:proofErr w:type="gramEnd"/>
+      <w:r>
+        <w:rPr>
+          <w:lang w:val="en-US"/>
+        </w:rPr>
+        <w:t xml:space="preserve">1, 11) = 9.65, </w:t>
       </w:r>
       <w:r>
         <w:rPr>
@@ -1399,7 +1452,7 @@
           <w:lang w:val="en-US"/>
         </w:rPr>
       </w:pPr>
-      <w:bookmarkStart w:id="47" w:name="_Hlk175048353"/>
+      <w:bookmarkStart w:id="45" w:name="_Hlk175048353"/>
       <w:r>
         <w:rPr>
           <w:rFonts w:eastAsiaTheme="minorEastAsia"/>
@@ -1413,6 +1466,7 @@
         </w:rPr>
         <w:t xml:space="preserve"> balanced accuracy and </w:t>
       </w:r>
+      <w:proofErr w:type="spellStart"/>
       <w:r>
         <w:rPr>
           <w:i/>
@@ -1420,6 +1474,7 @@
         </w:rPr>
         <w:t>nMCC</w:t>
       </w:r>
+      <w:proofErr w:type="spellEnd"/>
       <w:r>
         <w:rPr>
           <w:lang w:val="en-US"/>
@@ -1438,6 +1493,7 @@
         </w:rPr>
         <w:t xml:space="preserve"> 0.905, 95% </w:t>
       </w:r>
+      <w:proofErr w:type="gramStart"/>
       <w:r>
         <w:rPr>
           <w:i/>
@@ -1449,7 +1505,14 @@
         <w:rPr>
           <w:lang w:val="en-US"/>
         </w:rPr>
-        <w:t xml:space="preserve">[0.859, 0.943] and 0.879, 95% </w:t>
+        <w:t>[</w:t>
+      </w:r>
+      <w:proofErr w:type="gramEnd"/>
+      <w:r>
+        <w:rPr>
+          <w:lang w:val="en-US"/>
+        </w:rPr>
+        <w:t xml:space="preserve">0.859, 0.943] and 0.879, 95% </w:t>
       </w:r>
       <w:r>
         <w:rPr>
@@ -1482,6 +1545,7 @@
         </w:rPr>
         <w:t xml:space="preserve">For the </w:t>
       </w:r>
+      <w:proofErr w:type="spellStart"/>
       <w:r>
         <w:rPr>
           <w:rFonts w:eastAsiaTheme="minorEastAsia"/>
@@ -1490,6 +1554,7 @@
         </w:rPr>
         <w:t>nMCC</w:t>
       </w:r>
+      <w:proofErr w:type="spellEnd"/>
       <w:r>
         <w:rPr>
           <w:rFonts w:eastAsiaTheme="minorEastAsia"/>
@@ -1550,7 +1615,7 @@
         </w:rPr>
       </w:pPr>
     </w:p>
-    <w:bookmarkEnd w:id="47"/>
+    <w:bookmarkEnd w:id="45"/>
     <w:p>
       <w:pPr>
         <w:spacing w:line="360" w:lineRule="auto"/>
@@ -1644,7 +1709,7 @@
           <w:lang w:val="en-US"/>
         </w:rPr>
       </w:pPr>
-      <w:commentRangeStart w:id="48"/>
+      <w:commentRangeStart w:id="46"/>
       <w:r>
         <w:rPr>
           <w:rFonts w:cs="Times New Roman"/>
@@ -1661,14 +1726,555 @@
         </w:rPr>
         <w:t xml:space="preserve">Yet, we only presume this to be the case in very specific circumstances as is the case here where the screening involves a standardized intervention with a specific name. </w:t>
       </w:r>
-      <w:commentRangeEnd w:id="48"/>
+      <w:commentRangeEnd w:id="46"/>
       <w:r>
         <w:rPr>
           <w:rStyle w:val="CommentReference"/>
         </w:rPr>
-        <w:commentReference w:id="48"/>
-      </w:r>
-    </w:p>
+        <w:commentReference w:id="46"/>
+      </w:r>
+    </w:p>
+    <w:p>
+      <w:pPr>
+        <w:autoSpaceDE w:val="0"/>
+        <w:autoSpaceDN w:val="0"/>
+        <w:adjustRightInd w:val="0"/>
+        <w:spacing w:after="0" w:line="360" w:lineRule="auto"/>
+        <w:ind w:firstLine="1304"/>
+        <w:jc w:val="both"/>
+        <w:rPr>
+          <w:lang w:val="en-US"/>
+        </w:rPr>
+      </w:pPr>
+      <w:r>
+        <w:rPr>
+          <w:lang w:val="en-US"/>
+        </w:rPr>
+        <w:t xml:space="preserve">Concretely, we have aimed to accommodate requirement </w:t>
+      </w:r>
+      <w:r>
+        <w:rPr>
+          <w:i/>
+          <w:lang w:val="en-US"/>
+        </w:rPr>
+        <w:t>(a)</w:t>
+      </w:r>
+      <w:r>
+        <w:rPr>
+          <w:lang w:val="en-US"/>
+        </w:rPr>
+        <w:t xml:space="preserve"> by building our framework and codes so that they can be remodeled to work with other API models than </w:t>
+      </w:r>
+      <w:proofErr w:type="spellStart"/>
+      <w:r>
+        <w:rPr>
+          <w:lang w:val="en-US"/>
+        </w:rPr>
+        <w:t>OpenAI’s</w:t>
+      </w:r>
+      <w:proofErr w:type="spellEnd"/>
+      <w:r>
+        <w:rPr>
+          <w:lang w:val="en-US"/>
+        </w:rPr>
+        <w:t xml:space="preserve">. This means that our setup aims to be agnostic to the given provider of the given LLM and will be viable as long as reviewers have public access to LLM models. We aimed to support Campbell’s requirement </w:t>
+      </w:r>
+      <w:r>
+        <w:rPr>
+          <w:i/>
+          <w:lang w:val="en-US"/>
+        </w:rPr>
+        <w:t>(b)</w:t>
+      </w:r>
+      <w:r>
+        <w:rPr>
+          <w:lang w:val="en-US"/>
+        </w:rPr>
+        <w:t xml:space="preserve"> by developing the new benchmark scheme and by showing that GPT API screening is appropriate in high-quality reviews, whereas the development of the AIscreenR package and the quality tests hereof were meant to accommodate Campbell’s requirement </w:t>
+      </w:r>
+      <w:r>
+        <w:rPr>
+          <w:i/>
+          <w:lang w:val="en-US"/>
+        </w:rPr>
+        <w:t>(c)</w:t>
+      </w:r>
+      <w:r>
+        <w:rPr>
+          <w:lang w:val="en-US"/>
+        </w:rPr>
+        <w:t xml:space="preserve">. Moreover, to fulfill requirement </w:t>
+      </w:r>
+      <w:r>
+        <w:rPr>
+          <w:i/>
+          <w:lang w:val="en-US"/>
+        </w:rPr>
+        <w:t>(f)</w:t>
+      </w:r>
+      <w:r>
+        <w:rPr>
+          <w:lang w:val="en-US"/>
+        </w:rPr>
+        <w:t>, we built the AIscreenR package as open-source software</w:t>
+      </w:r>
+      <w:del w:id="47" w:author="Julian Christensen" w:date="2024-08-15T10:40:00Z">
+        <w:r>
+          <w:rPr>
+            <w:lang w:val="en-US"/>
+          </w:rPr>
+          <w:delText xml:space="preserve"> so that</w:delText>
+        </w:r>
+      </w:del>
+      <w:ins w:id="48" w:author="Julian Christensen" w:date="2024-08-15T10:40:00Z">
+        <w:r>
+          <w:rPr>
+            <w:lang w:val="en-US"/>
+          </w:rPr>
+          <w:t>, allowing</w:t>
+        </w:r>
+      </w:ins>
+      <w:r>
+        <w:rPr>
+          <w:lang w:val="en-US"/>
+        </w:rPr>
+        <w:t xml:space="preserve"> others </w:t>
+      </w:r>
+      <w:del w:id="49" w:author="Julian Christensen" w:date="2024-08-15T10:40:00Z">
+        <w:r>
+          <w:rPr>
+            <w:lang w:val="en-US"/>
+          </w:rPr>
+          <w:delText xml:space="preserve">in the review community </w:delText>
+        </w:r>
+      </w:del>
+      <w:r>
+        <w:rPr>
+          <w:lang w:val="en-US"/>
+        </w:rPr>
+        <w:t xml:space="preserve">(e.g., the Evidence Synthesis Hackathon, Campbell Collaboration, or the EPPI-Reviewer team) </w:t>
+      </w:r>
+      <w:del w:id="50" w:author="Julian Christensen" w:date="2024-08-15T10:40:00Z">
+        <w:r>
+          <w:rPr>
+            <w:lang w:val="en-US"/>
+          </w:rPr>
+          <w:delText xml:space="preserve">can </w:delText>
+        </w:r>
+      </w:del>
+      <w:ins w:id="51" w:author="Julian Christensen" w:date="2024-08-15T10:40:00Z">
+        <w:r>
+          <w:rPr>
+            <w:lang w:val="en-US"/>
+          </w:rPr>
+          <w:t>to</w:t>
+        </w:r>
+      </w:ins>
+      <w:r>
+        <w:rPr>
+          <w:lang w:val="en-US"/>
+        </w:rPr>
+        <w:t xml:space="preserve"> contribute to the development and ongoing support of the software. Finally, we </w:t>
+      </w:r>
+      <w:del w:id="52" w:author="Julian Christensen" w:date="2024-08-15T10:40:00Z">
+        <w:r>
+          <w:rPr>
+            <w:lang w:val="en-US"/>
+          </w:rPr>
+          <w:delText xml:space="preserve">also </w:delText>
+        </w:r>
+      </w:del>
+      <w:r>
+        <w:rPr>
+          <w:lang w:val="en-US"/>
+        </w:rPr>
+        <w:t xml:space="preserve">developed our </w:t>
+      </w:r>
+      <w:del w:id="53" w:author="Julian Christensen" w:date="2024-08-15T10:40:00Z">
+        <w:r>
+          <w:rPr>
+            <w:lang w:val="en-US"/>
+          </w:rPr>
+          <w:delText xml:space="preserve">suggested </w:delText>
+        </w:r>
+      </w:del>
+      <w:r>
+        <w:rPr>
+          <w:lang w:val="en-US"/>
+        </w:rPr>
+        <w:t xml:space="preserve">workflow and guidelines to underpin requirements </w:t>
+      </w:r>
+      <w:r>
+        <w:rPr>
+          <w:i/>
+          <w:lang w:val="en-US"/>
+        </w:rPr>
+        <w:t>(d)</w:t>
+      </w:r>
+      <w:r>
+        <w:rPr>
+          <w:lang w:val="en-US"/>
+        </w:rPr>
+        <w:t xml:space="preserve"> and </w:t>
+      </w:r>
+      <w:r>
+        <w:rPr>
+          <w:i/>
+          <w:lang w:val="en-US"/>
+        </w:rPr>
+        <w:t>(e</w:t>
+      </w:r>
+      <w:bookmarkStart w:id="54" w:name="_Hlk175204855"/>
+      <w:r>
+        <w:rPr>
+          <w:i/>
+          <w:lang w:val="en-US"/>
+        </w:rPr>
+        <w:t>)</w:t>
+      </w:r>
+      <w:r>
+        <w:rPr>
+          <w:lang w:val="en-US"/>
+        </w:rPr>
+        <w:t xml:space="preserve">. Requirement </w:t>
+      </w:r>
+      <w:r>
+        <w:rPr>
+          <w:i/>
+          <w:lang w:val="en-US"/>
+        </w:rPr>
+        <w:t>(e)</w:t>
+      </w:r>
+      <w:r>
+        <w:rPr>
+          <w:lang w:val="en-US"/>
+        </w:rPr>
+        <w:t xml:space="preserve"> is as such not necessary in our case since we are working we </w:t>
+      </w:r>
+      <w:r>
+        <w:rPr>
+          <w:i/>
+          <w:lang w:val="en-US"/>
+        </w:rPr>
+        <w:t>pre-</w:t>
+      </w:r>
+      <w:r>
+        <w:rPr>
+          <w:lang w:val="en-US"/>
+        </w:rPr>
+        <w:t xml:space="preserve">trained models. Instead, the performance of the prompt(s) used for screening needs to be </w:t>
+      </w:r>
+      <w:r>
+        <w:rPr>
+          <w:i/>
+          <w:lang w:val="en-US"/>
+        </w:rPr>
+        <w:t>tested</w:t>
+      </w:r>
+      <w:r>
+        <w:rPr>
+          <w:lang w:val="en-US"/>
+        </w:rPr>
+        <w:t xml:space="preserve"> and compared against human performance measures before credible TAB screening can be initiated. </w:t>
+      </w:r>
+    </w:p>
+    <w:p>
+      <w:pPr>
+        <w:autoSpaceDE w:val="0"/>
+        <w:autoSpaceDN w:val="0"/>
+        <w:adjustRightInd w:val="0"/>
+        <w:spacing w:after="0" w:line="360" w:lineRule="auto"/>
+        <w:ind w:firstLine="1304"/>
+        <w:jc w:val="both"/>
+        <w:rPr>
+          <w:lang w:val="en-US"/>
+        </w:rPr>
+      </w:pPr>
+    </w:p>
+    <w:p>
+      <w:pPr>
+        <w:spacing w:after="0" w:line="360" w:lineRule="auto"/>
+        <w:ind w:firstLine="1304"/>
+        <w:jc w:val="both"/>
+        <w:rPr>
+          <w:lang w:val="en-US"/>
+        </w:rPr>
+      </w:pPr>
+      <w:r>
+        <w:rPr>
+          <w:lang w:val="en-US"/>
+        </w:rPr>
+        <w:t xml:space="preserve">Among other things, this allows reviewers to draw on features such as function calling (i.e., making prompts without the need to explicitly specify how the model shall respond to the screening request) as well as multi-core processing, something that speeds up the screening significantly. </w:t>
+      </w:r>
+      <w:r>
+        <w:rPr>
+          <w:lang w:val="en-US"/>
+        </w:rPr>
+        <w:t>After having</w:t>
+      </w:r>
+      <w:r>
+        <w:rPr>
+          <w:lang w:val="en-US"/>
+        </w:rPr>
+        <w:t xml:space="preserve"> us</w:t>
+      </w:r>
+      <w:r>
+        <w:rPr>
+          <w:lang w:val="en-US"/>
+        </w:rPr>
+        <w:t>ed</w:t>
+      </w:r>
+      <w:r>
+        <w:rPr>
+          <w:lang w:val="en-US"/>
+        </w:rPr>
+        <w:t xml:space="preserve"> the AIscreenR software to conduct </w:t>
+      </w:r>
+      <w:r>
+        <w:rPr>
+          <w:lang w:val="en-US"/>
+        </w:rPr>
+        <w:t>our</w:t>
+      </w:r>
+      <w:r>
+        <w:rPr>
+          <w:lang w:val="en-US"/>
+        </w:rPr>
+        <w:t xml:space="preserve"> classifier experiments, we feel confident to conclude that the software works as expected. Hence, we believe that reviewers can confidently use this software in </w:t>
+      </w:r>
+      <w:r>
+        <w:rPr>
+          <w:lang w:val="en-US"/>
+        </w:rPr>
+        <w:t xml:space="preserve">their </w:t>
+      </w:r>
+      <w:r>
+        <w:rPr>
+          <w:lang w:val="en-US"/>
+        </w:rPr>
+        <w:t xml:space="preserve">high-quality systematic reviews as well. </w:t>
+      </w:r>
+    </w:p>
+    <w:p>
+      <w:pPr>
+        <w:spacing w:after="0" w:line="360" w:lineRule="auto"/>
+        <w:ind w:firstLine="1304"/>
+        <w:jc w:val="both"/>
+        <w:rPr>
+          <w:lang w:val="en-US"/>
+        </w:rPr>
+      </w:pPr>
+    </w:p>
+    <w:p>
+      <w:pPr>
+        <w:spacing w:after="0" w:line="360" w:lineRule="auto"/>
+        <w:ind w:firstLine="1304"/>
+        <w:jc w:val="both"/>
+        <w:rPr>
+          <w:lang w:val="en-US"/>
+        </w:rPr>
+      </w:pPr>
+      <w:r>
+        <w:rPr>
+          <w:lang w:val="en-US"/>
+        </w:rPr>
+        <w:t xml:space="preserve">A key part of setting up a reliable GPT API screening is to thoroughly validate the performances of one’s screening prompt(s) before making any full-scale screening. For such assessments, we developed a new, empirically informed benchmark scheme for interpreting </w:t>
+      </w:r>
+      <w:r>
+        <w:rPr>
+          <w:lang w:val="en-US"/>
+        </w:rPr>
+        <w:lastRenderedPageBreak/>
+        <w:t xml:space="preserve">acceptable and unacceptable screening performance in high-quality reviews. </w:t>
+      </w:r>
+      <w:r>
+        <w:rPr>
+          <w:lang w:val="en-US"/>
+        </w:rPr>
+        <w:t>B</w:t>
+      </w:r>
+      <w:r>
+        <w:rPr>
+          <w:lang w:val="en-US"/>
+        </w:rPr>
+        <w:t>ased on</w:t>
+      </w:r>
+      <w:r>
+        <w:rPr>
+          <w:lang w:val="en-US"/>
+        </w:rPr>
+        <w:t xml:space="preserve"> </w:t>
+      </w:r>
+      <w:r>
+        <w:rPr>
+          <w:lang w:val="en-US"/>
+        </w:rPr>
+        <w:t xml:space="preserve">typical </w:t>
+      </w:r>
+      <w:r>
+        <w:rPr>
+          <w:lang w:val="en-US"/>
+        </w:rPr>
+        <w:t xml:space="preserve">human </w:t>
+      </w:r>
+      <w:r>
+        <w:rPr>
+          <w:lang w:val="en-US"/>
+        </w:rPr>
+        <w:t>screening performance</w:t>
+      </w:r>
+      <w:r>
+        <w:rPr>
+          <w:lang w:val="en-US"/>
+        </w:rPr>
+        <w:t>s</w:t>
+      </w:r>
+      <w:r>
+        <w:rPr>
+          <w:lang w:val="en-US"/>
+        </w:rPr>
+        <w:t xml:space="preserve"> in 22 high-standard systematic reviews</w:t>
+      </w:r>
+      <w:r>
+        <w:rPr>
+          <w:lang w:val="en-US"/>
+        </w:rPr>
+        <w:t xml:space="preserve">, </w:t>
+      </w:r>
+      <w:r>
+        <w:rPr>
+          <w:lang w:val="en-US"/>
+        </w:rPr>
+        <w:t>we suggest that if an automated screening</w:t>
+      </w:r>
+      <w:r>
+        <w:rPr>
+          <w:lang w:val="en-US"/>
+        </w:rPr>
+        <w:t xml:space="preserve"> </w:t>
+      </w:r>
+      <w:r>
+        <w:rPr>
+          <w:lang w:val="en-US"/>
+        </w:rPr>
+        <w:t>can</w:t>
+      </w:r>
+      <w:r>
+        <w:rPr>
+          <w:lang w:val="en-US"/>
+        </w:rPr>
+        <w:t xml:space="preserve"> yield a recall </w:t>
+      </w:r>
+      <w:r>
+        <w:rPr>
+          <w:lang w:val="en-US"/>
+        </w:rPr>
+        <w:t>value</w:t>
+      </w:r>
+      <w:r>
+        <w:rPr>
+          <w:lang w:val="en-US"/>
+        </w:rPr>
+        <w:t xml:space="preserve"> above .75, it should be acknowledged as being on par with typical human performance and can be confidently used as an independent second screener. In addition, we suggest that a specificity </w:t>
+      </w:r>
+      <w:r>
+        <w:rPr>
+          <w:lang w:val="en-US"/>
+        </w:rPr>
+        <w:t>value</w:t>
+      </w:r>
+      <w:r>
+        <w:rPr>
+          <w:lang w:val="en-US"/>
+        </w:rPr>
+        <w:t xml:space="preserve"> equal to or above </w:t>
+      </w:r>
+      <w:r>
+        <w:rPr>
+          <w:lang w:val="en-US"/>
+        </w:rPr>
+        <w:t>.8</w:t>
+      </w:r>
+      <w:r>
+        <w:rPr>
+          <w:lang w:val="en-US"/>
+        </w:rPr>
+        <w:t xml:space="preserve"> should be accepted in high-standard reviews as long as the recall is equal to above </w:t>
+      </w:r>
+      <w:r>
+        <w:rPr>
+          <w:lang w:val="en-US"/>
+        </w:rPr>
+        <w:t>.</w:t>
+      </w:r>
+      <w:r>
+        <w:rPr>
+          <w:lang w:val="en-US"/>
+        </w:rPr>
+        <w:t>75 as well since a low specificity does not threaten the interval validity of reviews.</w:t>
+      </w:r>
+    </w:p>
+    <w:p>
+      <w:pPr>
+        <w:spacing w:after="0" w:line="360" w:lineRule="auto"/>
+        <w:jc w:val="both"/>
+        <w:rPr>
+          <w:rStyle w:val="translation"/>
+          <w:lang w:val="en-US"/>
+        </w:rPr>
+      </w:pPr>
+      <w:r>
+        <w:rPr>
+          <w:lang w:val="en-US"/>
+        </w:rPr>
+        <w:t xml:space="preserve">Since our screening guideline allows the GPT API models to err to a degree similar to human screeners, </w:t>
+      </w:r>
+      <w:r>
+        <w:rPr>
+          <w:rStyle w:val="translation"/>
+          <w:lang w:val="en-US"/>
+        </w:rPr>
+        <w:t>GPT API screening most be combined with other traditional screening techniques</w:t>
+      </w:r>
+      <w:r>
+        <w:rPr>
+          <w:rStyle w:val="translation"/>
+          <w:lang w:val="en-US"/>
+        </w:rPr>
+        <w:t>,</w:t>
+      </w:r>
+      <w:r>
+        <w:rPr>
+          <w:rStyle w:val="translation"/>
+          <w:lang w:val="en-US"/>
+        </w:rPr>
+        <w:t xml:space="preserve"> such as forward and backward citation tracking, to ensure that potentially missed studies re-enter the review. Moreover, we never think a GPT API model should be used as a stand-alone screener. There must always be a human in the loop, meaning that humans must always take the role of the first screener of titles and abstracts in high-quality systematic reviews.</w:t>
+      </w:r>
+    </w:p>
+    <w:p>
+      <w:pPr>
+        <w:spacing w:after="0" w:line="360" w:lineRule="auto"/>
+        <w:ind w:firstLine="1304"/>
+        <w:jc w:val="both"/>
+        <w:rPr>
+          <w:lang w:val="en-US"/>
+        </w:rPr>
+      </w:pPr>
+    </w:p>
+    <w:p>
+      <w:pPr>
+        <w:autoSpaceDE w:val="0"/>
+        <w:autoSpaceDN w:val="0"/>
+        <w:adjustRightInd w:val="0"/>
+        <w:spacing w:after="0" w:line="360" w:lineRule="auto"/>
+        <w:ind w:firstLine="1304"/>
+        <w:jc w:val="both"/>
+        <w:rPr>
+          <w:lang w:val="en-US"/>
+        </w:rPr>
+      </w:pPr>
+    </w:p>
+    <w:bookmarkEnd w:id="54"/>
     <w:p>
       <w:pPr>
         <w:spacing w:line="360" w:lineRule="auto"/>
@@ -1832,7 +2438,7 @@
           <w:lang w:val="en-US"/>
         </w:rPr>
       </w:pPr>
-      <w:commentRangeStart w:id="49"/>
+      <w:commentRangeStart w:id="55"/>
       <w:r>
         <w:rPr>
           <w:rFonts w:cs="Times New Roman"/>
@@ -1857,7 +2463,7 @@
         </w:rPr>
         <w:t xml:space="preserve"> 4: Decision sensibility of the gpt-3.5-0613 model across inclusion probabilit</w:t>
       </w:r>
-      <w:ins w:id="50" w:author="Julian Christensen" w:date="2024-08-14T16:06:00Z">
+      <w:ins w:id="56" w:author="Julian Christensen" w:date="2024-08-14T16:06:00Z">
         <w:r>
           <w:rPr>
             <w:rFonts w:cs="Times New Roman"/>
@@ -1867,7 +2473,7 @@
           <w:t>y thresholds</w:t>
         </w:r>
       </w:ins>
-      <w:del w:id="51" w:author="Julian Christensen" w:date="2024-08-14T16:06:00Z">
+      <w:del w:id="57" w:author="Julian Christensen" w:date="2024-08-14T16:06:00Z">
         <w:r>
           <w:rPr>
             <w:rFonts w:cs="Times New Roman"/>
@@ -1885,12 +2491,12 @@
         </w:rPr>
         <w:t xml:space="preserve"> </w:t>
       </w:r>
-      <w:commentRangeEnd w:id="49"/>
+      <w:commentRangeEnd w:id="55"/>
       <w:r>
         <w:rPr>
           <w:rStyle w:val="CommentReference"/>
         </w:rPr>
-        <w:commentReference w:id="49"/>
+        <w:commentReference w:id="55"/>
       </w:r>
     </w:p>
     <w:tbl>
@@ -1934,7 +2540,6 @@
                 <w:szCs w:val="20"/>
                 <w:lang w:val="en-US"/>
               </w:rPr>
-              <w:lastRenderedPageBreak/>
               <w:t>A</w:t>
             </w:r>
           </w:p>
@@ -2031,6 +2636,7 @@
                 <w:noProof/>
                 <w:lang w:val="en-US"/>
               </w:rPr>
+              <w:lastRenderedPageBreak/>
               <w:drawing>
                 <wp:inline distT="0" distB="0" distL="0" distR="0" wp14:anchorId="76381210" wp14:editId="6019D890">
                   <wp:extent cx="4374062" cy="3124200"/>
@@ -2096,6 +2702,7 @@
           <w:szCs w:val="24"/>
           <w:lang w:val="en-US"/>
         </w:rPr>
+        <w:lastRenderedPageBreak/>
         <w:t>Note</w:t>
       </w:r>
       <w:r>
@@ -2107,7 +2714,7 @@
         </w:rPr>
         <w:t>: The inclusion probability</w:t>
       </w:r>
-      <w:ins w:id="52" w:author="Julian Christensen" w:date="2024-08-14T16:08:00Z">
+      <w:ins w:id="58" w:author="Julian Christensen" w:date="2024-08-14T16:08:00Z">
         <w:r>
           <w:rPr>
             <w:rFonts w:cs="Times New Roman"/>
@@ -2127,7 +2734,7 @@
         </w:rPr>
         <w:t xml:space="preserve"> on the x-axis </w:t>
       </w:r>
-      <w:del w:id="53" w:author="Julian Christensen" w:date="2024-08-14T16:08:00Z">
+      <w:del w:id="59" w:author="Julian Christensen" w:date="2024-08-14T16:08:00Z">
         <w:r>
           <w:rPr>
             <w:rFonts w:cs="Times New Roman"/>
@@ -2138,7 +2745,7 @@
           <w:delText>is calculated from</w:delText>
         </w:r>
       </w:del>
-      <w:ins w:id="54" w:author="Julian Christensen" w:date="2024-08-14T16:08:00Z">
+      <w:ins w:id="60" w:author="Julian Christensen" w:date="2024-08-14T16:08:00Z">
         <w:r>
           <w:rPr>
             <w:rFonts w:cs="Times New Roman"/>
@@ -2149,7 +2756,7 @@
           <w:t>indicates the required</w:t>
         </w:r>
       </w:ins>
-      <w:del w:id="55" w:author="Julian Christensen" w:date="2024-08-14T16:08:00Z">
+      <w:del w:id="61" w:author="Julian Christensen" w:date="2024-08-14T16:08:00Z">
         <w:r>
           <w:rPr>
             <w:rFonts w:cs="Times New Roman"/>
@@ -2169,7 +2776,7 @@
         </w:rPr>
         <w:t xml:space="preserve"> number of times the given title and abstract record </w:t>
       </w:r>
-      <w:del w:id="56" w:author="Julian Christensen" w:date="2024-08-14T16:08:00Z">
+      <w:del w:id="62" w:author="Julian Christensen" w:date="2024-08-14T16:08:00Z">
         <w:r>
           <w:rPr>
             <w:rFonts w:cs="Times New Roman"/>
@@ -2180,7 +2787,7 @@
           <w:delText xml:space="preserve">was </w:delText>
         </w:r>
       </w:del>
-      <w:ins w:id="57" w:author="Julian Christensen" w:date="2024-08-14T16:08:00Z">
+      <w:ins w:id="63" w:author="Julian Christensen" w:date="2024-08-14T16:08:00Z">
         <w:r>
           <w:rPr>
             <w:rFonts w:cs="Times New Roman"/>
@@ -2209,7 +2816,7 @@
         </w:rPr>
         <w:t>included over the 10 repeated requests</w:t>
       </w:r>
-      <w:ins w:id="58" w:author="Julian Christensen" w:date="2024-08-14T16:08:00Z">
+      <w:ins w:id="64" w:author="Julian Christensen" w:date="2024-08-14T16:08:00Z">
         <w:r>
           <w:rPr>
             <w:rFonts w:cs="Times New Roman"/>
@@ -2227,9 +2834,29 @@
           <w:szCs w:val="24"/>
           <w:lang w:val="en-US"/>
         </w:rPr>
-        <w:t>. For example an inclusion probability</w:t>
-      </w:r>
-      <w:ins w:id="59" w:author="Julian Christensen" w:date="2024-08-14T16:08:00Z">
+        <w:t xml:space="preserve">. For </w:t>
+      </w:r>
+      <w:proofErr w:type="gramStart"/>
+      <w:r>
+        <w:rPr>
+          <w:rFonts w:cs="Times New Roman"/>
+          <w:sz w:val="20"/>
+          <w:szCs w:val="24"/>
+          <w:lang w:val="en-US"/>
+        </w:rPr>
+        <w:t>example</w:t>
+      </w:r>
+      <w:proofErr w:type="gramEnd"/>
+      <w:r>
+        <w:rPr>
+          <w:rFonts w:cs="Times New Roman"/>
+          <w:sz w:val="20"/>
+          <w:szCs w:val="24"/>
+          <w:lang w:val="en-US"/>
+        </w:rPr>
+        <w:t xml:space="preserve"> an inclusion probability</w:t>
+      </w:r>
+      <w:ins w:id="65" w:author="Julian Christensen" w:date="2024-08-14T16:08:00Z">
         <w:r>
           <w:rPr>
             <w:rFonts w:cs="Times New Roman"/>
@@ -2249,7 +2876,7 @@
         </w:rPr>
         <w:t xml:space="preserve"> of 0.1 means that the record was</w:t>
       </w:r>
-      <w:ins w:id="60" w:author="Julian Christensen" w:date="2024-08-14T16:08:00Z">
+      <w:ins w:id="66" w:author="Julian Christensen" w:date="2024-08-14T16:08:00Z">
         <w:r>
           <w:rPr>
             <w:rFonts w:cs="Times New Roman"/>
@@ -2260,7 +2887,7 @@
           <w:t xml:space="preserve"> coded as</w:t>
         </w:r>
       </w:ins>
-      <w:ins w:id="61" w:author="Julian Christensen" w:date="2024-08-14T16:09:00Z">
+      <w:ins w:id="67" w:author="Julian Christensen" w:date="2024-08-14T16:09:00Z">
         <w:r>
           <w:rPr>
             <w:rFonts w:cs="Times New Roman"/>
@@ -2280,7 +2907,7 @@
         </w:rPr>
         <w:t xml:space="preserve"> included</w:t>
       </w:r>
-      <w:ins w:id="62" w:author="Julian Christensen" w:date="2024-08-14T16:09:00Z">
+      <w:ins w:id="68" w:author="Julian Christensen" w:date="2024-08-14T16:09:00Z">
         <w:r>
           <w:rPr>
             <w:rFonts w:cs="Times New Roman"/>
@@ -2300,7 +2927,7 @@
         </w:rPr>
         <w:t xml:space="preserve"> in 1</w:t>
       </w:r>
-      <w:ins w:id="63" w:author="Julian Christensen" w:date="2024-08-14T16:09:00Z">
+      <w:ins w:id="69" w:author="Julian Christensen" w:date="2024-08-14T16:09:00Z">
         <w:r>
           <w:rPr>
             <w:rFonts w:cs="Times New Roman"/>
@@ -2351,7 +2978,6 @@
         <w:rPr>
           <w:lang w:val="en-US"/>
         </w:rPr>
-        <w:lastRenderedPageBreak/>
         <w:t xml:space="preserve">In the initial phase of our prompt engineering, we assumed that the more detailed background information we could add to a single prompt the better the GPT API model would perform. This approach was based on the conception that the model needed to be “trained” with the correct wording. Yet, from our experience, this was a misperception of how this type of model works. As indicated in the GPT acronym, these models are </w:t>
       </w:r>
       <w:r>
@@ -2390,21 +3016,22 @@
         <w:rPr>
           <w:lang w:val="en-US"/>
         </w:rPr>
+        <w:lastRenderedPageBreak/>
         <w:t xml:space="preserve">If conducting a complex review </w:t>
       </w:r>
-      <w:commentRangeStart w:id="64"/>
+      <w:commentRangeStart w:id="70"/>
       <w:r>
         <w:rPr>
           <w:lang w:val="en-US"/>
         </w:rPr>
         <w:t>including many inclusion</w:t>
       </w:r>
-      <w:commentRangeEnd w:id="64"/>
+      <w:commentRangeEnd w:id="70"/>
       <w:r>
         <w:rPr>
           <w:rStyle w:val="CommentReference"/>
         </w:rPr>
-        <w:commentReference w:id="64"/>
+        <w:commentReference w:id="70"/>
       </w:r>
       <w:r>
         <w:rPr>
@@ -2412,7 +3039,7 @@
         </w:rPr>
         <w:t>/exclusion criteria, we suggest conducting what we have coined multi-prompt screening. That is screening with multiple prompts, where each inclusion</w:t>
       </w:r>
-      <w:del w:id="65" w:author="Julian Christensen" w:date="2024-08-14T16:43:00Z">
+      <w:del w:id="71" w:author="Julian Christensen" w:date="2024-08-14T16:43:00Z">
         <w:r>
           <w:rPr>
             <w:lang w:val="en-US"/>
@@ -2426,7 +3053,7 @@
         </w:rPr>
         <w:t xml:space="preserve"> criteria </w:t>
       </w:r>
-      <w:del w:id="66" w:author="Julian Christensen" w:date="2024-08-14T16:43:00Z">
+      <w:del w:id="72" w:author="Julian Christensen" w:date="2024-08-14T16:43:00Z">
         <w:r>
           <w:rPr>
             <w:lang w:val="en-US"/>
@@ -2434,7 +3061,7 @@
           <w:delText>should be</w:delText>
         </w:r>
       </w:del>
-      <w:ins w:id="67" w:author="Julian Christensen" w:date="2024-08-14T16:43:00Z">
+      <w:ins w:id="73" w:author="Julian Christensen" w:date="2024-08-14T16:43:00Z">
         <w:r>
           <w:rPr>
             <w:lang w:val="en-US"/>
@@ -2460,7 +3087,7 @@
         </w:rPr>
         <w:t xml:space="preserve">Alternatively, one could conduct what we define as </w:t>
       </w:r>
-      <w:commentRangeStart w:id="68"/>
+      <w:commentRangeStart w:id="74"/>
       <w:r>
         <w:rPr>
           <w:i/>
@@ -2474,12 +3101,12 @@
         </w:rPr>
         <w:t xml:space="preserve"> </w:t>
       </w:r>
-      <w:commentRangeEnd w:id="68"/>
+      <w:commentRangeEnd w:id="74"/>
       <w:r>
         <w:rPr>
           <w:rStyle w:val="CommentReference"/>
         </w:rPr>
-        <w:commentReference w:id="68"/>
+        <w:commentReference w:id="74"/>
       </w:r>
       <w:r>
         <w:rPr>
@@ -2508,7 +3135,7 @@
           <w:lang w:val="en-US"/>
         </w:rPr>
       </w:pPr>
-      <w:bookmarkStart w:id="69" w:name="_Hlk175123298"/>
+      <w:bookmarkStart w:id="75" w:name="_Hlk175123298"/>
       <w:r>
         <w:rPr>
           <w:lang w:val="en-US"/>
@@ -2600,7 +3227,21 @@
                                 <w:lang w:val="en-US"/>
                               </w:rPr>
                               <w:br/>
-                              <w:t>With inclusion/exclusion criertion 1</w:t>
+                              <w:t xml:space="preserve">With inclusion/exclusion </w:t>
+                            </w:r>
+                            <w:proofErr w:type="spellStart"/>
+                            <w:r>
+                              <w:rPr>
+                                <w:lang w:val="en-US"/>
+                              </w:rPr>
+                              <w:t>criertion</w:t>
+                            </w:r>
+                            <w:proofErr w:type="spellEnd"/>
+                            <w:r>
+                              <w:rPr>
+                                <w:lang w:val="en-US"/>
+                              </w:rPr>
+                              <w:t xml:space="preserve"> 1</w:t>
                             </w:r>
                           </w:p>
                         </w:txbxContent>
@@ -2647,7 +3288,21 @@
                           <w:lang w:val="en-US"/>
                         </w:rPr>
                         <w:br/>
-                        <w:t>With inclusion/exclusion criertion 1</w:t>
+                        <w:t xml:space="preserve">With inclusion/exclusion </w:t>
+                      </w:r>
+                      <w:proofErr w:type="spellStart"/>
+                      <w:r>
+                        <w:rPr>
+                          <w:lang w:val="en-US"/>
+                        </w:rPr>
+                        <w:t>criertion</w:t>
+                      </w:r>
+                      <w:proofErr w:type="spellEnd"/>
+                      <w:r>
+                        <w:rPr>
+                          <w:lang w:val="en-US"/>
+                        </w:rPr>
+                        <w:t xml:space="preserve"> 1</w:t>
                       </w:r>
                     </w:p>
                   </w:txbxContent>
@@ -3053,7 +3708,21 @@
                                 <w:lang w:val="en-US"/>
                               </w:rPr>
                               <w:br/>
-                              <w:t>With inclusion/exclusion criertion 2</w:t>
+                              <w:t xml:space="preserve">With inclusion/exclusion </w:t>
+                            </w:r>
+                            <w:proofErr w:type="spellStart"/>
+                            <w:r>
+                              <w:rPr>
+                                <w:lang w:val="en-US"/>
+                              </w:rPr>
+                              <w:t>criertion</w:t>
+                            </w:r>
+                            <w:proofErr w:type="spellEnd"/>
+                            <w:r>
+                              <w:rPr>
+                                <w:lang w:val="en-US"/>
+                              </w:rPr>
+                              <w:t xml:space="preserve"> 2</w:t>
                             </w:r>
                           </w:p>
                         </w:txbxContent>
@@ -3096,7 +3765,21 @@
                           <w:lang w:val="en-US"/>
                         </w:rPr>
                         <w:br/>
-                        <w:t>With inclusion/exclusion criertion 2</w:t>
+                        <w:t xml:space="preserve">With inclusion/exclusion </w:t>
+                      </w:r>
+                      <w:proofErr w:type="spellStart"/>
+                      <w:r>
+                        <w:rPr>
+                          <w:lang w:val="en-US"/>
+                        </w:rPr>
+                        <w:t>criertion</w:t>
+                      </w:r>
+                      <w:proofErr w:type="spellEnd"/>
+                      <w:r>
+                        <w:rPr>
+                          <w:lang w:val="en-US"/>
+                        </w:rPr>
+                        <w:t xml:space="preserve"> 2</w:t>
                       </w:r>
                     </w:p>
                   </w:txbxContent>
@@ -3478,7 +4161,21 @@
                                 <w:lang w:val="en-US"/>
                               </w:rPr>
                               <w:br/>
-                              <w:t>With inclusion/exclusion criertion 3</w:t>
+                              <w:t xml:space="preserve">With inclusion/exclusion </w:t>
+                            </w:r>
+                            <w:proofErr w:type="spellStart"/>
+                            <w:r>
+                              <w:rPr>
+                                <w:lang w:val="en-US"/>
+                              </w:rPr>
+                              <w:t>criertion</w:t>
+                            </w:r>
+                            <w:proofErr w:type="spellEnd"/>
+                            <w:r>
+                              <w:rPr>
+                                <w:lang w:val="en-US"/>
+                              </w:rPr>
+                              <w:t xml:space="preserve"> 3</w:t>
                             </w:r>
                           </w:p>
                         </w:txbxContent>
@@ -3521,7 +4218,21 @@
                           <w:lang w:val="en-US"/>
                         </w:rPr>
                         <w:br/>
-                        <w:t>With inclusion/exclusion criertion 3</w:t>
+                        <w:t xml:space="preserve">With inclusion/exclusion </w:t>
+                      </w:r>
+                      <w:proofErr w:type="spellStart"/>
+                      <w:r>
+                        <w:rPr>
+                          <w:lang w:val="en-US"/>
+                        </w:rPr>
+                        <w:t>criertion</w:t>
+                      </w:r>
+                      <w:proofErr w:type="spellEnd"/>
+                      <w:r>
+                        <w:rPr>
+                          <w:lang w:val="en-US"/>
+                        </w:rPr>
+                        <w:t xml:space="preserve"> 3</w:t>
                       </w:r>
                     </w:p>
                   </w:txbxContent>
@@ -3547,7 +4258,6 @@
           <w:b/>
           <w:noProof/>
         </w:rPr>
-        <w:lastRenderedPageBreak/>
         <mc:AlternateContent>
           <mc:Choice Requires="wps">
             <w:drawing>
@@ -3606,12 +4316,28 @@
                                 <w:i/>
                               </w:rPr>
                             </w:pPr>
+                            <w:proofErr w:type="spellStart"/>
                             <w:r>
                               <w:rPr>
                                 <w:i/>
                               </w:rPr>
-                              <w:t>Continue as long as necessary</w:t>
+                              <w:t>Continue</w:t>
                             </w:r>
+                            <w:proofErr w:type="spellEnd"/>
+                            <w:r>
+                              <w:rPr>
+                                <w:i/>
+                              </w:rPr>
+                              <w:t xml:space="preserve"> as long as </w:t>
+                            </w:r>
+                            <w:proofErr w:type="spellStart"/>
+                            <w:r>
+                              <w:rPr>
+                                <w:i/>
+                              </w:rPr>
+                              <w:t>necessary</w:t>
+                            </w:r>
+                            <w:proofErr w:type="spellEnd"/>
                           </w:p>
                         </w:txbxContent>
                       </wps:txbx>
@@ -3647,12 +4373,28 @@
                           <w:i/>
                         </w:rPr>
                       </w:pPr>
+                      <w:proofErr w:type="spellStart"/>
                       <w:r>
                         <w:rPr>
                           <w:i/>
                         </w:rPr>
-                        <w:t>Continue as long as necessary</w:t>
+                        <w:t>Continue</w:t>
                       </w:r>
+                      <w:proofErr w:type="spellEnd"/>
+                      <w:r>
+                        <w:rPr>
+                          <w:i/>
+                        </w:rPr>
+                        <w:t xml:space="preserve"> as long as </w:t>
+                      </w:r>
+                      <w:proofErr w:type="spellStart"/>
+                      <w:r>
+                        <w:rPr>
+                          <w:i/>
+                        </w:rPr>
+                        <w:t>necessary</w:t>
+                      </w:r>
+                      <w:proofErr w:type="spellEnd"/>
                     </w:p>
                   </w:txbxContent>
                 </v:textbox>
@@ -3899,7 +4641,21 @@
                                 <w:lang w:val="en-US"/>
                               </w:rPr>
                               <w:br/>
-                              <w:t>With inclusion/exclusion criertion x</w:t>
+                              <w:t xml:space="preserve">With inclusion/exclusion </w:t>
+                            </w:r>
+                            <w:proofErr w:type="spellStart"/>
+                            <w:r>
+                              <w:rPr>
+                                <w:lang w:val="en-US"/>
+                              </w:rPr>
+                              <w:t>criertion</w:t>
+                            </w:r>
+                            <w:proofErr w:type="spellEnd"/>
+                            <w:r>
+                              <w:rPr>
+                                <w:lang w:val="en-US"/>
+                              </w:rPr>
+                              <w:t xml:space="preserve"> x</w:t>
                             </w:r>
                           </w:p>
                         </w:txbxContent>
@@ -3942,7 +4698,21 @@
                           <w:lang w:val="en-US"/>
                         </w:rPr>
                         <w:br/>
-                        <w:t>With inclusion/exclusion criertion x</w:t>
+                        <w:t xml:space="preserve">With inclusion/exclusion </w:t>
+                      </w:r>
+                      <w:proofErr w:type="spellStart"/>
+                      <w:r>
+                        <w:rPr>
+                          <w:lang w:val="en-US"/>
+                        </w:rPr>
+                        <w:t>criertion</w:t>
+                      </w:r>
+                      <w:proofErr w:type="spellEnd"/>
+                      <w:r>
+                        <w:rPr>
+                          <w:lang w:val="en-US"/>
+                        </w:rPr>
+                        <w:t xml:space="preserve"> x</w:t>
                       </w:r>
                     </w:p>
                   </w:txbxContent>
@@ -3963,7 +4733,7 @@
         </w:rPr>
       </w:pPr>
     </w:p>
-    <w:bookmarkEnd w:id="69"/>
+    <w:bookmarkEnd w:id="75"/>
     <w:p>
       <w:pPr>
         <w:spacing w:after="0" w:line="360" w:lineRule="auto"/>
@@ -3993,7 +4763,7 @@
         </w:rPr>
         <w:t xml:space="preserve"> the prompts so that the prompts excluding the largest body of references appear first and prompts with more specific inclusion</w:t>
       </w:r>
-      <w:del w:id="70" w:author="Julian Christensen" w:date="2024-08-14T16:47:00Z">
+      <w:del w:id="76" w:author="Julian Christensen" w:date="2024-08-14T16:47:00Z">
         <w:r>
           <w:rPr>
             <w:lang w:val="en-US"/>
@@ -4013,7 +4783,7 @@
         </w:rPr>
         <w:t>follow</w:t>
       </w:r>
-      <w:del w:id="71" w:author="Julian Christensen" w:date="2024-08-14T16:48:00Z">
+      <w:del w:id="77" w:author="Julian Christensen" w:date="2024-08-14T16:48:00Z">
         <w:r>
           <w:rPr>
             <w:lang w:val="en-US"/>
@@ -4076,7 +4846,7 @@
         </w:rPr>
         <w:t>This approach will be more efficient both in terms of money and time. A further side-effect of this approach is that all title and abstract records will be mapped on what exact inclusion</w:t>
       </w:r>
-      <w:del w:id="72" w:author="Julian Christensen" w:date="2024-08-14T16:48:00Z">
+      <w:del w:id="78" w:author="Julian Christensen" w:date="2024-08-14T16:48:00Z">
         <w:r>
           <w:rPr>
             <w:lang w:val="en-US"/>
@@ -4084,7 +4854,7 @@
           <w:delText xml:space="preserve">/exclusion </w:delText>
         </w:r>
       </w:del>
-      <w:ins w:id="73" w:author="Julian Christensen" w:date="2024-08-14T16:48:00Z">
+      <w:ins w:id="79" w:author="Julian Christensen" w:date="2024-08-14T16:48:00Z">
         <w:r>
           <w:rPr>
             <w:lang w:val="en-US"/>
@@ -4102,16 +4872,30 @@
         <w:rPr>
           <w:lang w:val="en-US"/>
         </w:rPr>
-        <w:t xml:space="preserve"> However, a shortage of this screening approach is that it is strongly dependent on the quality of the used prompts. Although more costly, </w:t>
-      </w:r>
-      <w:commentRangeStart w:id="74"/>
+        <w:t xml:space="preserve"> However, a shortage of this screening approach is that it is strongly dependent on the quality of the used prompts. Although </w:t>
+      </w:r>
+      <w:proofErr w:type="gramStart"/>
+      <w:r>
+        <w:rPr>
+          <w:lang w:val="en-US"/>
+        </w:rPr>
+        <w:t>more costly</w:t>
+      </w:r>
+      <w:proofErr w:type="gramEnd"/>
+      <w:r>
+        <w:rPr>
+          <w:lang w:val="en-US"/>
+        </w:rPr>
+        <w:t xml:space="preserve">, </w:t>
+      </w:r>
+      <w:commentRangeStart w:id="80"/>
       <w:r>
         <w:rPr>
           <w:lang w:val="en-US"/>
         </w:rPr>
         <w:t>we</w:t>
       </w:r>
-      <w:del w:id="75" w:author="Julian Christensen" w:date="2024-08-14T16:48:00Z">
+      <w:del w:id="81" w:author="Julian Christensen" w:date="2024-08-14T16:48:00Z">
         <w:r>
           <w:rPr>
             <w:lang w:val="en-US"/>
@@ -4125,7 +4909,7 @@
         </w:rPr>
         <w:t xml:space="preserve"> therefore</w:t>
       </w:r>
-      <w:del w:id="76" w:author="Julian Christensen" w:date="2024-08-14T16:48:00Z">
+      <w:del w:id="82" w:author="Julian Christensen" w:date="2024-08-14T16:48:00Z">
         <w:r>
           <w:rPr>
             <w:lang w:val="en-US"/>
@@ -4185,6 +4969,7 @@
         <w:rPr>
           <w:lang w:val="en-US"/>
         </w:rPr>
+        <w:lastRenderedPageBreak/>
         <w:t>insufficient</w:t>
       </w:r>
       <w:r>
@@ -4193,12 +4978,12 @@
         </w:rPr>
         <w:t xml:space="preserve"> prompting</w:t>
       </w:r>
-      <w:commentRangeEnd w:id="74"/>
+      <w:commentRangeEnd w:id="80"/>
       <w:r>
         <w:rPr>
           <w:rStyle w:val="CommentReference"/>
         </w:rPr>
-        <w:commentReference w:id="74"/>
+        <w:commentReference w:id="80"/>
       </w:r>
       <w:r>
         <w:rPr>
@@ -4206,7 +4991,7 @@
         </w:rPr>
         <w:t>. Assume</w:t>
       </w:r>
-      <w:ins w:id="77" w:author="Julian Christensen" w:date="2024-08-14T16:49:00Z">
+      <w:ins w:id="83" w:author="Julian Christensen" w:date="2024-08-14T16:49:00Z">
         <w:r>
           <w:rPr>
             <w:lang w:val="en-US"/>
@@ -4226,7 +5011,7 @@
         </w:rPr>
         <w:t>for example</w:t>
       </w:r>
-      <w:ins w:id="78" w:author="Julian Christensen" w:date="2024-08-14T16:49:00Z">
+      <w:ins w:id="84" w:author="Julian Christensen" w:date="2024-08-14T16:49:00Z">
         <w:r>
           <w:rPr>
             <w:lang w:val="en-US"/>
@@ -4270,7 +5055,7 @@
         </w:rPr>
         <w:t>one for each of the inclusion</w:t>
       </w:r>
-      <w:del w:id="79" w:author="Julian Christensen" w:date="2024-08-14T16:49:00Z">
+      <w:del w:id="85" w:author="Julian Christensen" w:date="2024-08-14T16:49:00Z">
         <w:r>
           <w:rPr>
             <w:lang w:val="en-US"/>
@@ -4304,7 +5089,7 @@
         </w:rPr>
         <w:t xml:space="preserve"> but one of the prompts wrongly exclude</w:t>
       </w:r>
-      <w:ins w:id="80" w:author="Julian Christensen" w:date="2024-08-14T16:50:00Z">
+      <w:ins w:id="86" w:author="Julian Christensen" w:date="2024-08-14T16:50:00Z">
         <w:r>
           <w:rPr>
             <w:lang w:val="en-US"/>
@@ -4312,7 +5097,7 @@
           <w:t>d</w:t>
         </w:r>
       </w:ins>
-      <w:del w:id="81" w:author="Julian Christensen" w:date="2024-08-14T16:50:00Z">
+      <w:del w:id="87" w:author="Julian Christensen" w:date="2024-08-14T16:50:00Z">
         <w:r>
           <w:rPr>
             <w:lang w:val="en-US"/>
@@ -4344,120 +5129,12 @@
         </w:rPr>
         <w:t xml:space="preserve"> at </w:t>
       </w:r>
-      <w:del w:id="82" w:author="Julian Christensen" w:date="2024-08-14T16:50:00Z">
+      <w:del w:id="88" w:author="Julian Christensen" w:date="2024-08-14T16:50:00Z">
         <w:r>
           <w:rPr>
             <w:lang w:val="en-US"/>
           </w:rPr>
           <w:delText xml:space="preserve">the </w:delText>
-        </w:r>
-      </w:del>
-      <w:ins w:id="83" w:author="Julian Christensen" w:date="2024-08-14T16:50:00Z">
-        <w:r>
-          <w:rPr>
-            <w:lang w:val="en-US"/>
-          </w:rPr>
-          <w:t xml:space="preserve">an </w:t>
-        </w:r>
-      </w:ins>
-      <w:r>
-        <w:rPr>
-          <w:lang w:val="en-US"/>
-        </w:rPr>
-        <w:t>early stage of the screening when scaled up from the test setting</w:t>
-      </w:r>
-      <w:r>
-        <w:rPr>
-          <w:lang w:val="en-US"/>
-        </w:rPr>
-        <w:t xml:space="preserve">. Then those studies would be lost in the hierarchical screening </w:t>
-      </w:r>
-      <w:del w:id="84" w:author="Julian Christensen" w:date="2024-08-14T16:50:00Z">
-        <w:r>
-          <w:rPr>
-            <w:lang w:val="en-US"/>
-          </w:rPr>
-          <w:delText xml:space="preserve">suggested </w:delText>
-        </w:r>
-      </w:del>
-      <w:r>
-        <w:rPr>
-          <w:lang w:val="en-US"/>
-        </w:rPr>
-        <w:t xml:space="preserve">in Figure </w:t>
-      </w:r>
-      <w:r>
-        <w:rPr>
-          <w:lang w:val="en-US"/>
-        </w:rPr>
-        <w:t>5</w:t>
-      </w:r>
-      <w:r>
-        <w:rPr>
-          <w:lang w:val="en-US"/>
-        </w:rPr>
-        <w:t>. If instead all records had been screened with all prompts</w:t>
-      </w:r>
-      <w:ins w:id="85" w:author="Julian Christensen" w:date="2024-08-14T16:50:00Z">
-        <w:r>
-          <w:rPr>
-            <w:lang w:val="en-US"/>
-          </w:rPr>
-          <w:t>,</w:t>
-        </w:r>
-      </w:ins>
-      <w:r>
-        <w:rPr>
-          <w:lang w:val="en-US"/>
-        </w:rPr>
-        <w:t xml:space="preserve"> then one could </w:t>
-      </w:r>
-      <w:r>
-        <w:rPr>
-          <w:lang w:val="en-US"/>
-        </w:rPr>
-        <w:t>overcome</w:t>
-      </w:r>
-      <w:r>
-        <w:rPr>
-          <w:lang w:val="en-US"/>
-        </w:rPr>
-        <w:t xml:space="preserve"> the above </w:t>
-      </w:r>
-      <w:del w:id="86" w:author="Julian Christensen" w:date="2024-08-14T16:50:00Z">
-        <w:r>
-          <w:rPr>
-            <w:lang w:val="en-US"/>
-          </w:rPr>
-          <w:delText xml:space="preserve">bias </w:delText>
-        </w:r>
-      </w:del>
-      <w:ins w:id="87" w:author="Julian Christensen" w:date="2024-08-14T16:50:00Z">
-        <w:r>
-          <w:rPr>
-            <w:lang w:val="en-US"/>
-          </w:rPr>
-          <w:t>problem</w:t>
-        </w:r>
-        <w:r>
-          <w:rPr>
-            <w:lang w:val="en-US"/>
-          </w:rPr>
-          <w:t xml:space="preserve"> </w:t>
-        </w:r>
-      </w:ins>
-      <w:r>
-        <w:rPr>
-          <w:lang w:val="en-US"/>
-        </w:rPr>
-        <w:t xml:space="preserve">by </w:t>
-      </w:r>
-      <w:del w:id="88" w:author="Julian Christensen" w:date="2024-08-14T16:50:00Z">
-        <w:r>
-          <w:rPr>
-            <w:lang w:val="en-US"/>
-          </w:rPr>
-          <w:delText xml:space="preserve">including </w:delText>
         </w:r>
       </w:del>
       <w:ins w:id="89" w:author="Julian Christensen" w:date="2024-08-14T16:50:00Z">
@@ -4465,10 +5142,118 @@
           <w:rPr>
             <w:lang w:val="en-US"/>
           </w:rPr>
+          <w:t xml:space="preserve">an </w:t>
+        </w:r>
+      </w:ins>
+      <w:r>
+        <w:rPr>
+          <w:lang w:val="en-US"/>
+        </w:rPr>
+        <w:t>early stage of the screening when scaled up from the test setting</w:t>
+      </w:r>
+      <w:r>
+        <w:rPr>
+          <w:lang w:val="en-US"/>
+        </w:rPr>
+        <w:t xml:space="preserve">. Then those studies would be lost in the hierarchical screening </w:t>
+      </w:r>
+      <w:del w:id="90" w:author="Julian Christensen" w:date="2024-08-14T16:50:00Z">
+        <w:r>
+          <w:rPr>
+            <w:lang w:val="en-US"/>
+          </w:rPr>
+          <w:delText xml:space="preserve">suggested </w:delText>
+        </w:r>
+      </w:del>
+      <w:r>
+        <w:rPr>
+          <w:lang w:val="en-US"/>
+        </w:rPr>
+        <w:t xml:space="preserve">in Figure </w:t>
+      </w:r>
+      <w:r>
+        <w:rPr>
+          <w:lang w:val="en-US"/>
+        </w:rPr>
+        <w:t>5</w:t>
+      </w:r>
+      <w:r>
+        <w:rPr>
+          <w:lang w:val="en-US"/>
+        </w:rPr>
+        <w:t>. If instead all records had been screened with all prompts</w:t>
+      </w:r>
+      <w:ins w:id="91" w:author="Julian Christensen" w:date="2024-08-14T16:50:00Z">
+        <w:r>
+          <w:rPr>
+            <w:lang w:val="en-US"/>
+          </w:rPr>
+          <w:t>,</w:t>
+        </w:r>
+      </w:ins>
+      <w:r>
+        <w:rPr>
+          <w:lang w:val="en-US"/>
+        </w:rPr>
+        <w:t xml:space="preserve"> then one could </w:t>
+      </w:r>
+      <w:r>
+        <w:rPr>
+          <w:lang w:val="en-US"/>
+        </w:rPr>
+        <w:t>overcome</w:t>
+      </w:r>
+      <w:r>
+        <w:rPr>
+          <w:lang w:val="en-US"/>
+        </w:rPr>
+        <w:t xml:space="preserve"> the above </w:t>
+      </w:r>
+      <w:del w:id="92" w:author="Julian Christensen" w:date="2024-08-14T16:50:00Z">
+        <w:r>
+          <w:rPr>
+            <w:lang w:val="en-US"/>
+          </w:rPr>
+          <w:delText xml:space="preserve">bias </w:delText>
+        </w:r>
+      </w:del>
+      <w:ins w:id="93" w:author="Julian Christensen" w:date="2024-08-14T16:50:00Z">
+        <w:r>
+          <w:rPr>
+            <w:lang w:val="en-US"/>
+          </w:rPr>
+          <w:t>problem</w:t>
+        </w:r>
+        <w:r>
+          <w:rPr>
+            <w:lang w:val="en-US"/>
+          </w:rPr>
+          <w:t xml:space="preserve"> </w:t>
+        </w:r>
+      </w:ins>
+      <w:r>
+        <w:rPr>
+          <w:lang w:val="en-US"/>
+        </w:rPr>
+        <w:t xml:space="preserve">by </w:t>
+      </w:r>
+      <w:del w:id="94" w:author="Julian Christensen" w:date="2024-08-14T16:50:00Z">
+        <w:r>
+          <w:rPr>
+            <w:lang w:val="en-US"/>
+          </w:rPr>
+          <w:delText xml:space="preserve">including </w:delText>
+        </w:r>
+      </w:del>
+      <w:ins w:id="95" w:author="Julian Christensen" w:date="2024-08-14T16:50:00Z">
+        <w:r>
+          <w:rPr>
+            <w:lang w:val="en-US"/>
+          </w:rPr>
           <w:t>coding</w:t>
         </w:r>
       </w:ins>
-      <w:del w:id="90" w:author="Julian Christensen" w:date="2024-08-14T16:50:00Z">
+      <w:del w:id="96" w:author="Julian Christensen" w:date="2024-08-14T16:50:00Z">
         <w:r>
           <w:rPr>
             <w:lang w:val="en-US"/>
@@ -4482,7 +5267,7 @@
         </w:rPr>
         <w:t xml:space="preserve"> records</w:t>
       </w:r>
-      <w:ins w:id="91" w:author="Julian Christensen" w:date="2024-08-14T16:51:00Z">
+      <w:ins w:id="97" w:author="Julian Christensen" w:date="2024-08-14T16:51:00Z">
         <w:r>
           <w:rPr>
             <w:lang w:val="en-US"/>
@@ -4490,7 +5275,7 @@
           <w:t xml:space="preserve"> as relevant if</w:t>
         </w:r>
       </w:ins>
-      <w:del w:id="92" w:author="Julian Christensen" w:date="2024-08-14T16:51:00Z">
+      <w:del w:id="98" w:author="Julian Christensen" w:date="2024-08-14T16:51:00Z">
         <w:r>
           <w:rPr>
             <w:lang w:val="en-US"/>
@@ -4498,7 +5283,7 @@
           <w:delText xml:space="preserve"> that</w:delText>
         </w:r>
       </w:del>
-      <w:ins w:id="93" w:author="Julian Christensen" w:date="2024-08-14T16:51:00Z">
+      <w:ins w:id="99" w:author="Julian Christensen" w:date="2024-08-14T16:51:00Z">
         <w:r>
           <w:rPr>
             <w:lang w:val="en-US"/>
@@ -4554,7 +5339,7 @@
         </w:rPr>
         <w:t xml:space="preserve">, as we did in </w:t>
       </w:r>
-      <w:del w:id="94" w:author="Julian Christensen" w:date="2024-08-14T16:51:00Z">
+      <w:del w:id="100" w:author="Julian Christensen" w:date="2024-08-14T16:51:00Z">
         <w:r>
           <w:rPr>
             <w:lang w:val="en-US"/>
@@ -4568,7 +5353,7 @@
         </w:rPr>
         <w:t>Experiment 3</w:t>
       </w:r>
-      <w:ins w:id="95" w:author="Julian Christensen" w:date="2024-08-14T16:51:00Z">
+      <w:ins w:id="101" w:author="Julian Christensen" w:date="2024-08-14T16:51:00Z">
         <w:r>
           <w:rPr>
             <w:lang w:val="en-US"/>
@@ -4617,6 +5402,8 @@
           <w:lang w:val="en-US"/>
         </w:rPr>
       </w:pPr>
+      <w:bookmarkStart w:id="102" w:name="_Hlk175228441"/>
+      <w:bookmarkStart w:id="103" w:name="_GoBack"/>
       <w:r>
         <w:rPr>
           <w:lang w:val="en-US"/>
@@ -4627,13 +5414,28 @@
         <w:rPr>
           <w:lang w:val="en-US"/>
         </w:rPr>
-        <w:t xml:space="preserve"> we cannot reject that single-prompt screening might be viable in complex review settings with many inclusion criteria, and multi-prompt screening is more costly, we</w:t>
-      </w:r>
-      <w:r>
-        <w:rPr>
-          <w:lang w:val="en-US"/>
-        </w:rPr>
-        <w:t xml:space="preserve"> think multi-prompt screening is most appropriate to use in complex review settings. This is so because multi-prompt screening makes the screening more flexible allowing the model to cast a larger degree of uncertainty. Moreover, </w:t>
+        <w:t xml:space="preserve"> </w:t>
+      </w:r>
+      <w:bookmarkStart w:id="104" w:name="_Hlk175228430"/>
+      <w:r>
+        <w:rPr>
+          <w:lang w:val="en-US"/>
+        </w:rPr>
+        <w:t xml:space="preserve">we cannot reject that single-prompt screening might be viable in complex review settings with many inclusion criteria, and multi-prompt screening is </w:t>
+      </w:r>
+      <w:proofErr w:type="gramStart"/>
+      <w:r>
+        <w:rPr>
+          <w:lang w:val="en-US"/>
+        </w:rPr>
+        <w:t>more costly</w:t>
+      </w:r>
+      <w:proofErr w:type="gramEnd"/>
+      <w:r>
+        <w:rPr>
+          <w:lang w:val="en-US"/>
+        </w:rPr>
+        <w:t xml:space="preserve">, we think multi-prompt screening is most appropriate to use in complex review settings. This is so because multi-prompt screening makes the screening more flexible allowing the model to cast a larger degree of uncertainty. Moreover, </w:t>
       </w:r>
       <w:r>
         <w:rPr>
@@ -4645,15 +5447,7 @@
         <w:rPr>
           <w:lang w:val="en-US"/>
         </w:rPr>
-        <w:t>multi-prompt screening all titles and abstracts will be mapped on the exact reasons for e</w:t>
-      </w:r>
-      <w:bookmarkStart w:id="96" w:name="_GoBack"/>
-      <w:bookmarkEnd w:id="96"/>
-      <w:r>
-        <w:rPr>
-          <w:lang w:val="en-US"/>
-        </w:rPr>
-        <w:t>xclusion, increasing the transparency of the review and making it much easier to decode what</w:t>
+        <w:t>multi-prompt screening all titles and abstracts will be mapped on the exact reasons for exclusion, increasing the transparency of the review and making it much easier to decode what</w:t>
       </w:r>
       <w:r>
         <w:rPr>
@@ -4665,9 +5459,18 @@
         <w:rPr>
           <w:lang w:val="en-US"/>
         </w:rPr>
-        <w:t xml:space="preserve"> made the GPT model work well. </w:t>
-      </w:r>
-    </w:p>
+        <w:t xml:space="preserve"> made the GPT model work well</w:t>
+      </w:r>
+      <w:bookmarkEnd w:id="104"/>
+      <w:r>
+        <w:rPr>
+          <w:lang w:val="en-US"/>
+        </w:rPr>
+        <w:t xml:space="preserve">. </w:t>
+      </w:r>
+    </w:p>
+    <w:bookmarkEnd w:id="102"/>
+    <w:bookmarkEnd w:id="103"/>
     <w:p>
       <w:pPr>
         <w:spacing w:line="360" w:lineRule="auto"/>
@@ -4700,8 +5503,13 @@
         </w:rPr>
         <w:annotationRef/>
       </w:r>
-      <w:r>
-        <w:t>Evt indsætte fodnote til kort forklaring af, hvorfor?</w:t>
+      <w:proofErr w:type="spellStart"/>
+      <w:r>
+        <w:t>Evt</w:t>
+      </w:r>
+      <w:proofErr w:type="spellEnd"/>
+      <w:r>
+        <w:t xml:space="preserve"> indsætte fodnote til kort forklaring af, hvorfor?</w:t>
       </w:r>
     </w:p>
   </w:comment>
@@ -4717,11 +5525,24 @@
         <w:annotationRef/>
       </w:r>
       <w:r>
-        <w:t>Synes det ligger i sætningen omkring random noises</w:t>
-      </w:r>
+        <w:t xml:space="preserve">Synes det ligger i sætningen omkring </w:t>
+      </w:r>
+      <w:proofErr w:type="spellStart"/>
+      <w:r>
+        <w:t>random</w:t>
+      </w:r>
+      <w:proofErr w:type="spellEnd"/>
+      <w:r>
+        <w:t xml:space="preserve"> </w:t>
+      </w:r>
+      <w:proofErr w:type="spellStart"/>
+      <w:r>
+        <w:t>noises</w:t>
+      </w:r>
+      <w:proofErr w:type="spellEnd"/>
     </w:p>
   </w:comment>
-  <w:comment w:id="8" w:author="Julian Christensen" w:date="2024-08-12T12:58:00Z" w:initials="JC">
+  <w:comment w:id="6" w:author="Julian Christensen" w:date="2024-08-12T12:58:00Z" w:initials="JC">
     <w:p>
       <w:pPr>
         <w:pStyle w:val="CommentText"/>
@@ -4733,11 +5554,19 @@
         <w:annotationRef/>
       </w:r>
       <w:r>
-        <w:t>Slipper man for det med vores setup? Altså: Er antallet af trænings-studier, der er krævet i de traditionelle værktøjer, højere end antallet af studier, der er brug for ifm. prompt-kalibreringen jf. tabel 5?</w:t>
+        <w:t xml:space="preserve">Slipper man for det med vores </w:t>
+      </w:r>
+      <w:proofErr w:type="spellStart"/>
+      <w:r>
+        <w:t>setup</w:t>
+      </w:r>
+      <w:proofErr w:type="spellEnd"/>
+      <w:r>
+        <w:t>? Altså: Er antallet af trænings-studier, der er krævet i de traditionelle værktøjer, højere end antallet af studier, der er brug for ifm. prompt-kalibreringen jf. tabel 5?</w:t>
       </w:r>
     </w:p>
   </w:comment>
-  <w:comment w:id="9" w:author="Mikkel Helding Vembye" w:date="2024-08-19T07:25:00Z" w:initials="MHV">
+  <w:comment w:id="7" w:author="Mikkel Helding Vembye" w:date="2024-08-19T07:25:00Z" w:initials="MHV">
     <w:p>
       <w:pPr>
         <w:pStyle w:val="CommentText"/>
@@ -4749,7 +5578,15 @@
         <w:annotationRef/>
       </w:r>
       <w:r>
-        <w:t xml:space="preserve">Tænker ikke vi kan sige, at man slipper helt af med dette program. Mere at problemet bliver mindre med GPT modellerne. Og ja, man skal benytte meget færre studier. I nogle ML tools skal man benytte 1000-2000 studier før algoritmen præsterer nogenlunde. </w:t>
+        <w:t xml:space="preserve">Tænker ikke vi kan sige, at man slipper helt af med dette program. Mere at problemet bliver mindre med GPT modellerne. Og ja, man skal benytte meget færre studier. I nogle ML </w:t>
+      </w:r>
+      <w:proofErr w:type="spellStart"/>
+      <w:r>
+        <w:t>tools</w:t>
+      </w:r>
+      <w:proofErr w:type="spellEnd"/>
+      <w:r>
+        <w:t xml:space="preserve"> skal man benytte 1000-2000 studier før algoritmen præsterer nogenlunde. </w:t>
       </w:r>
       <w:r>
         <w:rPr>
@@ -4774,7 +5611,7 @@
       </w:r>
     </w:p>
   </w:comment>
-  <w:comment w:id="5" w:author="Mikkel Helding Vembye" w:date="2024-08-19T08:31:00Z" w:initials="MHV">
+  <w:comment w:id="3" w:author="Mikkel Helding Vembye" w:date="2024-08-19T08:31:00Z" w:initials="MHV">
     <w:p>
       <w:pPr>
         <w:pStyle w:val="CommentText"/>
@@ -4785,12 +5622,14 @@
         </w:rPr>
         <w:annotationRef/>
       </w:r>
+      <w:proofErr w:type="spellStart"/>
       <w:r>
         <w:t>Delete</w:t>
       </w:r>
+      <w:proofErr w:type="spellEnd"/>
     </w:p>
   </w:comment>
-  <w:comment w:id="24" w:author="Mikkel Helding Vembye" w:date="2024-08-19T11:05:00Z" w:initials="MHV">
+  <w:comment w:id="22" w:author="Mikkel Helding Vembye" w:date="2024-08-19T11:05:00Z" w:initials="MHV">
     <w:p>
       <w:pPr>
         <w:pStyle w:val="CommentText"/>
@@ -4801,12 +5640,46 @@
         </w:rPr>
         <w:annotationRef/>
       </w:r>
-      <w:r>
-        <w:t>Ensure this is mentioned somewhere in the text</w:t>
-      </w:r>
+      <w:proofErr w:type="spellStart"/>
+      <w:r>
+        <w:t>Ensure</w:t>
+      </w:r>
+      <w:proofErr w:type="spellEnd"/>
+      <w:r>
+        <w:t xml:space="preserve"> </w:t>
+      </w:r>
+      <w:proofErr w:type="spellStart"/>
+      <w:r>
+        <w:t>this</w:t>
+      </w:r>
+      <w:proofErr w:type="spellEnd"/>
+      <w:r>
+        <w:t xml:space="preserve"> is </w:t>
+      </w:r>
+      <w:proofErr w:type="spellStart"/>
+      <w:r>
+        <w:t>mentioned</w:t>
+      </w:r>
+      <w:proofErr w:type="spellEnd"/>
+      <w:r>
+        <w:t xml:space="preserve"> </w:t>
+      </w:r>
+      <w:proofErr w:type="spellStart"/>
+      <w:r>
+        <w:t>somewhere</w:t>
+      </w:r>
+      <w:proofErr w:type="spellEnd"/>
+      <w:r>
+        <w:t xml:space="preserve"> in the </w:t>
+      </w:r>
+      <w:proofErr w:type="spellStart"/>
+      <w:r>
+        <w:t>text</w:t>
+      </w:r>
+      <w:proofErr w:type="spellEnd"/>
     </w:p>
   </w:comment>
-  <w:comment w:id="44" w:author="Julian Christensen" w:date="2024-08-09T10:37:00Z" w:initials="JC">
+  <w:comment w:id="42" w:author="Julian Christensen" w:date="2024-08-09T10:37:00Z" w:initials="JC">
     <w:p>
       <w:pPr>
         <w:pStyle w:val="CommentText"/>
@@ -4818,11 +5691,19 @@
         <w:annotationRef/>
       </w:r>
       <w:r>
-        <w:t>Jeg har flyttet denne fodnote som følge af anden revision – I må råbe højt, hvis det er helt off…</w:t>
+        <w:t xml:space="preserve">Jeg har flyttet denne fodnote som følge af anden revision – I må råbe højt, hvis det er helt </w:t>
+      </w:r>
+      <w:proofErr w:type="spellStart"/>
+      <w:r>
+        <w:t>off</w:t>
+      </w:r>
+      <w:proofErr w:type="spellEnd"/>
+      <w:r>
+        <w:t>…</w:t>
       </w:r>
     </w:p>
   </w:comment>
-  <w:comment w:id="45" w:author="Mikkel Helding Vembye" w:date="2024-08-19T10:33:00Z" w:initials="MHV">
+  <w:comment w:id="43" w:author="Mikkel Helding Vembye" w:date="2024-08-19T10:33:00Z" w:initials="MHV">
     <w:p>
       <w:pPr>
         <w:pStyle w:val="CommentText"/>
@@ -4838,7 +5719,7 @@
       </w:r>
     </w:p>
   </w:comment>
-  <w:comment w:id="48" w:author="Julian Christensen" w:date="2024-08-14T15:41:00Z" w:initials="JC">
+  <w:comment w:id="46" w:author="Julian Christensen" w:date="2024-08-14T15:41:00Z" w:initials="JC">
     <w:p>
       <w:pPr>
         <w:pStyle w:val="CommentText"/>
@@ -4854,7 +5735,7 @@
       </w:r>
     </w:p>
   </w:comment>
-  <w:comment w:id="49" w:author="Julian Christensen" w:date="2024-08-14T16:05:00Z" w:initials="JC">
+  <w:comment w:id="55" w:author="Julian Christensen" w:date="2024-08-14T16:05:00Z" w:initials="JC">
     <w:p>
       <w:pPr>
         <w:pStyle w:val="CommentText"/>
@@ -4877,10 +5758,13 @@
       </w:r>
     </w:p>
   </w:comment>
-  <w:comment w:id="64" w:author="Mikkel Helding Vembye" w:date="2024-08-21T10:58:00Z" w:initials="MHV">
+  <w:comment w:id="70" w:author="Mikkel Helding Vembye" w:date="2024-08-21T10:58:00Z" w:initials="MHV">
     <w:p>
       <w:pPr>
         <w:pStyle w:val="CommentText"/>
+        <w:rPr>
+          <w:lang w:val="en-US"/>
+        </w:rPr>
       </w:pPr>
       <w:r>
         <w:rPr>
@@ -4889,11 +5773,14 @@
         <w:annotationRef/>
       </w:r>
       <w:r>
+        <w:rPr>
+          <w:lang w:val="en-US"/>
+        </w:rPr>
         <w:t xml:space="preserve">Allows to map on what specific criteria the given title and abstract has been excluded on. </w:t>
       </w:r>
     </w:p>
   </w:comment>
-  <w:comment w:id="68" w:author="Julian Christensen" w:date="2024-08-14T16:46:00Z" w:initials="JC">
+  <w:comment w:id="74" w:author="Julian Christensen" w:date="2024-08-14T16:46:00Z" w:initials="JC">
     <w:p>
       <w:pPr>
         <w:pStyle w:val="CommentText"/>
@@ -4909,7 +5796,7 @@
       </w:r>
     </w:p>
   </w:comment>
-  <w:comment w:id="74" w:author="Julian Christensen" w:date="2024-08-14T16:49:00Z" w:initials="JC">
+  <w:comment w:id="80" w:author="Julian Christensen" w:date="2024-08-14T16:49:00Z" w:initials="JC">
     <w:p>
       <w:pPr>
         <w:pStyle w:val="CommentText"/>
@@ -4921,7 +5808,15 @@
         <w:annotationRef/>
       </w:r>
       <w:r>
-        <w:t xml:space="preserve">Dette bestyrker mig yderligere i, at jeg tænker vi skal slette det om hierarkisk prompting. Det virker således lidt sært at skrive at ”man kunne evt. gøre sådan og sådan, men det har vi ikke gjort og vi vil advare mod at gøre det” </w:t>
+        <w:t xml:space="preserve">Dette bestyrker mig yderligere i, at jeg tænker vi skal slette det om hierarkisk </w:t>
+      </w:r>
+      <w:proofErr w:type="spellStart"/>
+      <w:r>
+        <w:t>prompting</w:t>
+      </w:r>
+      <w:proofErr w:type="spellEnd"/>
+      <w:r>
+        <w:t xml:space="preserve">. Det virker således lidt sært at skrive at ”man kunne evt. gøre sådan og sådan, men det har vi ikke gjort og vi vil advare mod at gøre det” </w:t>
       </w:r>
       <w:r>
         <w:rPr>
@@ -5072,7 +5967,21 @@
         <w:rPr>
           <w:lang w:val="en-US"/>
         </w:rPr>
-        <w:t xml:space="preserve"> SAFE has been developed in which it is suggested to use multiple machine learning algoritmes in order to detec</w:t>
+        <w:t xml:space="preserve"> SAFE has been developed in which it is suggested to use multiple machine learning </w:t>
+      </w:r>
+      <w:proofErr w:type="spellStart"/>
+      <w:r>
+        <w:rPr>
+          <w:lang w:val="en-US"/>
+        </w:rPr>
+        <w:t>algoritmes</w:t>
+      </w:r>
+      <w:proofErr w:type="spellEnd"/>
+      <w:r>
+        <w:rPr>
+          <w:lang w:val="en-US"/>
+        </w:rPr>
+        <w:t xml:space="preserve"> in order to detec</w:t>
       </w:r>
       <w:r>
         <w:rPr>
@@ -5124,7 +6033,21 @@
         <w:rPr>
           <w:lang w:val="en-US"/>
         </w:rPr>
-        <w:t xml:space="preserve"> been thouroughly enough test</w:t>
+        <w:t xml:space="preserve"> been </w:t>
+      </w:r>
+      <w:proofErr w:type="spellStart"/>
+      <w:r>
+        <w:rPr>
+          <w:lang w:val="en-US"/>
+        </w:rPr>
+        <w:t>thouroughly</w:t>
+      </w:r>
+      <w:proofErr w:type="spellEnd"/>
+      <w:r>
+        <w:rPr>
+          <w:lang w:val="en-US"/>
+        </w:rPr>
+        <w:t xml:space="preserve"> enough test</w:t>
       </w:r>
       <w:r>
         <w:rPr>
@@ -5148,7 +6071,21 @@
         <w:rPr>
           <w:lang w:val="en-US"/>
         </w:rPr>
-        <w:t xml:space="preserve"> machine learning algoritms in</w:t>
+        <w:t xml:space="preserve"> machine learning </w:t>
+      </w:r>
+      <w:proofErr w:type="spellStart"/>
+      <w:r>
+        <w:rPr>
+          <w:lang w:val="en-US"/>
+        </w:rPr>
+        <w:t>algoritms</w:t>
+      </w:r>
+      <w:proofErr w:type="spellEnd"/>
+      <w:r>
+        <w:rPr>
+          <w:lang w:val="en-US"/>
+        </w:rPr>
+        <w:t xml:space="preserve"> in</w:t>
       </w:r>
       <w:r>
         <w:rPr>
@@ -5160,8 +6097,16 @@
         <w:rPr>
           <w:lang w:val="en-US"/>
         </w:rPr>
-        <w:t xml:space="preserve"> in screening softwares</w:t>
-      </w:r>
+        <w:t xml:space="preserve"> in screening </w:t>
+      </w:r>
+      <w:proofErr w:type="spellStart"/>
+      <w:r>
+        <w:rPr>
+          <w:lang w:val="en-US"/>
+        </w:rPr>
+        <w:t>softwares</w:t>
+      </w:r>
+      <w:proofErr w:type="spellEnd"/>
       <w:r>
         <w:rPr>
           <w:lang w:val="en-US"/>
@@ -5172,8 +6117,16 @@
         <w:rPr>
           <w:lang w:val="en-US"/>
         </w:rPr>
-        <w:t xml:space="preserve"> such as ASReview</w:t>
-      </w:r>
+        <w:t xml:space="preserve"> such as </w:t>
+      </w:r>
+      <w:proofErr w:type="spellStart"/>
+      <w:r>
+        <w:rPr>
+          <w:lang w:val="en-US"/>
+        </w:rPr>
+        <w:t>ASReview</w:t>
+      </w:r>
+      <w:proofErr w:type="spellEnd"/>
       <w:r>
         <w:rPr>
           <w:lang w:val="en-US"/>

</xml_diff>